<commit_message>
Upload executable on mac
</commit_message>
<xml_diff>
--- a/SunsetValley.docx
+++ b/SunsetValley.docx
@@ -1,6 +1,6 @@
 
 <file path=word/document.xml><?xml version="1.0" encoding="utf-8"?>
-<w:document xmlns:wpc="http://schemas.microsoft.com/office/word/2010/wordprocessingCanvas" xmlns:cx="http://schemas.microsoft.com/office/drawing/2014/chartex" xmlns:cx1="http://schemas.microsoft.com/office/drawing/2015/9/8/chartex" xmlns:cx2="http://schemas.microsoft.com/office/drawing/2015/10/21/chartex" xmlns:cx3="http://schemas.microsoft.com/office/drawing/2016/5/9/chartex" xmlns:cx4="http://schemas.microsoft.com/office/drawing/2016/5/10/chartex" xmlns:cx5="http://schemas.microsoft.com/office/drawing/2016/5/11/chartex" xmlns:cx6="http://schemas.microsoft.com/office/drawing/2016/5/12/chartex" xmlns:cx7="http://schemas.microsoft.com/office/drawing/2016/5/13/chartex" xmlns:cx8="http://schemas.microsoft.com/office/drawing/2016/5/14/chartex" xmlns:mc="http://schemas.openxmlformats.org/markup-compatibility/2006" xmlns:aink="http://schemas.microsoft.com/office/drawing/2016/ink" xmlns:am3d="http://schemas.microsoft.com/office/drawing/2017/model3d" xmlns:o="urn:schemas-microsoft-com:office:office" xmlns:oel="http://schemas.microsoft.com/office/2019/extlst" xmlns:r="http://schemas.openxmlformats.org/officeDocument/2006/relationships" xmlns:m="http://schemas.openxmlformats.org/officeDocument/2006/math" xmlns:v="urn:schemas-microsoft-com:vml" xmlns:wp14="http://schemas.microsoft.com/office/word/2010/wordprocessingDrawing" xmlns:wp="http://schemas.openxmlformats.org/drawingml/2006/wordprocessingDrawing" xmlns:w10="urn:schemas-microsoft-com:office:word" xmlns:w="http://schemas.openxmlformats.org/wordprocessingml/2006/main" xmlns:w14="http://schemas.microsoft.com/office/word/2010/wordml" xmlns:w15="http://schemas.microsoft.com/office/word/2012/wordml" xmlns:w16cex="http://schemas.microsoft.com/office/word/2018/wordml/cex" xmlns:w16cid="http://schemas.microsoft.com/office/word/2016/wordml/cid" xmlns:w16="http://schemas.microsoft.com/office/word/2018/wordml" xmlns:w16sdtdh="http://schemas.microsoft.com/office/word/2020/wordml/sdtdatahash" xmlns:w16se="http://schemas.microsoft.com/office/word/2015/wordml/symex" xmlns:wpg="http://schemas.microsoft.com/office/word/2010/wordprocessingGroup" xmlns:wpi="http://schemas.microsoft.com/office/word/2010/wordprocessingInk" xmlns:wne="http://schemas.microsoft.com/office/word/2006/wordml" xmlns:wps="http://schemas.microsoft.com/office/word/2010/wordprocessingShape" mc:Ignorable="w14 w15 w16se w16cid w16 w16cex w16sdtdh wp14">
+<w:document xmlns:wpc="http://schemas.microsoft.com/office/word/2010/wordprocessingCanvas" xmlns:cx="http://schemas.microsoft.com/office/drawing/2014/chartex" xmlns:cx1="http://schemas.microsoft.com/office/drawing/2015/9/8/chartex" xmlns:cx2="http://schemas.microsoft.com/office/drawing/2015/10/21/chartex" xmlns:cx3="http://schemas.microsoft.com/office/drawing/2016/5/9/chartex" xmlns:cx4="http://schemas.microsoft.com/office/drawing/2016/5/10/chartex" xmlns:cx5="http://schemas.microsoft.com/office/drawing/2016/5/11/chartex" xmlns:cx6="http://schemas.microsoft.com/office/drawing/2016/5/12/chartex" xmlns:cx7="http://schemas.microsoft.com/office/drawing/2016/5/13/chartex" xmlns:cx8="http://schemas.microsoft.com/office/drawing/2016/5/14/chartex" xmlns:mc="http://schemas.openxmlformats.org/markup-compatibility/2006" xmlns:aink="http://schemas.microsoft.com/office/drawing/2016/ink" xmlns:am3d="http://schemas.microsoft.com/office/drawing/2017/model3d" xmlns:o="urn:schemas-microsoft-com:office:office" xmlns:oel="http://schemas.microsoft.com/office/2019/extlst" xmlns:r="http://schemas.openxmlformats.org/officeDocument/2006/relationships" xmlns:m="http://schemas.openxmlformats.org/officeDocument/2006/math" xmlns:v="urn:schemas-microsoft-com:vml" xmlns:wp14="http://schemas.microsoft.com/office/word/2010/wordprocessingDrawing" xmlns:wp="http://schemas.openxmlformats.org/drawingml/2006/wordprocessingDrawing" xmlns:w10="urn:schemas-microsoft-com:office:word" xmlns:w="http://schemas.openxmlformats.org/wordprocessingml/2006/main" xmlns:w14="http://schemas.microsoft.com/office/word/2010/wordml" xmlns:w15="http://schemas.microsoft.com/office/word/2012/wordml" xmlns:w16cex="http://schemas.microsoft.com/office/word/2018/wordml/cex" xmlns:w16cid="http://schemas.microsoft.com/office/word/2016/wordml/cid" xmlns:w16="http://schemas.microsoft.com/office/word/2018/wordml" xmlns:w16du="http://schemas.microsoft.com/office/word/2023/wordml/word16du" xmlns:w16sdtdh="http://schemas.microsoft.com/office/word/2020/wordml/sdtdatahash" xmlns:w16se="http://schemas.microsoft.com/office/word/2015/wordml/symex" xmlns:wpg="http://schemas.microsoft.com/office/word/2010/wordprocessingGroup" xmlns:wpi="http://schemas.microsoft.com/office/word/2010/wordprocessingInk" xmlns:wne="http://schemas.microsoft.com/office/word/2006/wordml" xmlns:wps="http://schemas.microsoft.com/office/word/2010/wordprocessingShape" mc:Ignorable="w14 w15 w16se w16cid w16 w16cex w16sdtdh wp14">
   <w:body>
     <w:p>
       <w:pPr>
@@ -45,7 +45,27 @@
           <w:sz w:val="24"/>
           <w:szCs w:val="24"/>
         </w:rPr>
-        <w:t>Yin-Kai Huang, Fu-Hsin Liao</w:t>
+        <w:t>Yin-Kai Huang, Fu-</w:t>
+      </w:r>
+      <w:proofErr w:type="spellStart"/>
+      <w:r>
+        <w:rPr>
+          <w:rFonts w:ascii="Times New Roman" w:eastAsia="Times New Roman" w:hAnsi="Times New Roman" w:cs="Times New Roman"/>
+          <w:color w:val="000000" w:themeColor="text1"/>
+          <w:sz w:val="24"/>
+          <w:szCs w:val="24"/>
+        </w:rPr>
+        <w:t>Hsin</w:t>
+      </w:r>
+      <w:proofErr w:type="spellEnd"/>
+      <w:r>
+        <w:rPr>
+          <w:rFonts w:ascii="Times New Roman" w:eastAsia="Times New Roman" w:hAnsi="Times New Roman" w:cs="Times New Roman"/>
+          <w:color w:val="000000" w:themeColor="text1"/>
+          <w:sz w:val="24"/>
+          <w:szCs w:val="24"/>
+        </w:rPr>
+        <w:t xml:space="preserve"> Liao</w:t>
       </w:r>
     </w:p>
     <w:p>
@@ -86,15 +106,45 @@
           <w:sz w:val="24"/>
           <w:szCs w:val="24"/>
         </w:rPr>
-        <w:t xml:space="preserve">{yikhuang, </w:t>
-      </w:r>
-      <w:r>
-        <w:rPr>
-          <w:rFonts w:ascii="Times New Roman" w:eastAsia="Times New Roman" w:hAnsi="Times New Roman" w:cs="Times New Roman"/>
-          <w:sz w:val="24"/>
-          <w:szCs w:val="24"/>
-        </w:rPr>
-        <w:t>fhliao}@ucdavis.edu</w:t>
+        <w:t>{</w:t>
+      </w:r>
+      <w:proofErr w:type="spellStart"/>
+      <w:r>
+        <w:rPr>
+          <w:rFonts w:ascii="Times New Roman" w:eastAsia="Times New Roman" w:hAnsi="Times New Roman" w:cs="Times New Roman"/>
+          <w:color w:val="000000" w:themeColor="text1"/>
+          <w:sz w:val="24"/>
+          <w:szCs w:val="24"/>
+        </w:rPr>
+        <w:t>yikhuang</w:t>
+      </w:r>
+      <w:proofErr w:type="spellEnd"/>
+      <w:r>
+        <w:rPr>
+          <w:rFonts w:ascii="Times New Roman" w:eastAsia="Times New Roman" w:hAnsi="Times New Roman" w:cs="Times New Roman"/>
+          <w:color w:val="000000" w:themeColor="text1"/>
+          <w:sz w:val="24"/>
+          <w:szCs w:val="24"/>
+        </w:rPr>
+        <w:t xml:space="preserve">, </w:t>
+      </w:r>
+      <w:proofErr w:type="spellStart"/>
+      <w:r>
+        <w:rPr>
+          <w:rFonts w:ascii="Times New Roman" w:eastAsia="Times New Roman" w:hAnsi="Times New Roman" w:cs="Times New Roman"/>
+          <w:sz w:val="24"/>
+          <w:szCs w:val="24"/>
+        </w:rPr>
+        <w:t>fhliao</w:t>
+      </w:r>
+      <w:proofErr w:type="spellEnd"/>
+      <w:r>
+        <w:rPr>
+          <w:rFonts w:ascii="Times New Roman" w:eastAsia="Times New Roman" w:hAnsi="Times New Roman" w:cs="Times New Roman"/>
+          <w:sz w:val="24"/>
+          <w:szCs w:val="24"/>
+        </w:rPr>
+        <w:t>}@ucdavis.edu</w:t>
       </w:r>
     </w:p>
     <w:p>
@@ -171,7 +221,27 @@
           <w:sz w:val="24"/>
           <w:szCs w:val="24"/>
         </w:rPr>
-        <w:t xml:space="preserve"> is a novel game on the basis of open-world role-playing games and social simulation games with the addition of the gossip mechanism. This paper presents </w:t>
+        <w:t xml:space="preserve"> is a novel game </w:t>
+      </w:r>
+      <w:proofErr w:type="gramStart"/>
+      <w:r>
+        <w:rPr>
+          <w:rFonts w:ascii="Times New Roman" w:eastAsia="Times New Roman" w:hAnsi="Times New Roman" w:cs="Times New Roman"/>
+          <w:color w:val="000000" w:themeColor="text1"/>
+          <w:sz w:val="24"/>
+          <w:szCs w:val="24"/>
+        </w:rPr>
+        <w:t>on the basis of</w:t>
+      </w:r>
+      <w:proofErr w:type="gramEnd"/>
+      <w:r>
+        <w:rPr>
+          <w:rFonts w:ascii="Times New Roman" w:eastAsia="Times New Roman" w:hAnsi="Times New Roman" w:cs="Times New Roman"/>
+          <w:color w:val="000000" w:themeColor="text1"/>
+          <w:sz w:val="24"/>
+          <w:szCs w:val="24"/>
+        </w:rPr>
+        <w:t xml:space="preserve"> open-world role-playing games and social simulation games with the addition of the gossip mechanism. This paper presents </w:t>
       </w:r>
       <w:r>
         <w:rPr>
@@ -475,14 +545,25 @@
         </w:rPr>
         <w:t xml:space="preserve">interactions </w:t>
       </w:r>
-      <w:r>
-        <w:rPr>
-          <w:rFonts w:ascii="Times New Roman" w:eastAsia="Times New Roman" w:hAnsi="Times New Roman" w:cs="Times New Roman"/>
-          <w:color w:val="000000" w:themeColor="text1"/>
-          <w:sz w:val="24"/>
-          <w:szCs w:val="24"/>
-        </w:rPr>
-        <w:t xml:space="preserve">include </w:t>
+      <w:proofErr w:type="gramStart"/>
+      <w:r>
+        <w:rPr>
+          <w:rFonts w:ascii="Times New Roman" w:eastAsia="Times New Roman" w:hAnsi="Times New Roman" w:cs="Times New Roman"/>
+          <w:color w:val="000000" w:themeColor="text1"/>
+          <w:sz w:val="24"/>
+          <w:szCs w:val="24"/>
+        </w:rPr>
+        <w:t>include</w:t>
+      </w:r>
+      <w:proofErr w:type="gramEnd"/>
+      <w:r>
+        <w:rPr>
+          <w:rFonts w:ascii="Times New Roman" w:eastAsia="Times New Roman" w:hAnsi="Times New Roman" w:cs="Times New Roman"/>
+          <w:color w:val="000000" w:themeColor="text1"/>
+          <w:sz w:val="24"/>
+          <w:szCs w:val="24"/>
+        </w:rPr>
+        <w:t xml:space="preserve"> </w:t>
       </w:r>
     </w:p>
     <w:p>
@@ -584,7 +665,25 @@
           <w:sz w:val="24"/>
           <w:szCs w:val="24"/>
         </w:rPr>
-        <w:t xml:space="preserve">to solve one common problem that can be found in open-world games — insufficient realism in background characters. </w:t>
+        <w:t xml:space="preserve">to solve one </w:t>
+      </w:r>
+      <w:r>
+        <w:rPr>
+          <w:rFonts w:ascii="Times New Roman" w:eastAsia="Times New Roman" w:hAnsi="Times New Roman" w:cs="Times New Roman"/>
+          <w:color w:val="000000" w:themeColor="text1"/>
+          <w:sz w:val="24"/>
+          <w:szCs w:val="24"/>
+        </w:rPr>
+        <w:t>common problem that can be found in open-world games — insufficient realism in background characters.</w:t>
+      </w:r>
+      <w:r>
+        <w:rPr>
+          <w:rFonts w:ascii="Times New Roman" w:eastAsia="Times New Roman" w:hAnsi="Times New Roman" w:cs="Times New Roman"/>
+          <w:color w:val="000000" w:themeColor="text1"/>
+          <w:sz w:val="24"/>
+          <w:szCs w:val="24"/>
+        </w:rPr>
+        <w:t xml:space="preserve"> </w:t>
       </w:r>
       <w:r>
         <w:rPr>
@@ -613,6 +712,7 @@
         </w:rPr>
         <w:t xml:space="preserve">, characters </w:t>
       </w:r>
+      <w:proofErr w:type="gramStart"/>
       <w:r>
         <w:rPr>
           <w:rFonts w:ascii="Times New Roman" w:eastAsia="Times New Roman" w:hAnsi="Times New Roman" w:cs="Times New Roman"/>
@@ -622,6 +722,7 @@
         </w:rPr>
         <w:t>are able to</w:t>
       </w:r>
+      <w:proofErr w:type="gramEnd"/>
       <w:r>
         <w:rPr>
           <w:rFonts w:ascii="Times New Roman" w:eastAsia="Times New Roman" w:hAnsi="Times New Roman" w:cs="Times New Roman"/>
@@ -847,7 +948,14 @@
           <w:rFonts w:ascii="Times New Roman" w:eastAsia="Times New Roman" w:hAnsi="Times New Roman" w:cs="Times New Roman"/>
           <w:color w:val="000000" w:themeColor="text1"/>
         </w:rPr>
-        <w:t xml:space="preserve"> open-world game, </w:t>
+        <w:t xml:space="preserve"> open-world game</w:t>
+      </w:r>
+      <w:r>
+        <w:rPr>
+          <w:rFonts w:ascii="Times New Roman" w:eastAsia="Times New Roman" w:hAnsi="Times New Roman" w:cs="Times New Roman"/>
+          <w:color w:val="000000" w:themeColor="text1"/>
+        </w:rPr>
+        <w:t xml:space="preserve">, </w:t>
       </w:r>
       <w:r>
         <w:rPr>
@@ -1038,7 +1146,14 @@
           <w:rFonts w:ascii="Times New Roman" w:hAnsi="Times New Roman" w:cs="Times New Roman"/>
           <w:color w:val="000000"/>
         </w:rPr>
-        <w:t xml:space="preserve">More architecture of </w:t>
+        <w:t>More</w:t>
+      </w:r>
+      <w:r>
+        <w:rPr>
+          <w:rFonts w:ascii="Times New Roman" w:hAnsi="Times New Roman" w:cs="Times New Roman"/>
+          <w:color w:val="000000"/>
+        </w:rPr>
+        <w:t xml:space="preserve"> architecture of </w:t>
       </w:r>
       <w:r>
         <w:rPr>
@@ -1054,7 +1169,21 @@
           <w:rFonts w:ascii="Times New Roman" w:hAnsi="Times New Roman" w:cs="Times New Roman"/>
           <w:color w:val="000000"/>
         </w:rPr>
-        <w:t xml:space="preserve"> will be further introduced in Section 3.</w:t>
+        <w:t xml:space="preserve"> will be</w:t>
+      </w:r>
+      <w:r>
+        <w:rPr>
+          <w:rFonts w:ascii="Times New Roman" w:hAnsi="Times New Roman" w:cs="Times New Roman"/>
+          <w:color w:val="000000"/>
+        </w:rPr>
+        <w:t xml:space="preserve"> further</w:t>
+      </w:r>
+      <w:r>
+        <w:rPr>
+          <w:rFonts w:ascii="Times New Roman" w:hAnsi="Times New Roman" w:cs="Times New Roman"/>
+          <w:color w:val="000000"/>
+        </w:rPr>
+        <w:t xml:space="preserve"> introduced in Section 3.</w:t>
       </w:r>
       <w:r>
         <w:rPr>
@@ -1181,21 +1310,7 @@
           <w:rFonts w:ascii="Times New Roman" w:eastAsia="Times New Roman" w:hAnsi="Times New Roman" w:cs="Times New Roman"/>
           <w:color w:val="000000" w:themeColor="text1"/>
         </w:rPr>
-        <w:t>the progress of dialogues. NPC’s personalities are built based on the famous personality model, Five-Factor Model (FFM), which is also known as OCEAN [</w:t>
-      </w:r>
-      <w:r>
-        <w:rPr>
-          <w:rFonts w:ascii="Times New Roman" w:eastAsia="Times New Roman" w:hAnsi="Times New Roman" w:cs="Times New Roman"/>
-          <w:color w:val="000000" w:themeColor="text1"/>
-        </w:rPr>
-        <w:t>5</w:t>
-      </w:r>
-      <w:r>
-        <w:rPr>
-          <w:rFonts w:ascii="Times New Roman" w:eastAsia="Times New Roman" w:hAnsi="Times New Roman" w:cs="Times New Roman"/>
-          <w:color w:val="000000" w:themeColor="text1"/>
-        </w:rPr>
-        <w:t xml:space="preserve">]. NPCs’ distinctive personalities </w:t>
+        <w:t xml:space="preserve">the progress of dialogues. NPC’s personalities are built based on the famous personality model, Five-Factor Model (FFM), which is also known as OCEAN [19]. NPCs’ distinctive personalities </w:t>
       </w:r>
       <w:r>
         <w:rPr>
@@ -1216,7 +1331,14 @@
           <w:rFonts w:ascii="Times New Roman" w:hAnsi="Times New Roman" w:cs="Times New Roman"/>
           <w:color w:val="000000"/>
         </w:rPr>
-        <w:t xml:space="preserve">ore details </w:t>
+        <w:t>ore</w:t>
+      </w:r>
+      <w:r>
+        <w:rPr>
+          <w:rFonts w:ascii="Times New Roman" w:hAnsi="Times New Roman" w:cs="Times New Roman"/>
+          <w:color w:val="000000"/>
+        </w:rPr>
+        <w:t xml:space="preserve"> details </w:t>
       </w:r>
       <w:r>
         <w:rPr>
@@ -1326,7 +1448,27 @@
           <w:sz w:val="24"/>
           <w:szCs w:val="24"/>
         </w:rPr>
-        <w:t xml:space="preserve"> games that focus on social interactions, several games come into our minds: The sims, Skyrim, Final Fantasy XV, and the Witcher3. These games allow players to heartily explore their fascinating worlds and are more or less integrated with meaningful player interactions. In comparison, </w:t>
+        <w:t xml:space="preserve"> games that focus on social interactions, several games come into our minds: The sims, Skyrim, Final Fantasy XV, and the Witcher3. These games allow players to heartily explore their fascinating worlds and are </w:t>
+      </w:r>
+      <w:proofErr w:type="gramStart"/>
+      <w:r>
+        <w:rPr>
+          <w:rFonts w:ascii="Times New Roman" w:eastAsia="Times New Roman" w:hAnsi="Times New Roman" w:cs="Times New Roman"/>
+          <w:color w:val="000000" w:themeColor="text1"/>
+          <w:sz w:val="24"/>
+          <w:szCs w:val="24"/>
+        </w:rPr>
+        <w:t>more or less integrated</w:t>
+      </w:r>
+      <w:proofErr w:type="gramEnd"/>
+      <w:r>
+        <w:rPr>
+          <w:rFonts w:ascii="Times New Roman" w:eastAsia="Times New Roman" w:hAnsi="Times New Roman" w:cs="Times New Roman"/>
+          <w:color w:val="000000" w:themeColor="text1"/>
+          <w:sz w:val="24"/>
+          <w:szCs w:val="24"/>
+        </w:rPr>
+        <w:t xml:space="preserve"> with meaningful player interactions. In comparison, </w:t>
       </w:r>
       <w:r>
         <w:rPr>
@@ -1346,7 +1488,27 @@
           <w:sz w:val="24"/>
           <w:szCs w:val="24"/>
         </w:rPr>
-        <w:t xml:space="preserve">is built in a setting similar to the games above with a gossip system. </w:t>
+        <w:t xml:space="preserve">is built in a setting </w:t>
+      </w:r>
+      <w:proofErr w:type="gramStart"/>
+      <w:r>
+        <w:rPr>
+          <w:rFonts w:ascii="Times New Roman" w:eastAsia="Times New Roman" w:hAnsi="Times New Roman" w:cs="Times New Roman"/>
+          <w:color w:val="000000" w:themeColor="text1"/>
+          <w:sz w:val="24"/>
+          <w:szCs w:val="24"/>
+        </w:rPr>
+        <w:t>similar to</w:t>
+      </w:r>
+      <w:proofErr w:type="gramEnd"/>
+      <w:r>
+        <w:rPr>
+          <w:rFonts w:ascii="Times New Roman" w:eastAsia="Times New Roman" w:hAnsi="Times New Roman" w:cs="Times New Roman"/>
+          <w:color w:val="000000" w:themeColor="text1"/>
+          <w:sz w:val="24"/>
+          <w:szCs w:val="24"/>
+        </w:rPr>
+        <w:t xml:space="preserve"> the games above with a gossip system. </w:t>
       </w:r>
     </w:p>
     <w:p>
@@ -1385,82 +1547,48 @@
           <w:sz w:val="24"/>
           <w:szCs w:val="24"/>
         </w:rPr>
-        <w:t>such as creating and reinforcing social bonds, negotiating social status, and maintaining cultural norms and values [</w:t>
-      </w:r>
-      <w:r>
-        <w:rPr>
-          <w:rFonts w:ascii="Times New Roman" w:eastAsia="Times New Roman" w:hAnsi="Times New Roman" w:cs="Times New Roman"/>
-          <w:color w:val="000000" w:themeColor="text1"/>
-          <w:sz w:val="24"/>
-          <w:szCs w:val="24"/>
-        </w:rPr>
-        <w:t>16</w:t>
-      </w:r>
-      <w:r>
-        <w:rPr>
-          <w:rFonts w:ascii="Times New Roman" w:eastAsia="Times New Roman" w:hAnsi="Times New Roman" w:cs="Times New Roman"/>
-          <w:color w:val="000000" w:themeColor="text1"/>
-          <w:sz w:val="24"/>
-          <w:szCs w:val="24"/>
-        </w:rPr>
-        <w:t>][</w:t>
-      </w:r>
-      <w:r>
-        <w:rPr>
-          <w:rFonts w:ascii="Times New Roman" w:eastAsia="Times New Roman" w:hAnsi="Times New Roman" w:cs="Times New Roman"/>
-          <w:color w:val="000000" w:themeColor="text1"/>
-          <w:sz w:val="24"/>
-          <w:szCs w:val="24"/>
-        </w:rPr>
-        <w:t>17</w:t>
-      </w:r>
-      <w:r>
-        <w:rPr>
-          <w:rFonts w:ascii="Times New Roman" w:eastAsia="Times New Roman" w:hAnsi="Times New Roman" w:cs="Times New Roman"/>
-          <w:color w:val="000000" w:themeColor="text1"/>
-          <w:sz w:val="24"/>
-          <w:szCs w:val="24"/>
-        </w:rPr>
-        <w:t>][</w:t>
-      </w:r>
-      <w:r>
-        <w:rPr>
-          <w:rFonts w:ascii="Times New Roman" w:eastAsia="Times New Roman" w:hAnsi="Times New Roman" w:cs="Times New Roman"/>
-          <w:color w:val="000000" w:themeColor="text1"/>
-          <w:sz w:val="24"/>
-          <w:szCs w:val="24"/>
-        </w:rPr>
-        <w:t>18</w:t>
-      </w:r>
-      <w:r>
-        <w:rPr>
-          <w:rFonts w:ascii="Times New Roman" w:eastAsia="Times New Roman" w:hAnsi="Times New Roman" w:cs="Times New Roman"/>
-          <w:color w:val="000000" w:themeColor="text1"/>
-          <w:sz w:val="24"/>
-          <w:szCs w:val="24"/>
-        </w:rPr>
-        <w:t>]. These studies provide insightful analysis that helps us to justify our motivation and fully understand the concept of gossip.</w:t>
-      </w:r>
-    </w:p>
-    <w:p>
-      <w:pPr>
-        <w:spacing w:after="0" w:line="276" w:lineRule="auto"/>
-        <w:jc w:val="both"/>
-        <w:rPr>
-          <w:rFonts w:ascii="Times New Roman" w:eastAsia="Times New Roman" w:hAnsi="Times New Roman" w:cs="Times New Roman"/>
-          <w:color w:val="000000" w:themeColor="text1"/>
-          <w:sz w:val="24"/>
-          <w:szCs w:val="24"/>
-        </w:rPr>
-      </w:pPr>
-      <w:r>
-        <w:rPr>
-          <w:rFonts w:ascii="Times New Roman" w:eastAsia="Times New Roman" w:hAnsi="Times New Roman" w:cs="Times New Roman"/>
-          <w:color w:val="000000" w:themeColor="text1"/>
-          <w:sz w:val="24"/>
-          <w:szCs w:val="24"/>
-        </w:rPr>
-        <w:t>Among all the studies, one important fact that can not be ignored is that the personality of gossip participants is indispensable to</w:t>
+        <w:t>such as creating and reinforcing social bonds, negotiating social status, and maintaining cultural norms and values [30][31][32]. These studies provide insightful analysis that helps us to justify our motivation and fully understand the concept of gossip.</w:t>
+      </w:r>
+    </w:p>
+    <w:p>
+      <w:pPr>
+        <w:spacing w:after="0" w:line="276" w:lineRule="auto"/>
+        <w:jc w:val="both"/>
+        <w:rPr>
+          <w:rFonts w:ascii="Times New Roman" w:eastAsia="Times New Roman" w:hAnsi="Times New Roman" w:cs="Times New Roman"/>
+          <w:color w:val="000000" w:themeColor="text1"/>
+          <w:sz w:val="24"/>
+          <w:szCs w:val="24"/>
+        </w:rPr>
+      </w:pPr>
+      <w:r>
+        <w:rPr>
+          <w:rFonts w:ascii="Times New Roman" w:eastAsia="Times New Roman" w:hAnsi="Times New Roman" w:cs="Times New Roman"/>
+          <w:color w:val="000000" w:themeColor="text1"/>
+          <w:sz w:val="24"/>
+          <w:szCs w:val="24"/>
+        </w:rPr>
+        <w:t xml:space="preserve">Among all the studies, one important fact that </w:t>
+      </w:r>
+      <w:proofErr w:type="spellStart"/>
+      <w:r>
+        <w:rPr>
+          <w:rFonts w:ascii="Times New Roman" w:eastAsia="Times New Roman" w:hAnsi="Times New Roman" w:cs="Times New Roman"/>
+          <w:color w:val="000000" w:themeColor="text1"/>
+          <w:sz w:val="24"/>
+          <w:szCs w:val="24"/>
+        </w:rPr>
+        <w:t>can not</w:t>
+      </w:r>
+      <w:proofErr w:type="spellEnd"/>
+      <w:r>
+        <w:rPr>
+          <w:rFonts w:ascii="Times New Roman" w:eastAsia="Times New Roman" w:hAnsi="Times New Roman" w:cs="Times New Roman"/>
+          <w:color w:val="000000" w:themeColor="text1"/>
+          <w:sz w:val="24"/>
+          <w:szCs w:val="24"/>
+        </w:rPr>
+        <w:t xml:space="preserve"> be ignored is that the personality of gossip participants is indispensable to</w:t>
       </w:r>
       <w:r>
         <w:rPr>
@@ -1496,97 +1624,27 @@
           <w:sz w:val="24"/>
           <w:szCs w:val="24"/>
         </w:rPr>
-        <w:t xml:space="preserve"> Model (FFM) is a well-known taxonomy of personality that is both easily understandable and whose traits can be represented on a discrete numerical scale[</w:t>
-      </w:r>
-      <w:r>
-        <w:rPr>
-          <w:rFonts w:ascii="Times New Roman" w:eastAsia="Times New Roman" w:hAnsi="Times New Roman" w:cs="Times New Roman"/>
-          <w:color w:val="000000" w:themeColor="text1"/>
-          <w:sz w:val="24"/>
-          <w:szCs w:val="24"/>
-        </w:rPr>
-        <w:t>5</w:t>
-      </w:r>
-      <w:r>
-        <w:rPr>
-          <w:rFonts w:ascii="Times New Roman" w:eastAsia="Times New Roman" w:hAnsi="Times New Roman" w:cs="Times New Roman"/>
-          <w:color w:val="000000" w:themeColor="text1"/>
-          <w:sz w:val="24"/>
-          <w:szCs w:val="24"/>
-        </w:rPr>
-        <w:t>]</w:t>
-      </w:r>
-      <w:r>
-        <w:rPr>
-          <w:rFonts w:ascii="Times New Roman" w:eastAsia="Times New Roman" w:hAnsi="Times New Roman" w:cs="Times New Roman"/>
-          <w:color w:val="000000" w:themeColor="text1"/>
-          <w:sz w:val="24"/>
-          <w:szCs w:val="24"/>
-        </w:rPr>
-        <w:t>[</w:t>
-      </w:r>
-      <w:r>
-        <w:rPr>
-          <w:rFonts w:ascii="Times New Roman" w:eastAsia="Times New Roman" w:hAnsi="Times New Roman" w:cs="Times New Roman"/>
-          <w:color w:val="000000" w:themeColor="text1"/>
-          <w:sz w:val="24"/>
-          <w:szCs w:val="24"/>
-        </w:rPr>
-        <w:t>6</w:t>
-      </w:r>
-      <w:r>
-        <w:rPr>
-          <w:rFonts w:ascii="Times New Roman" w:eastAsia="Times New Roman" w:hAnsi="Times New Roman" w:cs="Times New Roman"/>
-          <w:color w:val="000000" w:themeColor="text1"/>
-          <w:sz w:val="24"/>
-          <w:szCs w:val="24"/>
-        </w:rPr>
-        <w:t>]</w:t>
-      </w:r>
-      <w:r>
-        <w:rPr>
-          <w:rFonts w:ascii="Times New Roman" w:eastAsia="Times New Roman" w:hAnsi="Times New Roman" w:cs="Times New Roman"/>
-          <w:color w:val="000000" w:themeColor="text1"/>
-          <w:sz w:val="24"/>
-          <w:szCs w:val="24"/>
-        </w:rPr>
-        <w:t>[</w:t>
-      </w:r>
-      <w:r>
-        <w:rPr>
-          <w:rFonts w:ascii="Times New Roman" w:eastAsia="Times New Roman" w:hAnsi="Times New Roman" w:cs="Times New Roman"/>
-          <w:color w:val="000000" w:themeColor="text1"/>
-          <w:sz w:val="24"/>
-          <w:szCs w:val="24"/>
-        </w:rPr>
-        <w:t>12</w:t>
-      </w:r>
-      <w:r>
-        <w:rPr>
-          <w:rFonts w:ascii="Times New Roman" w:eastAsia="Times New Roman" w:hAnsi="Times New Roman" w:cs="Times New Roman"/>
-          <w:color w:val="000000" w:themeColor="text1"/>
-          <w:sz w:val="24"/>
-          <w:szCs w:val="24"/>
-        </w:rPr>
-        <w:t>][</w:t>
-      </w:r>
-      <w:r>
-        <w:rPr>
-          <w:rFonts w:ascii="Times New Roman" w:eastAsia="Times New Roman" w:hAnsi="Times New Roman" w:cs="Times New Roman"/>
-          <w:color w:val="000000" w:themeColor="text1"/>
-          <w:sz w:val="24"/>
-          <w:szCs w:val="24"/>
-        </w:rPr>
-        <w:t>13</w:t>
-      </w:r>
-      <w:r>
-        <w:rPr>
-          <w:rFonts w:ascii="Times New Roman" w:eastAsia="Times New Roman" w:hAnsi="Times New Roman" w:cs="Times New Roman"/>
-          <w:color w:val="000000" w:themeColor="text1"/>
-          <w:sz w:val="24"/>
-          <w:szCs w:val="24"/>
-        </w:rPr>
-        <w:t xml:space="preserve">]. It is adopted to be a prototype of personality in projects such as </w:t>
+        <w:t xml:space="preserve"> Model (FFM) is a well-known taxonomy of personality that is both easily understandable and whose traits can be represented on a discrete numerical </w:t>
+      </w:r>
+      <w:proofErr w:type="gramStart"/>
+      <w:r>
+        <w:rPr>
+          <w:rFonts w:ascii="Times New Roman" w:eastAsia="Times New Roman" w:hAnsi="Times New Roman" w:cs="Times New Roman"/>
+          <w:color w:val="000000" w:themeColor="text1"/>
+          <w:sz w:val="24"/>
+          <w:szCs w:val="24"/>
+        </w:rPr>
+        <w:t>scale[</w:t>
+      </w:r>
+      <w:proofErr w:type="gramEnd"/>
+      <w:r>
+        <w:rPr>
+          <w:rFonts w:ascii="Times New Roman" w:eastAsia="Times New Roman" w:hAnsi="Times New Roman" w:cs="Times New Roman"/>
+          <w:color w:val="000000" w:themeColor="text1"/>
+          <w:sz w:val="24"/>
+          <w:szCs w:val="24"/>
+        </w:rPr>
+        <w:t xml:space="preserve">3][19][26][27]. It is adopted to be a prototype of personality in projects such as </w:t>
       </w:r>
       <w:hyperlink r:id="rId6">
         <w:r>
@@ -1650,25 +1708,7 @@
           <w:sz w:val="24"/>
           <w:szCs w:val="24"/>
         </w:rPr>
-        <w:t xml:space="preserve"> [</w:t>
-      </w:r>
-      <w:r>
-        <w:rPr>
-          <w:rFonts w:ascii="Times New Roman" w:eastAsia="Times New Roman" w:hAnsi="Times New Roman" w:cs="Times New Roman"/>
-          <w:color w:val="000000" w:themeColor="text1"/>
-          <w:sz w:val="24"/>
-          <w:szCs w:val="24"/>
-        </w:rPr>
-        <w:t>9</w:t>
-      </w:r>
-      <w:r>
-        <w:rPr>
-          <w:rFonts w:ascii="Times New Roman" w:eastAsia="Times New Roman" w:hAnsi="Times New Roman" w:cs="Times New Roman"/>
-          <w:color w:val="000000" w:themeColor="text1"/>
-          <w:sz w:val="24"/>
-          <w:szCs w:val="24"/>
-        </w:rPr>
-        <w:t xml:space="preserve">], </w:t>
+        <w:t xml:space="preserve"> [23], </w:t>
       </w:r>
       <w:r>
         <w:rPr>
@@ -1688,25 +1728,7 @@
           <w:sz w:val="24"/>
           <w:szCs w:val="24"/>
         </w:rPr>
-        <w:t xml:space="preserve"> [</w:t>
-      </w:r>
-      <w:r>
-        <w:rPr>
-          <w:rFonts w:ascii="Times New Roman" w:eastAsia="Times New Roman" w:hAnsi="Times New Roman" w:cs="Times New Roman"/>
-          <w:color w:val="000000" w:themeColor="text1"/>
-          <w:sz w:val="24"/>
-          <w:szCs w:val="24"/>
-        </w:rPr>
-        <w:t>8</w:t>
-      </w:r>
-      <w:r>
-        <w:rPr>
-          <w:rFonts w:ascii="Times New Roman" w:eastAsia="Times New Roman" w:hAnsi="Times New Roman" w:cs="Times New Roman"/>
-          <w:color w:val="000000" w:themeColor="text1"/>
-          <w:sz w:val="24"/>
-          <w:szCs w:val="24"/>
-        </w:rPr>
-        <w:t xml:space="preserve">], and </w:t>
+        <w:t xml:space="preserve"> [22], and </w:t>
       </w:r>
       <w:r>
         <w:rPr>
@@ -1726,25 +1748,7 @@
           <w:sz w:val="24"/>
           <w:szCs w:val="24"/>
         </w:rPr>
-        <w:t xml:space="preserve"> [</w:t>
-      </w:r>
-      <w:r>
-        <w:rPr>
-          <w:rFonts w:ascii="Times New Roman" w:eastAsia="Times New Roman" w:hAnsi="Times New Roman" w:cs="Times New Roman"/>
-          <w:color w:val="000000" w:themeColor="text1"/>
-          <w:sz w:val="24"/>
-          <w:szCs w:val="24"/>
-        </w:rPr>
-        <w:t>7</w:t>
-      </w:r>
-      <w:r>
-        <w:rPr>
-          <w:rFonts w:ascii="Times New Roman" w:eastAsia="Times New Roman" w:hAnsi="Times New Roman" w:cs="Times New Roman"/>
-          <w:color w:val="000000" w:themeColor="text1"/>
-          <w:sz w:val="24"/>
-          <w:szCs w:val="24"/>
-        </w:rPr>
-        <w:t xml:space="preserve">]. </w:t>
+        <w:t xml:space="preserve"> [21]. </w:t>
       </w:r>
     </w:p>
     <w:p>
@@ -1797,25 +1801,7 @@
           <w:sz w:val="24"/>
           <w:szCs w:val="24"/>
         </w:rPr>
-        <w:t>[</w:t>
-      </w:r>
-      <w:r>
-        <w:rPr>
-          <w:rFonts w:ascii="Times New Roman" w:eastAsia="Times New Roman" w:hAnsi="Times New Roman" w:cs="Times New Roman"/>
-          <w:color w:val="000000" w:themeColor="text1"/>
-          <w:sz w:val="24"/>
-          <w:szCs w:val="24"/>
-        </w:rPr>
-        <w:t>14</w:t>
-      </w:r>
-      <w:r>
-        <w:rPr>
-          <w:rFonts w:ascii="Times New Roman" w:eastAsia="Times New Roman" w:hAnsi="Times New Roman" w:cs="Times New Roman"/>
-          <w:color w:val="000000" w:themeColor="text1"/>
-          <w:sz w:val="24"/>
-          <w:szCs w:val="24"/>
-        </w:rPr>
-        <w:t xml:space="preserve">] and social relationships in </w:t>
+        <w:t xml:space="preserve">[28] and social relationships in </w:t>
       </w:r>
       <w:r>
         <w:rPr>
@@ -1835,25 +1821,7 @@
           <w:sz w:val="24"/>
           <w:szCs w:val="24"/>
         </w:rPr>
-        <w:t>[</w:t>
-      </w:r>
-      <w:r>
-        <w:rPr>
-          <w:rFonts w:ascii="Times New Roman" w:eastAsia="Times New Roman" w:hAnsi="Times New Roman" w:cs="Times New Roman"/>
-          <w:color w:val="000000" w:themeColor="text1"/>
-          <w:sz w:val="24"/>
-          <w:szCs w:val="24"/>
-        </w:rPr>
-        <w:t>15</w:t>
-      </w:r>
-      <w:r>
-        <w:rPr>
-          <w:rFonts w:ascii="Times New Roman" w:eastAsia="Times New Roman" w:hAnsi="Times New Roman" w:cs="Times New Roman"/>
-          <w:color w:val="000000" w:themeColor="text1"/>
-          <w:sz w:val="24"/>
-          <w:szCs w:val="24"/>
-        </w:rPr>
-        <w:t>].</w:t>
+        <w:t>[29].</w:t>
       </w:r>
     </w:p>
     <w:p>
@@ -1981,7 +1949,27 @@
           <w:sz w:val="24"/>
           <w:szCs w:val="24"/>
         </w:rPr>
-        <w:t xml:space="preserve">is illustrated in Figure 1. We utilized four </w:t>
+        <w:t xml:space="preserve">is illustrated in Figure 1. We utilized </w:t>
+      </w:r>
+      <w:proofErr w:type="gramStart"/>
+      <w:r>
+        <w:rPr>
+          <w:rFonts w:ascii="Times New Roman" w:eastAsia="Times New Roman" w:hAnsi="Times New Roman" w:cs="Times New Roman"/>
+          <w:color w:val="000000" w:themeColor="text1"/>
+          <w:sz w:val="24"/>
+          <w:szCs w:val="24"/>
+        </w:rPr>
+        <w:t>four</w:t>
+      </w:r>
+      <w:proofErr w:type="gramEnd"/>
+      <w:r>
+        <w:rPr>
+          <w:rFonts w:ascii="Times New Roman" w:eastAsia="Times New Roman" w:hAnsi="Times New Roman" w:cs="Times New Roman"/>
+          <w:color w:val="000000" w:themeColor="text1"/>
+          <w:sz w:val="24"/>
+          <w:szCs w:val="24"/>
+        </w:rPr>
+        <w:t xml:space="preserve"> </w:t>
       </w:r>
     </w:p>
     <w:p>
@@ -2240,7 +2228,27 @@
           <w:sz w:val="24"/>
           <w:szCs w:val="24"/>
         </w:rPr>
-        <w:t xml:space="preserve"> were designed to have opposite positions from other NPCs. One NPC might ask you to insult the other one in order to bond with him/her. Certainly there is a part of stories that the player can </w:t>
+        <w:t xml:space="preserve"> were designed to have opposite positions from other NPCs. One NPC might ask you to insult the other one in order to bond with him/her. </w:t>
+      </w:r>
+      <w:proofErr w:type="gramStart"/>
+      <w:r>
+        <w:rPr>
+          <w:rFonts w:ascii="Times New Roman" w:eastAsia="Times New Roman" w:hAnsi="Times New Roman" w:cs="Times New Roman"/>
+          <w:color w:val="000000" w:themeColor="text1"/>
+          <w:sz w:val="24"/>
+          <w:szCs w:val="24"/>
+        </w:rPr>
+        <w:t>Certainly</w:t>
+      </w:r>
+      <w:proofErr w:type="gramEnd"/>
+      <w:r>
+        <w:rPr>
+          <w:rFonts w:ascii="Times New Roman" w:eastAsia="Times New Roman" w:hAnsi="Times New Roman" w:cs="Times New Roman"/>
+          <w:color w:val="000000" w:themeColor="text1"/>
+          <w:sz w:val="24"/>
+          <w:szCs w:val="24"/>
+        </w:rPr>
+        <w:t xml:space="preserve"> there is a part of stories that the player can </w:t>
       </w:r>
       <w:r>
         <w:rPr>
@@ -2438,7 +2446,27 @@
           <w:sz w:val="24"/>
           <w:szCs w:val="24"/>
         </w:rPr>
-        <w:t>Gossip can be defined as “ a general interest in the doings, the virtues</w:t>
+        <w:t xml:space="preserve">Gossip can be defined as </w:t>
+      </w:r>
+      <w:proofErr w:type="gramStart"/>
+      <w:r>
+        <w:rPr>
+          <w:rFonts w:ascii="Times New Roman" w:eastAsia="Times New Roman" w:hAnsi="Times New Roman" w:cs="Times New Roman"/>
+          <w:color w:val="000000" w:themeColor="text1"/>
+          <w:sz w:val="24"/>
+          <w:szCs w:val="24"/>
+        </w:rPr>
+        <w:t>“ a</w:t>
+      </w:r>
+      <w:proofErr w:type="gramEnd"/>
+      <w:r>
+        <w:rPr>
+          <w:rFonts w:ascii="Times New Roman" w:eastAsia="Times New Roman" w:hAnsi="Times New Roman" w:cs="Times New Roman"/>
+          <w:color w:val="000000" w:themeColor="text1"/>
+          <w:sz w:val="24"/>
+          <w:szCs w:val="24"/>
+        </w:rPr>
+        <w:t xml:space="preserve"> general interest in the doings, the virtues</w:t>
       </w:r>
       <w:r>
         <w:rPr>
@@ -2456,25 +2484,7 @@
           <w:sz w:val="24"/>
           <w:szCs w:val="24"/>
         </w:rPr>
-        <w:t xml:space="preserve"> and vices of others” or “small talk” [</w:t>
-      </w:r>
-      <w:r>
-        <w:rPr>
-          <w:rFonts w:ascii="Times New Roman" w:eastAsia="Times New Roman" w:hAnsi="Times New Roman" w:cs="Times New Roman"/>
-          <w:color w:val="000000" w:themeColor="text1"/>
-          <w:sz w:val="24"/>
-          <w:szCs w:val="24"/>
-        </w:rPr>
-        <w:t>3</w:t>
-      </w:r>
-      <w:r>
-        <w:rPr>
-          <w:rFonts w:ascii="Times New Roman" w:eastAsia="Times New Roman" w:hAnsi="Times New Roman" w:cs="Times New Roman"/>
-          <w:color w:val="000000" w:themeColor="text1"/>
-          <w:sz w:val="24"/>
-          <w:szCs w:val="24"/>
-        </w:rPr>
-        <w:t xml:space="preserve">]. Based on the definition, the gossip mechanism in </w:t>
+        <w:t xml:space="preserve"> and vices of others” or “small talk” [15]. Based on the definition, the gossip mechanism in </w:t>
       </w:r>
       <w:r>
         <w:rPr>
@@ -2494,7 +2504,27 @@
           <w:sz w:val="24"/>
           <w:szCs w:val="24"/>
         </w:rPr>
-        <w:t xml:space="preserve"> is composed of many sub-systems and is designed to spread information about social actions that the player recently executed on NPCs. In our gossip mechanism, there will be only one spreader and one receiver. The mechanism doesn’t support group gossip at this time. To start gossiping, spreader and receiver will need to be at a suitable distance. While the spreader and the receiver are in the gossip distance, the personality manager will take both the spreader’s personality and spreader’s relationship with the player to decide if the gossip proceeds. If it does, the personality manager will then calculate how much should the receiver accept. </w:t>
+        <w:t xml:space="preserve"> is composed of many sub-systems and is designed to spread information about social actions that the player recently executed on NPCs. In our gossip mechanism, there will be only one spreader and one receiver. The mechanism doesn’t support group gossip </w:t>
+      </w:r>
+      <w:proofErr w:type="gramStart"/>
+      <w:r>
+        <w:rPr>
+          <w:rFonts w:ascii="Times New Roman" w:eastAsia="Times New Roman" w:hAnsi="Times New Roman" w:cs="Times New Roman"/>
+          <w:color w:val="000000" w:themeColor="text1"/>
+          <w:sz w:val="24"/>
+          <w:szCs w:val="24"/>
+        </w:rPr>
+        <w:t>at this time</w:t>
+      </w:r>
+      <w:proofErr w:type="gramEnd"/>
+      <w:r>
+        <w:rPr>
+          <w:rFonts w:ascii="Times New Roman" w:eastAsia="Times New Roman" w:hAnsi="Times New Roman" w:cs="Times New Roman"/>
+          <w:color w:val="000000" w:themeColor="text1"/>
+          <w:sz w:val="24"/>
+          <w:szCs w:val="24"/>
+        </w:rPr>
+        <w:t xml:space="preserve">. To start gossiping, spreader and receiver will need to be at a suitable distance. While the spreader and the receiver are in the gossip distance, the personality manager will take both the spreader’s personality and spreader’s relationship with the player to decide if the gossip proceeds. If it does, the personality manager will then calculate how much should the receiver accept. </w:t>
       </w:r>
     </w:p>
     <w:p>
@@ -2622,6 +2652,7 @@
         </w:rPr>
         <w:br/>
       </w:r>
+      <w:proofErr w:type="gramStart"/>
       <w:r>
         <w:rPr>
           <w:rFonts w:ascii="Times New Roman" w:eastAsia="Times New Roman" w:hAnsi="Times New Roman" w:cs="Times New Roman"/>
@@ -2633,6 +2664,7 @@
         </w:rPr>
         <w:t>3.2  Dialogues</w:t>
       </w:r>
+      <w:proofErr w:type="gramEnd"/>
     </w:p>
     <w:p>
       <w:pPr>
@@ -2719,7 +2751,27 @@
           <w:sz w:val="24"/>
           <w:szCs w:val="24"/>
         </w:rPr>
-        <w:t xml:space="preserve"> of changes in relationship statuses. The more dramatic the response is, the bigger the change will be. In Figure 2, NPC Eric told the player that the beloved and well-respected person, Gramma’s dementia got worse. Choosing “Show some sympathy” might result in a plus in the relationship between Eric and the player. On the other hand, choosing “Tell the cold truth” might be too straightforward and result in a deduction in their relationship.</w:t>
+        <w:t xml:space="preserve"> of changes in relationship statuses. The more dramatic the response is, the bigger the change will be. In Figure 2, NPC Eric told the player that the beloved and well-respected person, Gramma’s dementia got worse. Choosing “Show some sympathy” might result in a plus in the relationship between Eric and the player. On the other hand, choosing “Tell the cold truth</w:t>
+      </w:r>
+      <w:proofErr w:type="gramStart"/>
+      <w:r>
+        <w:rPr>
+          <w:rFonts w:ascii="Times New Roman" w:eastAsia="Times New Roman" w:hAnsi="Times New Roman" w:cs="Times New Roman"/>
+          <w:color w:val="000000" w:themeColor="text1"/>
+          <w:sz w:val="24"/>
+          <w:szCs w:val="24"/>
+        </w:rPr>
+        <w:t>” might</w:t>
+      </w:r>
+      <w:proofErr w:type="gramEnd"/>
+      <w:r>
+        <w:rPr>
+          <w:rFonts w:ascii="Times New Roman" w:eastAsia="Times New Roman" w:hAnsi="Times New Roman" w:cs="Times New Roman"/>
+          <w:color w:val="000000" w:themeColor="text1"/>
+          <w:sz w:val="24"/>
+          <w:szCs w:val="24"/>
+        </w:rPr>
+        <w:t xml:space="preserve"> be too straightforward and result in a deduction in their relationship.</w:t>
       </w:r>
     </w:p>
     <w:p>
@@ -2831,7 +2883,16 @@
           <w:sz w:val="24"/>
           <w:szCs w:val="24"/>
         </w:rPr>
-        <w:t xml:space="preserve"> in the psychological area</w:t>
+        <w:t xml:space="preserve"> </w:t>
+      </w:r>
+      <w:r>
+        <w:rPr>
+          <w:rFonts w:ascii="Times New Roman" w:eastAsia="Times New Roman" w:hAnsi="Times New Roman" w:cs="Times New Roman"/>
+          <w:color w:val="000000" w:themeColor="text1"/>
+          <w:sz w:val="24"/>
+          <w:szCs w:val="24"/>
+        </w:rPr>
+        <w:t>in the psychological area</w:t>
       </w:r>
       <w:r>
         <w:rPr>
@@ -3192,7 +3253,27 @@
           <w:sz w:val="24"/>
           <w:szCs w:val="24"/>
         </w:rPr>
-        <w:t xml:space="preserve">contrary, lower conscientiousness leads to being irresponsible to their actions. Conscientiousness is one of the pivot factors and also an exceptionally unique one when it comes to gossip decision. We will elaborate </w:t>
+        <w:t xml:space="preserve">contrary, lower conscientiousness leads to being irresponsible to their actions. Conscientiousness is one of the pivot factors </w:t>
+      </w:r>
+      <w:proofErr w:type="gramStart"/>
+      <w:r>
+        <w:rPr>
+          <w:rFonts w:ascii="Times New Roman" w:eastAsia="Times New Roman" w:hAnsi="Times New Roman" w:cs="Times New Roman"/>
+          <w:color w:val="000000" w:themeColor="text1"/>
+          <w:sz w:val="24"/>
+          <w:szCs w:val="24"/>
+        </w:rPr>
+        <w:t>and also</w:t>
+      </w:r>
+      <w:proofErr w:type="gramEnd"/>
+      <w:r>
+        <w:rPr>
+          <w:rFonts w:ascii="Times New Roman" w:eastAsia="Times New Roman" w:hAnsi="Times New Roman" w:cs="Times New Roman"/>
+          <w:color w:val="000000" w:themeColor="text1"/>
+          <w:sz w:val="24"/>
+          <w:szCs w:val="24"/>
+        </w:rPr>
+        <w:t xml:space="preserve"> an exceptionally unique one when it comes to gossip decision. We will elaborate </w:t>
       </w:r>
       <w:r>
         <w:rPr>
@@ -3299,7 +3380,27 @@
           <w:sz w:val="24"/>
           <w:szCs w:val="24"/>
         </w:rPr>
-        <w:t xml:space="preserve"> - An agreeable person tends to avoid arguments and conflicts as much as possible. An disagreeable individual, on the other hand, is less a people pleaser and always suspicious of others' kindness.</w:t>
+        <w:t xml:space="preserve"> - An agreeable person tends to avoid arguments and conflicts as much as possible. </w:t>
+      </w:r>
+      <w:proofErr w:type="gramStart"/>
+      <w:r>
+        <w:rPr>
+          <w:rFonts w:ascii="Times New Roman" w:eastAsia="Times New Roman" w:hAnsi="Times New Roman" w:cs="Times New Roman"/>
+          <w:color w:val="000000" w:themeColor="text1"/>
+          <w:sz w:val="24"/>
+          <w:szCs w:val="24"/>
+        </w:rPr>
+        <w:t>An</w:t>
+      </w:r>
+      <w:proofErr w:type="gramEnd"/>
+      <w:r>
+        <w:rPr>
+          <w:rFonts w:ascii="Times New Roman" w:eastAsia="Times New Roman" w:hAnsi="Times New Roman" w:cs="Times New Roman"/>
+          <w:color w:val="000000" w:themeColor="text1"/>
+          <w:sz w:val="24"/>
+          <w:szCs w:val="24"/>
+        </w:rPr>
+        <w:t xml:space="preserve"> disagreeable individual, on the other hand, is less a people pleaser and always suspicious of others' kindness.</w:t>
       </w:r>
     </w:p>
     <w:p>
@@ -3356,25 +3457,7 @@
           <w:sz w:val="24"/>
           <w:szCs w:val="24"/>
         </w:rPr>
-        <w:t xml:space="preserve">Next, we introduce our method of generating </w:t>
-      </w:r>
-      <w:r>
-        <w:rPr>
-          <w:rFonts w:ascii="Times New Roman" w:eastAsia="Times New Roman" w:hAnsi="Times New Roman" w:cs="Times New Roman"/>
-          <w:color w:val="000000" w:themeColor="text1"/>
-          <w:sz w:val="24"/>
-          <w:szCs w:val="24"/>
-        </w:rPr>
-        <w:t>social</w:t>
-      </w:r>
-      <w:r>
-        <w:rPr>
-          <w:rFonts w:ascii="Times New Roman" w:eastAsia="Times New Roman" w:hAnsi="Times New Roman" w:cs="Times New Roman"/>
-          <w:color w:val="000000" w:themeColor="text1"/>
-          <w:sz w:val="24"/>
-          <w:szCs w:val="24"/>
-        </w:rPr>
-        <w:t xml:space="preserve"> status and the gossiping probability of NPCs based on characters' personality.</w:t>
+        <w:t>Next, we introduce our method of generating emotional status and the gossiping probability of NPCs based on characters' personality.</w:t>
       </w:r>
     </w:p>
     <w:p>
@@ -3423,88 +3506,27 @@
           <w:sz w:val="24"/>
           <w:szCs w:val="24"/>
         </w:rPr>
-        <w:t xml:space="preserve">Direct effects are influences that NPC accepts directly from a player not through other NPCs. While a player is having a dialogue with an NPC, each choice that a player makes would trigger an </w:t>
-      </w:r>
-      <w:r>
-        <w:rPr>
-          <w:rFonts w:ascii="Times New Roman" w:eastAsia="Times New Roman" w:hAnsi="Times New Roman" w:cs="Times New Roman"/>
-          <w:color w:val="000000" w:themeColor="text1"/>
-          <w:sz w:val="24"/>
-          <w:szCs w:val="24"/>
-        </w:rPr>
-        <w:t>social</w:t>
-      </w:r>
-      <w:r>
-        <w:rPr>
-          <w:rFonts w:ascii="Times New Roman" w:eastAsia="Times New Roman" w:hAnsi="Times New Roman" w:cs="Times New Roman"/>
-          <w:color w:val="000000" w:themeColor="text1"/>
-          <w:sz w:val="24"/>
-          <w:szCs w:val="24"/>
-        </w:rPr>
-        <w:t xml:space="preserve"> </w:t>
-      </w:r>
-      <w:r>
-        <w:rPr>
-          <w:rFonts w:ascii="Times New Roman" w:eastAsia="Times New Roman" w:hAnsi="Times New Roman" w:cs="Times New Roman"/>
-          <w:color w:val="000000" w:themeColor="text1"/>
-          <w:sz w:val="24"/>
-          <w:szCs w:val="24"/>
-        </w:rPr>
-        <w:t xml:space="preserve">status change. In the phase of </w:t>
-      </w:r>
-      <w:r>
-        <w:rPr>
-          <w:rFonts w:ascii="Times New Roman" w:eastAsia="Times New Roman" w:hAnsi="Times New Roman" w:cs="Times New Roman"/>
-          <w:color w:val="000000" w:themeColor="text1"/>
-          <w:sz w:val="24"/>
-          <w:szCs w:val="24"/>
-        </w:rPr>
-        <w:t>social</w:t>
-      </w:r>
-      <w:r>
-        <w:rPr>
-          <w:rFonts w:ascii="Times New Roman" w:eastAsia="Times New Roman" w:hAnsi="Times New Roman" w:cs="Times New Roman"/>
-          <w:color w:val="000000" w:themeColor="text1"/>
-          <w:sz w:val="24"/>
-          <w:szCs w:val="24"/>
-        </w:rPr>
-        <w:t xml:space="preserve"> </w:t>
-      </w:r>
-      <w:r>
-        <w:rPr>
-          <w:rFonts w:ascii="Times New Roman" w:eastAsia="Times New Roman" w:hAnsi="Times New Roman" w:cs="Times New Roman"/>
-          <w:color w:val="000000" w:themeColor="text1"/>
-          <w:sz w:val="24"/>
-          <w:szCs w:val="24"/>
-        </w:rPr>
-        <w:t xml:space="preserve">status changing, since each action has corresponding values of </w:t>
-      </w:r>
-      <w:r>
-        <w:rPr>
-          <w:rFonts w:ascii="Times New Roman" w:eastAsia="Times New Roman" w:hAnsi="Times New Roman" w:cs="Times New Roman"/>
-          <w:color w:val="000000" w:themeColor="text1"/>
-          <w:sz w:val="24"/>
-          <w:szCs w:val="24"/>
-        </w:rPr>
-        <w:t>social</w:t>
-      </w:r>
-      <w:r>
-        <w:rPr>
-          <w:rFonts w:ascii="Times New Roman" w:eastAsia="Times New Roman" w:hAnsi="Times New Roman" w:cs="Times New Roman"/>
-          <w:color w:val="000000" w:themeColor="text1"/>
-          <w:sz w:val="24"/>
-          <w:szCs w:val="24"/>
-        </w:rPr>
-        <w:t xml:space="preserve"> </w:t>
-      </w:r>
-      <w:r>
-        <w:rPr>
-          <w:rFonts w:ascii="Times New Roman" w:eastAsia="Times New Roman" w:hAnsi="Times New Roman" w:cs="Times New Roman"/>
-          <w:color w:val="000000" w:themeColor="text1"/>
-          <w:sz w:val="24"/>
-          <w:szCs w:val="24"/>
-        </w:rPr>
-        <w:t xml:space="preserve">scales, for example, praising causes the increase of affinity, trust, and admiration, we then combine these shifting values with </w:t>
+        <w:t xml:space="preserve">Direct effects are </w:t>
+      </w:r>
+      <w:proofErr w:type="gramStart"/>
+      <w:r>
+        <w:rPr>
+          <w:rFonts w:ascii="Times New Roman" w:eastAsia="Times New Roman" w:hAnsi="Times New Roman" w:cs="Times New Roman"/>
+          <w:color w:val="000000" w:themeColor="text1"/>
+          <w:sz w:val="24"/>
+          <w:szCs w:val="24"/>
+        </w:rPr>
+        <w:t>influences</w:t>
+      </w:r>
+      <w:proofErr w:type="gramEnd"/>
+      <w:r>
+        <w:rPr>
+          <w:rFonts w:ascii="Times New Roman" w:eastAsia="Times New Roman" w:hAnsi="Times New Roman" w:cs="Times New Roman"/>
+          <w:color w:val="000000" w:themeColor="text1"/>
+          <w:sz w:val="24"/>
+          <w:szCs w:val="24"/>
+        </w:rPr>
+        <w:t xml:space="preserve"> that NPC accepts directly from a player not through other NPCs. While a player is having a dialogue with an NPC, each choice that a player makes would trigger an emotional status change. In the phase of emotional status changing, since each action has corresponding values of emotional scales, for example, praising causes the increase of affinity, trust, and admiration, we then combine these shifting values with </w:t>
       </w:r>
       <w:r>
         <w:rPr>
@@ -3550,6 +3572,7 @@
         </w:rPr>
         <w:t xml:space="preserve">Four factors of FFM, Openness, Agreeableness, Extraversion, and Neuroticism, are </w:t>
       </w:r>
+      <w:proofErr w:type="gramStart"/>
       <w:r>
         <w:rPr>
           <w:rFonts w:ascii="Times New Roman" w:eastAsia="Times New Roman" w:hAnsi="Times New Roman" w:cs="Times New Roman"/>
@@ -3558,43 +3581,77 @@
           <w:szCs w:val="24"/>
         </w:rPr>
         <w:lastRenderedPageBreak/>
-        <w:t>taken into account in this operation. The reason for choosing these four factors is based on previous research that extraversion and neuroticism is capable of influencing one's emotional information processing [</w:t>
-      </w:r>
-      <w:r>
-        <w:rPr>
-          <w:rFonts w:ascii="Times New Roman" w:eastAsia="Times New Roman" w:hAnsi="Times New Roman" w:cs="Times New Roman"/>
-          <w:color w:val="000000" w:themeColor="text1"/>
-          <w:sz w:val="24"/>
-          <w:szCs w:val="24"/>
-        </w:rPr>
-        <w:t>8</w:t>
-      </w:r>
-      <w:r>
-        <w:rPr>
-          <w:rFonts w:ascii="Times New Roman" w:eastAsia="Times New Roman" w:hAnsi="Times New Roman" w:cs="Times New Roman"/>
-          <w:color w:val="000000" w:themeColor="text1"/>
-          <w:sz w:val="24"/>
-          <w:szCs w:val="24"/>
-        </w:rPr>
-        <w:t>]. However, as the paper shows, Openness and Agreeableness are not taking part in the emotional information processing, but from the describing of these two factors [</w:t>
-      </w:r>
-      <w:r>
-        <w:rPr>
-          <w:rFonts w:ascii="Times New Roman" w:eastAsia="Times New Roman" w:hAnsi="Times New Roman" w:cs="Times New Roman"/>
-          <w:color w:val="000000" w:themeColor="text1"/>
-          <w:sz w:val="24"/>
-          <w:szCs w:val="24"/>
-        </w:rPr>
-        <w:t>5</w:t>
-      </w:r>
-      <w:r>
-        <w:rPr>
-          <w:rFonts w:ascii="Times New Roman" w:eastAsia="Times New Roman" w:hAnsi="Times New Roman" w:cs="Times New Roman"/>
-          <w:color w:val="000000" w:themeColor="text1"/>
-          <w:sz w:val="24"/>
-          <w:szCs w:val="24"/>
-        </w:rPr>
-        <w:t>], and also we try to make the difference between direct effects and indirect effects, we still include Openness and Agreeableness. Instead of having the same significance of Extraversion and Neuroticism, Openness and Agreeableness only have a small amount of effects in this operation.</w:t>
+        <w:t>taken into account</w:t>
+      </w:r>
+      <w:proofErr w:type="gramEnd"/>
+      <w:r>
+        <w:rPr>
+          <w:rFonts w:ascii="Times New Roman" w:eastAsia="Times New Roman" w:hAnsi="Times New Roman" w:cs="Times New Roman"/>
+          <w:color w:val="000000" w:themeColor="text1"/>
+          <w:sz w:val="24"/>
+          <w:szCs w:val="24"/>
+        </w:rPr>
+        <w:t xml:space="preserve"> in this operation. The reason for choosing these four factors is based on previous research that extraversion and neuroticism </w:t>
+      </w:r>
+      <w:proofErr w:type="gramStart"/>
+      <w:r>
+        <w:rPr>
+          <w:rFonts w:ascii="Times New Roman" w:eastAsia="Times New Roman" w:hAnsi="Times New Roman" w:cs="Times New Roman"/>
+          <w:color w:val="000000" w:themeColor="text1"/>
+          <w:sz w:val="24"/>
+          <w:szCs w:val="24"/>
+        </w:rPr>
+        <w:t>is capable of influencing</w:t>
+      </w:r>
+      <w:proofErr w:type="gramEnd"/>
+      <w:r>
+        <w:rPr>
+          <w:rFonts w:ascii="Times New Roman" w:eastAsia="Times New Roman" w:hAnsi="Times New Roman" w:cs="Times New Roman"/>
+          <w:color w:val="000000" w:themeColor="text1"/>
+          <w:sz w:val="24"/>
+          <w:szCs w:val="24"/>
+        </w:rPr>
+        <w:t xml:space="preserve"> one's emotional information processing [22]. However, as the paper shows, Openness and Agreeableness are not taking part in the emotional information processing, but from the describing of these two factors [19], and </w:t>
+      </w:r>
+      <w:proofErr w:type="gramStart"/>
+      <w:r>
+        <w:rPr>
+          <w:rFonts w:ascii="Times New Roman" w:eastAsia="Times New Roman" w:hAnsi="Times New Roman" w:cs="Times New Roman"/>
+          <w:color w:val="000000" w:themeColor="text1"/>
+          <w:sz w:val="24"/>
+          <w:szCs w:val="24"/>
+        </w:rPr>
+        <w:t>also</w:t>
+      </w:r>
+      <w:proofErr w:type="gramEnd"/>
+      <w:r>
+        <w:rPr>
+          <w:rFonts w:ascii="Times New Roman" w:eastAsia="Times New Roman" w:hAnsi="Times New Roman" w:cs="Times New Roman"/>
+          <w:color w:val="000000" w:themeColor="text1"/>
+          <w:sz w:val="24"/>
+          <w:szCs w:val="24"/>
+        </w:rPr>
+        <w:t xml:space="preserve"> we try to make the difference between direct effects and indirect effects, we still include Openness and Agreeableness. Instead of having the same significance of Extraversion and Neuroticism, Openness and Agreeableness only have a small </w:t>
+      </w:r>
+      <w:proofErr w:type="gramStart"/>
+      <w:r>
+        <w:rPr>
+          <w:rFonts w:ascii="Times New Roman" w:eastAsia="Times New Roman" w:hAnsi="Times New Roman" w:cs="Times New Roman"/>
+          <w:color w:val="000000" w:themeColor="text1"/>
+          <w:sz w:val="24"/>
+          <w:szCs w:val="24"/>
+        </w:rPr>
+        <w:t>amount</w:t>
+      </w:r>
+      <w:proofErr w:type="gramEnd"/>
+      <w:r>
+        <w:rPr>
+          <w:rFonts w:ascii="Times New Roman" w:eastAsia="Times New Roman" w:hAnsi="Times New Roman" w:cs="Times New Roman"/>
+          <w:color w:val="000000" w:themeColor="text1"/>
+          <w:sz w:val="24"/>
+          <w:szCs w:val="24"/>
+        </w:rPr>
+        <w:t xml:space="preserve"> of effects in this operation.</w:t>
       </w:r>
     </w:p>
     <w:p>
@@ -3620,97 +3677,7 @@
           <w:sz w:val="24"/>
           <w:szCs w:val="24"/>
         </w:rPr>
-        <w:t>By looking at the details of FFM we listed in section 4.1 and [</w:t>
-      </w:r>
-      <w:r>
-        <w:rPr>
-          <w:rFonts w:ascii="Times New Roman" w:eastAsia="Times New Roman" w:hAnsi="Times New Roman" w:cs="Times New Roman"/>
-          <w:color w:val="000000" w:themeColor="text1"/>
-          <w:sz w:val="24"/>
-          <w:szCs w:val="24"/>
-        </w:rPr>
-        <w:t>8</w:t>
-      </w:r>
-      <w:r>
-        <w:rPr>
-          <w:rFonts w:ascii="Times New Roman" w:eastAsia="Times New Roman" w:hAnsi="Times New Roman" w:cs="Times New Roman"/>
-          <w:color w:val="000000" w:themeColor="text1"/>
-          <w:sz w:val="24"/>
-          <w:szCs w:val="24"/>
-        </w:rPr>
-        <w:t xml:space="preserve">], a table that describes the effects of these four factors reflecting the direct actions from a player can be summarized, Table 1. The </w:t>
-      </w:r>
-      <w:r>
-        <w:rPr>
-          <w:rFonts w:ascii="Times New Roman" w:eastAsia="Times New Roman" w:hAnsi="Times New Roman" w:cs="Times New Roman"/>
-          <w:color w:val="000000" w:themeColor="text1"/>
-          <w:sz w:val="24"/>
-          <w:szCs w:val="24"/>
-        </w:rPr>
-        <w:t>social</w:t>
-      </w:r>
-      <w:r>
-        <w:rPr>
-          <w:rFonts w:ascii="Times New Roman" w:eastAsia="Times New Roman" w:hAnsi="Times New Roman" w:cs="Times New Roman"/>
-          <w:color w:val="000000" w:themeColor="text1"/>
-          <w:sz w:val="24"/>
-          <w:szCs w:val="24"/>
-        </w:rPr>
-        <w:t xml:space="preserve"> </w:t>
-      </w:r>
-      <w:r>
-        <w:rPr>
-          <w:rFonts w:ascii="Times New Roman" w:eastAsia="Times New Roman" w:hAnsi="Times New Roman" w:cs="Times New Roman"/>
-          <w:color w:val="000000" w:themeColor="text1"/>
-          <w:sz w:val="24"/>
-          <w:szCs w:val="24"/>
-        </w:rPr>
-        <w:t xml:space="preserve">status </w:t>
-      </w:r>
-      <w:r>
-        <w:rPr>
-          <w:rFonts w:ascii="Times New Roman" w:eastAsia="Times New Roman" w:hAnsi="Times New Roman" w:cs="Times New Roman"/>
-          <w:color w:val="000000" w:themeColor="text1"/>
-          <w:sz w:val="24"/>
-          <w:szCs w:val="24"/>
-        </w:rPr>
-        <w:t xml:space="preserve">shifting values that an NPC receives from a player are simply classified into positive or negative ramifications. After Openness, Agreeableness, Extraversion, and Neuroticism generate their own final values based on the rules in different situations, we then sum up these four values and divide it by four to get the ultimate </w:t>
-      </w:r>
-      <w:r>
-        <w:rPr>
-          <w:rFonts w:ascii="Times New Roman" w:eastAsia="Times New Roman" w:hAnsi="Times New Roman" w:cs="Times New Roman"/>
-          <w:color w:val="000000" w:themeColor="text1"/>
-          <w:sz w:val="24"/>
-          <w:szCs w:val="24"/>
-        </w:rPr>
-        <w:t>social</w:t>
-      </w:r>
-      <w:r>
-        <w:rPr>
-          <w:rFonts w:ascii="Times New Roman" w:eastAsia="Times New Roman" w:hAnsi="Times New Roman" w:cs="Times New Roman"/>
-          <w:color w:val="000000" w:themeColor="text1"/>
-          <w:sz w:val="24"/>
-          <w:szCs w:val="24"/>
-        </w:rPr>
-        <w:t xml:space="preserve"> </w:t>
-      </w:r>
-      <w:r>
-        <w:rPr>
-          <w:rFonts w:ascii="Times New Roman" w:eastAsia="Times New Roman" w:hAnsi="Times New Roman" w:cs="Times New Roman"/>
-          <w:color w:val="000000" w:themeColor="text1"/>
-          <w:sz w:val="24"/>
-          <w:szCs w:val="24"/>
-        </w:rPr>
-        <w:t xml:space="preserve">status </w:t>
-      </w:r>
-      <w:r>
-        <w:rPr>
-          <w:rFonts w:ascii="Times New Roman" w:eastAsia="Times New Roman" w:hAnsi="Times New Roman" w:cs="Times New Roman"/>
-          <w:color w:val="000000" w:themeColor="text1"/>
-          <w:sz w:val="24"/>
-          <w:szCs w:val="24"/>
-        </w:rPr>
-        <w:t>shifting value.</w:t>
+        <w:t>By looking at the details of FFM we listed in section 4.1 and [22], a table that describes the effects of these four factors reflecting the direct actions from a player can be summarized, Table 1. The emotional shifting values that an NPC receives from a player are simply classified into positive or negative ramifications. After Openness, Agreeableness, Extraversion, and Neuroticism generate their own final values based on the rules in different situations, we then sum up these four values and divide it by four to get the ultimate emotional shifting value.</w:t>
       </w:r>
     </w:p>
     <w:p>
@@ -3869,142 +3836,28 @@
         <w:rPr>
           <w:rFonts w:ascii="Times New Roman" w:hAnsi="Times New Roman" w:cs="Times New Roman"/>
         </w:rPr>
-        <w:t xml:space="preserve">. Rules of Defining </w:t>
-      </w:r>
-      <w:r>
-        <w:rPr>
-          <w:rFonts w:ascii="Times New Roman" w:eastAsia="Times New Roman" w:hAnsi="Times New Roman" w:cs="Times New Roman"/>
-          <w:color w:val="000000" w:themeColor="text1"/>
-          <w:sz w:val="24"/>
-          <w:szCs w:val="24"/>
-        </w:rPr>
-        <w:t>S</w:t>
-      </w:r>
-      <w:r>
-        <w:rPr>
-          <w:rFonts w:ascii="Times New Roman" w:eastAsia="Times New Roman" w:hAnsi="Times New Roman" w:cs="Times New Roman"/>
-          <w:color w:val="000000" w:themeColor="text1"/>
-          <w:sz w:val="24"/>
-          <w:szCs w:val="24"/>
-        </w:rPr>
-        <w:t>ocial</w:t>
-      </w:r>
-      <w:r>
-        <w:rPr>
-          <w:rFonts w:ascii="Times New Roman" w:eastAsia="Times New Roman" w:hAnsi="Times New Roman" w:cs="Times New Roman"/>
-          <w:color w:val="000000" w:themeColor="text1"/>
-          <w:sz w:val="24"/>
-          <w:szCs w:val="24"/>
-        </w:rPr>
-        <w:t xml:space="preserve"> </w:t>
-      </w:r>
-      <w:r>
-        <w:rPr>
-          <w:rFonts w:ascii="Times New Roman" w:eastAsia="Times New Roman" w:hAnsi="Times New Roman" w:cs="Times New Roman"/>
-          <w:color w:val="000000" w:themeColor="text1"/>
-          <w:sz w:val="24"/>
-          <w:szCs w:val="24"/>
-        </w:rPr>
-        <w:t xml:space="preserve">Status </w:t>
-      </w:r>
-      <w:r>
-        <w:rPr>
-          <w:rFonts w:ascii="Times New Roman" w:hAnsi="Times New Roman" w:cs="Times New Roman"/>
-        </w:rPr>
-        <w:t>Shifting Values by Direct Effects</w:t>
-      </w:r>
-    </w:p>
-    <w:p>
-      <w:pPr>
-        <w:spacing w:after="0" w:line="276" w:lineRule="auto"/>
-        <w:jc w:val="both"/>
-        <w:rPr>
-          <w:rFonts w:ascii="Times New Roman" w:eastAsia="Times New Roman" w:hAnsi="Times New Roman" w:cs="Times New Roman"/>
-          <w:color w:val="000000" w:themeColor="text1"/>
-          <w:sz w:val="24"/>
-          <w:szCs w:val="24"/>
-        </w:rPr>
-      </w:pPr>
-      <w:r>
-        <w:rPr>
-          <w:rFonts w:ascii="Times New Roman" w:eastAsia="Times New Roman" w:hAnsi="Times New Roman" w:cs="Times New Roman"/>
-          <w:color w:val="000000" w:themeColor="text1"/>
-          <w:sz w:val="24"/>
-          <w:szCs w:val="24"/>
-        </w:rPr>
-        <w:t xml:space="preserve">Level: Scale of the factors, Significance: If factors are important or not, Positive: Positive </w:t>
-      </w:r>
-      <w:r>
-        <w:rPr>
-          <w:rFonts w:ascii="Times New Roman" w:eastAsia="Times New Roman" w:hAnsi="Times New Roman" w:cs="Times New Roman"/>
-          <w:color w:val="000000" w:themeColor="text1"/>
-          <w:sz w:val="24"/>
-          <w:szCs w:val="24"/>
-        </w:rPr>
-        <w:t>social</w:t>
-      </w:r>
-      <w:r>
-        <w:rPr>
-          <w:rFonts w:ascii="Times New Roman" w:eastAsia="Times New Roman" w:hAnsi="Times New Roman" w:cs="Times New Roman"/>
-          <w:color w:val="000000" w:themeColor="text1"/>
-          <w:sz w:val="24"/>
-          <w:szCs w:val="24"/>
-        </w:rPr>
-        <w:t xml:space="preserve"> </w:t>
-      </w:r>
-      <w:r>
-        <w:rPr>
-          <w:rFonts w:ascii="Times New Roman" w:eastAsia="Times New Roman" w:hAnsi="Times New Roman" w:cs="Times New Roman"/>
-          <w:color w:val="000000" w:themeColor="text1"/>
-          <w:sz w:val="24"/>
-          <w:szCs w:val="24"/>
-        </w:rPr>
-        <w:t xml:space="preserve">status </w:t>
-      </w:r>
-      <w:r>
-        <w:rPr>
-          <w:rFonts w:ascii="Times New Roman" w:eastAsia="Times New Roman" w:hAnsi="Times New Roman" w:cs="Times New Roman"/>
-          <w:color w:val="000000" w:themeColor="text1"/>
-          <w:sz w:val="24"/>
-          <w:szCs w:val="24"/>
-        </w:rPr>
-        <w:t xml:space="preserve">shifting value, Negative: Negative </w:t>
-      </w:r>
-      <w:r>
-        <w:rPr>
-          <w:rFonts w:ascii="Times New Roman" w:eastAsia="Times New Roman" w:hAnsi="Times New Roman" w:cs="Times New Roman"/>
-          <w:color w:val="000000" w:themeColor="text1"/>
-          <w:sz w:val="24"/>
-          <w:szCs w:val="24"/>
-        </w:rPr>
-        <w:t>social</w:t>
-      </w:r>
-      <w:r>
-        <w:rPr>
-          <w:rFonts w:ascii="Times New Roman" w:eastAsia="Times New Roman" w:hAnsi="Times New Roman" w:cs="Times New Roman"/>
-          <w:color w:val="000000" w:themeColor="text1"/>
-          <w:sz w:val="24"/>
-          <w:szCs w:val="24"/>
-        </w:rPr>
-        <w:t xml:space="preserve"> </w:t>
-      </w:r>
-      <w:r>
-        <w:rPr>
-          <w:rFonts w:ascii="Times New Roman" w:eastAsia="Times New Roman" w:hAnsi="Times New Roman" w:cs="Times New Roman"/>
-          <w:color w:val="000000" w:themeColor="text1"/>
-          <w:sz w:val="24"/>
-          <w:szCs w:val="24"/>
-        </w:rPr>
-        <w:t xml:space="preserve">status </w:t>
-      </w:r>
-      <w:r>
-        <w:rPr>
-          <w:rFonts w:ascii="Times New Roman" w:eastAsia="Times New Roman" w:hAnsi="Times New Roman" w:cs="Times New Roman"/>
-          <w:color w:val="000000" w:themeColor="text1"/>
-          <w:sz w:val="24"/>
-          <w:szCs w:val="24"/>
-        </w:rPr>
-        <w:t xml:space="preserve">shifting value. </w:t>
+        <w:t>. Rules of Defining Emotional Shifting Values by Direct Effects</w:t>
+      </w:r>
+    </w:p>
+    <w:p>
+      <w:pPr>
+        <w:spacing w:after="0" w:line="276" w:lineRule="auto"/>
+        <w:jc w:val="both"/>
+        <w:rPr>
+          <w:rFonts w:ascii="Times New Roman" w:eastAsia="Times New Roman" w:hAnsi="Times New Roman" w:cs="Times New Roman"/>
+          <w:color w:val="000000" w:themeColor="text1"/>
+          <w:sz w:val="24"/>
+          <w:szCs w:val="24"/>
+        </w:rPr>
+      </w:pPr>
+      <w:r>
+        <w:rPr>
+          <w:rFonts w:ascii="Times New Roman" w:eastAsia="Times New Roman" w:hAnsi="Times New Roman" w:cs="Times New Roman"/>
+          <w:color w:val="000000" w:themeColor="text1"/>
+          <w:sz w:val="24"/>
+          <w:szCs w:val="24"/>
+        </w:rPr>
+        <w:t xml:space="preserve">Level: Scale of the factors, Significance: If factors are important or not, Positive: Positive emotional shifting value, Negative: Negative emotional shifting value. </w:t>
       </w:r>
     </w:p>
     <w:p>
@@ -4097,34 +3950,27 @@
           <w:sz w:val="24"/>
           <w:szCs w:val="24"/>
         </w:rPr>
-        <w:t>People with higher Extraversion and Neuroticism scales are more easily to fall for rumors [</w:t>
-      </w:r>
-      <w:r>
-        <w:rPr>
-          <w:rFonts w:ascii="Times New Roman" w:eastAsia="Times New Roman" w:hAnsi="Times New Roman" w:cs="Times New Roman"/>
-          <w:color w:val="000000" w:themeColor="text1"/>
-          <w:sz w:val="24"/>
-          <w:szCs w:val="24"/>
-        </w:rPr>
-        <w:t>7</w:t>
-      </w:r>
-      <w:r>
-        <w:rPr>
-          <w:rFonts w:ascii="Times New Roman" w:eastAsia="Times New Roman" w:hAnsi="Times New Roman" w:cs="Times New Roman"/>
-          <w:color w:val="000000" w:themeColor="text1"/>
-          <w:sz w:val="24"/>
-          <w:szCs w:val="24"/>
-        </w:rPr>
-        <w:t xml:space="preserve">]. When an NPC is gossiping, it is actually passing down the values of the player's action which it got directly from the player. The operation of handing these </w:t>
-      </w:r>
-      <w:r>
-        <w:rPr>
-          <w:rFonts w:ascii="Times New Roman" w:eastAsia="Times New Roman" w:hAnsi="Times New Roman" w:cs="Times New Roman"/>
-          <w:color w:val="000000" w:themeColor="text1"/>
-          <w:sz w:val="24"/>
-          <w:szCs w:val="24"/>
-        </w:rPr>
-        <w:t>social</w:t>
+        <w:t xml:space="preserve">People with higher Extraversion and Neuroticism scales are more easily to fall for rumors [21]. When an NPC is gossiping, it is </w:t>
+      </w:r>
+      <w:proofErr w:type="gramStart"/>
+      <w:r>
+        <w:rPr>
+          <w:rFonts w:ascii="Times New Roman" w:eastAsia="Times New Roman" w:hAnsi="Times New Roman" w:cs="Times New Roman"/>
+          <w:color w:val="000000" w:themeColor="text1"/>
+          <w:sz w:val="24"/>
+          <w:szCs w:val="24"/>
+        </w:rPr>
+        <w:t>actually passing</w:t>
+      </w:r>
+      <w:proofErr w:type="gramEnd"/>
+      <w:r>
+        <w:rPr>
+          <w:rFonts w:ascii="Times New Roman" w:eastAsia="Times New Roman" w:hAnsi="Times New Roman" w:cs="Times New Roman"/>
+          <w:color w:val="000000" w:themeColor="text1"/>
+          <w:sz w:val="24"/>
+          <w:szCs w:val="24"/>
+        </w:rPr>
+        <w:t xml:space="preserve"> down the values of the player's action which it got directly from the player. The operation of handing these emotional shifting values is the same as we describe in Section 4.3, except the influences of the personality on each value and the rules are different. Table</w:t>
       </w:r>
       <w:r>
         <w:rPr>
@@ -4142,33 +3988,6 @@
           <w:sz w:val="24"/>
           <w:szCs w:val="24"/>
         </w:rPr>
-        <w:t xml:space="preserve">status </w:t>
-      </w:r>
-      <w:r>
-        <w:rPr>
-          <w:rFonts w:ascii="Times New Roman" w:eastAsia="Times New Roman" w:hAnsi="Times New Roman" w:cs="Times New Roman"/>
-          <w:color w:val="000000" w:themeColor="text1"/>
-          <w:sz w:val="24"/>
-          <w:szCs w:val="24"/>
-        </w:rPr>
-        <w:t>shifting values is the same as we describe in Section 4.3, except the influences of the personality on each value and the rules are different. Table</w:t>
-      </w:r>
-      <w:r>
-        <w:rPr>
-          <w:rFonts w:ascii="Times New Roman" w:eastAsia="Times New Roman" w:hAnsi="Times New Roman" w:cs="Times New Roman"/>
-          <w:color w:val="000000" w:themeColor="text1"/>
-          <w:sz w:val="24"/>
-          <w:szCs w:val="24"/>
-        </w:rPr>
-        <w:t xml:space="preserve"> </w:t>
-      </w:r>
-      <w:r>
-        <w:rPr>
-          <w:rFonts w:ascii="Times New Roman" w:eastAsia="Times New Roman" w:hAnsi="Times New Roman" w:cs="Times New Roman"/>
-          <w:color w:val="000000" w:themeColor="text1"/>
-          <w:sz w:val="24"/>
-          <w:szCs w:val="24"/>
-        </w:rPr>
         <w:t>2</w:t>
       </w:r>
       <w:r>
@@ -4187,43 +4006,7 @@
           <w:sz w:val="24"/>
           <w:szCs w:val="24"/>
         </w:rPr>
-        <w:t>, constructed based on [</w:t>
-      </w:r>
-      <w:r>
-        <w:rPr>
-          <w:rFonts w:ascii="Times New Roman" w:eastAsia="Times New Roman" w:hAnsi="Times New Roman" w:cs="Times New Roman"/>
-          <w:color w:val="000000" w:themeColor="text1"/>
-          <w:sz w:val="24"/>
-          <w:szCs w:val="24"/>
-        </w:rPr>
-        <w:t>7</w:t>
-      </w:r>
-      <w:r>
-        <w:rPr>
-          <w:rFonts w:ascii="Times New Roman" w:eastAsia="Times New Roman" w:hAnsi="Times New Roman" w:cs="Times New Roman"/>
-          <w:color w:val="000000" w:themeColor="text1"/>
-          <w:sz w:val="24"/>
-          <w:szCs w:val="24"/>
-        </w:rPr>
-        <w:t>] and [</w:t>
-      </w:r>
-      <w:r>
-        <w:rPr>
-          <w:rFonts w:ascii="Times New Roman" w:eastAsia="Times New Roman" w:hAnsi="Times New Roman" w:cs="Times New Roman"/>
-          <w:color w:val="000000" w:themeColor="text1"/>
-          <w:sz w:val="24"/>
-          <w:szCs w:val="24"/>
-        </w:rPr>
-        <w:t>8</w:t>
-      </w:r>
-      <w:r>
-        <w:rPr>
-          <w:rFonts w:ascii="Times New Roman" w:eastAsia="Times New Roman" w:hAnsi="Times New Roman" w:cs="Times New Roman"/>
-          <w:color w:val="000000" w:themeColor="text1"/>
-          <w:sz w:val="24"/>
-          <w:szCs w:val="24"/>
-        </w:rPr>
-        <w:t>], shows the influences of different levels of Extraversion and Neuroticism factors on gossips.</w:t>
+        <w:t>, constructed based on [21] and [22], shows the influences of different levels of Extraversion and Neuroticism factors on gossips.</w:t>
       </w:r>
     </w:p>
     <w:p>
@@ -4385,22 +4168,7 @@
         <w:rPr>
           <w:rFonts w:ascii="Times New Roman" w:hAnsi="Times New Roman" w:cs="Times New Roman"/>
         </w:rPr>
-        <w:t xml:space="preserve">. Rules of Defining </w:t>
-      </w:r>
-      <w:r>
-        <w:rPr>
-          <w:rFonts w:ascii="Times New Roman" w:eastAsia="Times New Roman" w:hAnsi="Times New Roman" w:cs="Times New Roman"/>
-          <w:color w:val="000000" w:themeColor="text1"/>
-          <w:sz w:val="24"/>
-          <w:szCs w:val="24"/>
-        </w:rPr>
-        <w:t xml:space="preserve">Social Status </w:t>
-      </w:r>
-      <w:r>
-        <w:rPr>
-          <w:rFonts w:ascii="Times New Roman" w:hAnsi="Times New Roman" w:cs="Times New Roman"/>
-        </w:rPr>
-        <w:t>Shifting Values by Indirect Effects</w:t>
+        <w:t>. Rules of Defining Emotional Shifting Values by Indirect Effects</w:t>
       </w:r>
     </w:p>
     <w:p>
@@ -4422,79 +4190,7 @@
           <w:szCs w:val="24"/>
         </w:rPr>
         <w:lastRenderedPageBreak/>
-        <w:t xml:space="preserve">Level: Scale of the factors, Positive: Positive </w:t>
-      </w:r>
-      <w:r>
-        <w:rPr>
-          <w:rFonts w:ascii="Times New Roman" w:eastAsia="Times New Roman" w:hAnsi="Times New Roman" w:cs="Times New Roman"/>
-          <w:color w:val="000000" w:themeColor="text1"/>
-          <w:sz w:val="24"/>
-          <w:szCs w:val="24"/>
-        </w:rPr>
-        <w:t>social</w:t>
-      </w:r>
-      <w:r>
-        <w:rPr>
-          <w:rFonts w:ascii="Times New Roman" w:eastAsia="Times New Roman" w:hAnsi="Times New Roman" w:cs="Times New Roman"/>
-          <w:color w:val="000000" w:themeColor="text1"/>
-          <w:sz w:val="24"/>
-          <w:szCs w:val="24"/>
-        </w:rPr>
-        <w:t xml:space="preserve"> </w:t>
-      </w:r>
-      <w:r>
-        <w:rPr>
-          <w:rFonts w:ascii="Times New Roman" w:eastAsia="Times New Roman" w:hAnsi="Times New Roman" w:cs="Times New Roman"/>
-          <w:color w:val="000000" w:themeColor="text1"/>
-          <w:sz w:val="24"/>
-          <w:szCs w:val="24"/>
-        </w:rPr>
-        <w:t xml:space="preserve">status </w:t>
-      </w:r>
-      <w:r>
-        <w:rPr>
-          <w:rFonts w:ascii="Times New Roman" w:eastAsia="Times New Roman" w:hAnsi="Times New Roman" w:cs="Times New Roman"/>
-          <w:color w:val="000000" w:themeColor="text1"/>
-          <w:sz w:val="24"/>
-          <w:szCs w:val="24"/>
-        </w:rPr>
-        <w:t xml:space="preserve">shifting value, Negative: Negative </w:t>
-      </w:r>
-      <w:r>
-        <w:rPr>
-          <w:rFonts w:ascii="Times New Roman" w:eastAsia="Times New Roman" w:hAnsi="Times New Roman" w:cs="Times New Roman"/>
-          <w:color w:val="000000" w:themeColor="text1"/>
-          <w:sz w:val="24"/>
-          <w:szCs w:val="24"/>
-        </w:rPr>
-        <w:t>social</w:t>
-      </w:r>
-      <w:r>
-        <w:rPr>
-          <w:rFonts w:ascii="Times New Roman" w:eastAsia="Times New Roman" w:hAnsi="Times New Roman" w:cs="Times New Roman"/>
-          <w:color w:val="000000" w:themeColor="text1"/>
-          <w:sz w:val="24"/>
-          <w:szCs w:val="24"/>
-        </w:rPr>
-        <w:t xml:space="preserve"> </w:t>
-      </w:r>
-      <w:r>
-        <w:rPr>
-          <w:rFonts w:ascii="Times New Roman" w:eastAsia="Times New Roman" w:hAnsi="Times New Roman" w:cs="Times New Roman"/>
-          <w:color w:val="000000" w:themeColor="text1"/>
-          <w:sz w:val="24"/>
-          <w:szCs w:val="24"/>
-        </w:rPr>
-        <w:t xml:space="preserve">status </w:t>
-      </w:r>
-      <w:r>
-        <w:rPr>
-          <w:rFonts w:ascii="Times New Roman" w:eastAsia="Times New Roman" w:hAnsi="Times New Roman" w:cs="Times New Roman"/>
-          <w:color w:val="000000" w:themeColor="text1"/>
-          <w:sz w:val="24"/>
-          <w:szCs w:val="24"/>
-        </w:rPr>
-        <w:t xml:space="preserve">shifting value. </w:t>
+        <w:t xml:space="preserve">Level: Scale of the factors, Positive: Positive emotional shifting value, Negative: Negative emotional shifting value. </w:t>
       </w:r>
     </w:p>
     <w:p>
@@ -4552,102 +4248,59 @@
           <w:sz w:val="24"/>
           <w:szCs w:val="24"/>
         </w:rPr>
-        <w:t xml:space="preserve">Our system in Sunset Valley supports gossiping functions. When two NPCs crush into each other's domain, the gossip mechanism would have a chance to be triggered. To achieve more realistic rumor spreading, character's personality and </w:t>
-      </w:r>
-      <w:r>
-        <w:rPr>
-          <w:rFonts w:ascii="Times New Roman" w:eastAsia="Times New Roman" w:hAnsi="Times New Roman" w:cs="Times New Roman"/>
-          <w:color w:val="000000" w:themeColor="text1"/>
-          <w:sz w:val="24"/>
-          <w:szCs w:val="24"/>
-        </w:rPr>
-        <w:t>social</w:t>
-      </w:r>
-      <w:r>
-        <w:rPr>
-          <w:rFonts w:ascii="Times New Roman" w:eastAsia="Times New Roman" w:hAnsi="Times New Roman" w:cs="Times New Roman"/>
-          <w:color w:val="000000" w:themeColor="text1"/>
-          <w:sz w:val="24"/>
-          <w:szCs w:val="24"/>
-        </w:rPr>
-        <w:t xml:space="preserve"> </w:t>
-      </w:r>
-      <w:r>
-        <w:rPr>
-          <w:rFonts w:ascii="Times New Roman" w:eastAsia="Times New Roman" w:hAnsi="Times New Roman" w:cs="Times New Roman"/>
-          <w:color w:val="000000" w:themeColor="text1"/>
-          <w:sz w:val="24"/>
-          <w:szCs w:val="24"/>
-        </w:rPr>
-        <w:t>status are being considered while deciding the probability of gossiping behaviors since our urge of gossiping is usually swayed by both of these two elements in real-life [</w:t>
-      </w:r>
-      <w:r>
-        <w:rPr>
-          <w:rFonts w:ascii="Times New Roman" w:eastAsia="Times New Roman" w:hAnsi="Times New Roman" w:cs="Times New Roman"/>
-          <w:color w:val="000000" w:themeColor="text1"/>
-          <w:sz w:val="24"/>
-          <w:szCs w:val="24"/>
-        </w:rPr>
-        <w:t>11</w:t>
-      </w:r>
-      <w:r>
-        <w:rPr>
-          <w:rFonts w:ascii="Times New Roman" w:eastAsia="Times New Roman" w:hAnsi="Times New Roman" w:cs="Times New Roman"/>
-          <w:color w:val="000000" w:themeColor="text1"/>
-          <w:sz w:val="24"/>
-          <w:szCs w:val="24"/>
-        </w:rPr>
-        <w:t>].</w:t>
-      </w:r>
-    </w:p>
-    <w:p>
-      <w:pPr>
-        <w:spacing w:after="0" w:line="276" w:lineRule="auto"/>
-        <w:jc w:val="both"/>
-        <w:rPr>
-          <w:rFonts w:ascii="Times New Roman" w:eastAsia="Times New Roman" w:hAnsi="Times New Roman" w:cs="Times New Roman"/>
-          <w:sz w:val="24"/>
-          <w:szCs w:val="24"/>
-        </w:rPr>
-      </w:pPr>
-    </w:p>
-    <w:p>
-      <w:pPr>
-        <w:spacing w:after="0" w:line="276" w:lineRule="auto"/>
-        <w:jc w:val="both"/>
-        <w:rPr>
-          <w:rFonts w:ascii="Times New Roman" w:eastAsia="Times New Roman" w:hAnsi="Times New Roman" w:cs="Times New Roman"/>
-          <w:color w:val="000000" w:themeColor="text1"/>
-          <w:sz w:val="24"/>
-          <w:szCs w:val="24"/>
-        </w:rPr>
-      </w:pPr>
-      <w:r>
-        <w:rPr>
-          <w:rFonts w:ascii="Times New Roman" w:eastAsia="Times New Roman" w:hAnsi="Times New Roman" w:cs="Times New Roman"/>
-          <w:color w:val="000000" w:themeColor="text1"/>
-          <w:sz w:val="24"/>
-          <w:szCs w:val="24"/>
-        </w:rPr>
-        <w:t>People high in Conscientiousness, Extraversion, Neuroticism are more likely to share rumors while they are under fear [</w:t>
-      </w:r>
-      <w:r>
-        <w:rPr>
-          <w:rFonts w:ascii="Times New Roman" w:eastAsia="Times New Roman" w:hAnsi="Times New Roman" w:cs="Times New Roman"/>
-          <w:color w:val="000000" w:themeColor="text1"/>
-          <w:sz w:val="24"/>
-          <w:szCs w:val="24"/>
-        </w:rPr>
-        <w:t>9</w:t>
-      </w:r>
-      <w:r>
-        <w:rPr>
-          <w:rFonts w:ascii="Times New Roman" w:eastAsia="Times New Roman" w:hAnsi="Times New Roman" w:cs="Times New Roman"/>
-          <w:color w:val="000000" w:themeColor="text1"/>
-          <w:sz w:val="24"/>
-          <w:szCs w:val="24"/>
-        </w:rPr>
-        <w:t>]. We consider fear an intense emotion, and in our case is the moment that Affinity, Trust, or Admiration is extremely high or low. However, you might wonder that the result of this research doesn't match the description of Conscientiousness in Section 4.1 since individuals with higher conscientiousness should be more responsible for their own actions and aware of the repercussions that they might cause. Here we come up with a rational explanation. When high conscientious people are under an intense emotion, they believe that the information they have is accurate, and they deem that spreading or gossiping these facts as a correct movement.</w:t>
+        <w:t xml:space="preserve">Our system in Sunset Valley supports gossiping functions. When two NPCs crush into each other's domain, the gossip mechanism would have a chance to be triggered. To achieve more realistic rumor spreading, character's personality and emotional status are being considered while deciding the probability of gossiping behaviors since our urge of gossiping is usually swayed by </w:t>
+      </w:r>
+      <w:proofErr w:type="gramStart"/>
+      <w:r>
+        <w:rPr>
+          <w:rFonts w:ascii="Times New Roman" w:eastAsia="Times New Roman" w:hAnsi="Times New Roman" w:cs="Times New Roman"/>
+          <w:color w:val="000000" w:themeColor="text1"/>
+          <w:sz w:val="24"/>
+          <w:szCs w:val="24"/>
+        </w:rPr>
+        <w:t>both of these</w:t>
+      </w:r>
+      <w:proofErr w:type="gramEnd"/>
+      <w:r>
+        <w:rPr>
+          <w:rFonts w:ascii="Times New Roman" w:eastAsia="Times New Roman" w:hAnsi="Times New Roman" w:cs="Times New Roman"/>
+          <w:color w:val="000000" w:themeColor="text1"/>
+          <w:sz w:val="24"/>
+          <w:szCs w:val="24"/>
+        </w:rPr>
+        <w:t xml:space="preserve"> two elements in real-life [25].</w:t>
+      </w:r>
+    </w:p>
+    <w:p>
+      <w:pPr>
+        <w:spacing w:after="0" w:line="276" w:lineRule="auto"/>
+        <w:jc w:val="both"/>
+        <w:rPr>
+          <w:rFonts w:ascii="Times New Roman" w:eastAsia="Times New Roman" w:hAnsi="Times New Roman" w:cs="Times New Roman"/>
+          <w:sz w:val="24"/>
+          <w:szCs w:val="24"/>
+        </w:rPr>
+      </w:pPr>
+    </w:p>
+    <w:p>
+      <w:pPr>
+        <w:spacing w:after="0" w:line="276" w:lineRule="auto"/>
+        <w:jc w:val="both"/>
+        <w:rPr>
+          <w:rFonts w:ascii="Times New Roman" w:eastAsia="Times New Roman" w:hAnsi="Times New Roman" w:cs="Times New Roman"/>
+          <w:color w:val="000000" w:themeColor="text1"/>
+          <w:sz w:val="24"/>
+          <w:szCs w:val="24"/>
+        </w:rPr>
+      </w:pPr>
+      <w:r>
+        <w:rPr>
+          <w:rFonts w:ascii="Times New Roman" w:eastAsia="Times New Roman" w:hAnsi="Times New Roman" w:cs="Times New Roman"/>
+          <w:color w:val="000000" w:themeColor="text1"/>
+          <w:sz w:val="24"/>
+          <w:szCs w:val="24"/>
+        </w:rPr>
+        <w:t>People high in Conscientiousness, Extraversion, Neuroticism are more likely to share rumors while they are under fear [23]. We consider fear an intense emotion, and in our case is the moment that Affinity, Trust, or Admiration is extremely high or low. However, you might wonder that the result of this research doesn't match the description of Conscientiousness in Section 4.1 since individuals with higher conscientiousness should be more responsible for their own actions and aware of the repercussions that they might cause. Here we come up with a rational explanation. When high conscientious people are under an intense emotion, they believe that the information they have is accurate, and they deem that spreading or gossiping these facts as a correct movement.</w:t>
       </w:r>
     </w:p>
     <w:p>
@@ -4673,43 +4326,16 @@
           <w:sz w:val="24"/>
           <w:szCs w:val="24"/>
         </w:rPr>
-        <w:t xml:space="preserve">For producing probability of gossiping, we first gather the level of Conscientiousness, Extraversion, and Neuroticism in the personality scale from the spreader. We then apply pre-defined rules based on the three factors </w:t>
-      </w:r>
-      <w:r>
-        <w:rPr>
-          <w:rFonts w:ascii="Times New Roman" w:eastAsia="Times New Roman" w:hAnsi="Times New Roman" w:cs="Times New Roman"/>
-          <w:color w:val="000000" w:themeColor="text1"/>
-          <w:sz w:val="24"/>
-          <w:szCs w:val="24"/>
-        </w:rPr>
-        <w:t xml:space="preserve">and the spreader's </w:t>
-      </w:r>
-      <w:r>
-        <w:rPr>
-          <w:rFonts w:ascii="Times New Roman" w:eastAsia="Times New Roman" w:hAnsi="Times New Roman" w:cs="Times New Roman"/>
-          <w:color w:val="000000" w:themeColor="text1"/>
-          <w:sz w:val="24"/>
-          <w:szCs w:val="24"/>
-        </w:rPr>
-        <w:t>social</w:t>
-      </w:r>
-      <w:r>
-        <w:rPr>
-          <w:rFonts w:ascii="Times New Roman" w:eastAsia="Times New Roman" w:hAnsi="Times New Roman" w:cs="Times New Roman"/>
-          <w:color w:val="000000" w:themeColor="text1"/>
-          <w:sz w:val="24"/>
-          <w:szCs w:val="24"/>
-        </w:rPr>
-        <w:t xml:space="preserve"> </w:t>
-      </w:r>
-      <w:r>
-        <w:rPr>
-          <w:rFonts w:ascii="Times New Roman" w:eastAsia="Times New Roman" w:hAnsi="Times New Roman" w:cs="Times New Roman"/>
-          <w:color w:val="000000" w:themeColor="text1"/>
-          <w:sz w:val="24"/>
-          <w:szCs w:val="24"/>
-        </w:rPr>
-        <w:t>status, shown as Table 4.3. After running through the rules, three respective values of Conscientiousness, Extraversion, and Neuroticism are being generated. Summing up these three values and dividing it by three helps the spreader obtain the concluding probability of gossiping.</w:t>
+        <w:t xml:space="preserve">For producing probability of gossiping, we first gather the level of Conscientiousness, Extraversion, and Neuroticism in the personality scale from the spreader. We then apply pre-defined rules based on the three factors and the spreader's emotional status, shown as </w:t>
+      </w:r>
+      <w:r>
+        <w:rPr>
+          <w:rFonts w:ascii="Times New Roman" w:eastAsia="Times New Roman" w:hAnsi="Times New Roman" w:cs="Times New Roman"/>
+          <w:color w:val="000000" w:themeColor="text1"/>
+          <w:sz w:val="24"/>
+          <w:szCs w:val="24"/>
+        </w:rPr>
+        <w:t>Table 4.3. After running through the rules, three respective values of Conscientiousness, Extraversion, and Neuroticism are being generated. Summing up these three values and dividing it by three helps the spreader obtain the concluding probability of gossiping.</w:t>
       </w:r>
     </w:p>
     <w:p>
@@ -5021,25 +4647,27 @@
           <w:sz w:val="24"/>
           <w:szCs w:val="24"/>
         </w:rPr>
-        <w:t xml:space="preserve"> such as CiF[</w:t>
-      </w:r>
-      <w:r>
-        <w:rPr>
-          <w:rFonts w:ascii="Times New Roman" w:eastAsia="Times New Roman" w:hAnsi="Times New Roman" w:cs="Times New Roman"/>
-          <w:color w:val="000000" w:themeColor="text1"/>
-          <w:sz w:val="24"/>
-          <w:szCs w:val="24"/>
-        </w:rPr>
-        <w:t>4</w:t>
-      </w:r>
-      <w:r>
-        <w:rPr>
-          <w:rFonts w:ascii="Times New Roman" w:eastAsia="Times New Roman" w:hAnsi="Times New Roman" w:cs="Times New Roman"/>
-          <w:color w:val="000000" w:themeColor="text1"/>
-          <w:sz w:val="24"/>
-          <w:szCs w:val="24"/>
-        </w:rPr>
-        <w:t xml:space="preserve">] or ABL. To motivate players to explore the game and enrich their playing experiences, we look forward to </w:t>
+        <w:t xml:space="preserve"> such as </w:t>
+      </w:r>
+      <w:proofErr w:type="gramStart"/>
+      <w:r>
+        <w:rPr>
+          <w:rFonts w:ascii="Times New Roman" w:eastAsia="Times New Roman" w:hAnsi="Times New Roman" w:cs="Times New Roman"/>
+          <w:color w:val="000000" w:themeColor="text1"/>
+          <w:sz w:val="24"/>
+          <w:szCs w:val="24"/>
+        </w:rPr>
+        <w:t>CiF[</w:t>
+      </w:r>
+      <w:proofErr w:type="gramEnd"/>
+      <w:r>
+        <w:rPr>
+          <w:rFonts w:ascii="Times New Roman" w:eastAsia="Times New Roman" w:hAnsi="Times New Roman" w:cs="Times New Roman"/>
+          <w:color w:val="000000" w:themeColor="text1"/>
+          <w:sz w:val="24"/>
+          <w:szCs w:val="24"/>
+        </w:rPr>
+        <w:t xml:space="preserve">16] or ABL. To motivate players to explore the game and enrich their playing experiences, we look forward to </w:t>
       </w:r>
       <w:r>
         <w:rPr>
@@ -5149,17 +4777,7 @@
           <w:sz w:val="24"/>
           <w:szCs w:val="24"/>
         </w:rPr>
-        <w:t xml:space="preserve"> indis</w:t>
-      </w:r>
-      <w:r>
-        <w:rPr>
-          <w:rFonts w:ascii="Times New Roman" w:eastAsia="Times New Roman" w:hAnsi="Times New Roman" w:cs="Times New Roman"/>
-          <w:color w:val="000000" w:themeColor="text1"/>
-          <w:sz w:val="24"/>
-          <w:szCs w:val="24"/>
-        </w:rPr>
-        <w:lastRenderedPageBreak/>
-        <w:t>pensable</w:t>
+        <w:t xml:space="preserve"> indispensable</w:t>
       </w:r>
       <w:r>
         <w:rPr>
@@ -5213,6 +4831,7 @@
         <w:rPr>
           <w:rFonts w:ascii="Times New Roman" w:hAnsi="Times New Roman" w:cs="Times New Roman"/>
         </w:rPr>
+        <w:lastRenderedPageBreak/>
         <w:br/>
       </w:r>
       <w:r>
@@ -5265,7 +4884,27 @@
           <w:sz w:val="24"/>
           <w:szCs w:val="24"/>
         </w:rPr>
-        <w:t>] José Luis Estévez, Antecedents &amp; Consequences of Gossip: A Social Network Approach, October 2021</w:t>
+        <w:t xml:space="preserve">] José Luis </w:t>
+      </w:r>
+      <w:proofErr w:type="spellStart"/>
+      <w:r>
+        <w:rPr>
+          <w:rFonts w:ascii="Times New Roman" w:eastAsia="Times New Roman" w:hAnsi="Times New Roman" w:cs="Times New Roman"/>
+          <w:color w:val="000000" w:themeColor="text1"/>
+          <w:sz w:val="24"/>
+          <w:szCs w:val="24"/>
+        </w:rPr>
+        <w:t>Estévez</w:t>
+      </w:r>
+      <w:proofErr w:type="spellEnd"/>
+      <w:r>
+        <w:rPr>
+          <w:rFonts w:ascii="Times New Roman" w:eastAsia="Times New Roman" w:hAnsi="Times New Roman" w:cs="Times New Roman"/>
+          <w:color w:val="000000" w:themeColor="text1"/>
+          <w:sz w:val="24"/>
+          <w:szCs w:val="24"/>
+        </w:rPr>
+        <w:t>, Antecedents &amp; Consequences of Gossip: A Social Network Approach, October 2021</w:t>
       </w:r>
     </w:p>
     <w:p>
@@ -5306,7 +4945,27 @@
           <w:sz w:val="24"/>
           <w:szCs w:val="24"/>
         </w:rPr>
-        <w:t>] Bruno Correia, Paulo Urbano, Luís Moniz, DEVELOP-FPS: a First Person Shooter Development Tool for Rule-based Scripts</w:t>
+        <w:t xml:space="preserve">] Bruno Correia, Paulo </w:t>
+      </w:r>
+      <w:proofErr w:type="spellStart"/>
+      <w:r>
+        <w:rPr>
+          <w:rFonts w:ascii="Times New Roman" w:eastAsia="Times New Roman" w:hAnsi="Times New Roman" w:cs="Times New Roman"/>
+          <w:color w:val="000000" w:themeColor="text1"/>
+          <w:sz w:val="24"/>
+          <w:szCs w:val="24"/>
+        </w:rPr>
+        <w:t>Urbano</w:t>
+      </w:r>
+      <w:proofErr w:type="spellEnd"/>
+      <w:r>
+        <w:rPr>
+          <w:rFonts w:ascii="Times New Roman" w:eastAsia="Times New Roman" w:hAnsi="Times New Roman" w:cs="Times New Roman"/>
+          <w:color w:val="000000" w:themeColor="text1"/>
+          <w:sz w:val="24"/>
+          <w:szCs w:val="24"/>
+        </w:rPr>
+        <w:t>, Luís Moniz, DEVELOP-FPS: a First Person Shooter Development Tool for Rule-based Scripts</w:t>
       </w:r>
     </w:p>
     <w:p>
@@ -5328,24 +4987,6 @@
           <w:szCs w:val="24"/>
         </w:rPr>
         <w:t>[</w:t>
-      </w:r>
-      <w:r>
-        <w:rPr>
-          <w:rFonts w:ascii="Times New Roman" w:eastAsia="Times New Roman" w:hAnsi="Times New Roman" w:cs="Times New Roman"/>
-          <w:color w:val="000000" w:themeColor="text1"/>
-          <w:sz w:val="24"/>
-          <w:szCs w:val="24"/>
-        </w:rPr>
-        <w:t>3</w:t>
-      </w:r>
-      <w:r>
-        <w:rPr>
-          <w:rFonts w:ascii="Times New Roman" w:eastAsia="Times New Roman" w:hAnsi="Times New Roman" w:cs="Times New Roman"/>
-          <w:color w:val="000000" w:themeColor="text1"/>
-          <w:sz w:val="24"/>
-          <w:szCs w:val="24"/>
-        </w:rPr>
-        <w:t xml:space="preserve">] Ana Bilinović Rajačić, Aleksej Kišjuhas, Marko Škorić, </w:t>
       </w:r>
       <w:hyperlink r:id="rId14">
         <w:r>
@@ -5355,7 +4996,7 @@
             <w:sz w:val="24"/>
             <w:szCs w:val="24"/>
           </w:rPr>
-          <w:t>The Sociology of Gossip and Small Talk: A Metatheory</w:t>
+          <w:t>3</w:t>
         </w:r>
       </w:hyperlink>
       <w:r>
@@ -5365,12 +5006,154 @@
           <w:sz w:val="24"/>
           <w:szCs w:val="24"/>
         </w:rPr>
+        <w:t xml:space="preserve">] Erica Jurado, Kirsten Emma Gillam, Joshua McCoy, </w:t>
+      </w:r>
+      <w:hyperlink r:id="rId15">
+        <w:r>
+          <w:rPr>
+            <w:rStyle w:val="a3"/>
+            <w:rFonts w:ascii="Times New Roman" w:eastAsia="Times New Roman" w:hAnsi="Times New Roman" w:cs="Times New Roman"/>
+            <w:sz w:val="24"/>
+            <w:szCs w:val="24"/>
+          </w:rPr>
+          <w:t>Non-Player Character Personality and Social Connection Generation</w:t>
+        </w:r>
+      </w:hyperlink>
+      <w:r>
+        <w:rPr>
+          <w:rFonts w:ascii="Times New Roman" w:eastAsia="Times New Roman" w:hAnsi="Times New Roman" w:cs="Times New Roman"/>
+          <w:color w:val="000000" w:themeColor="text1"/>
+          <w:sz w:val="24"/>
+          <w:szCs w:val="24"/>
+        </w:rPr>
+        <w:t>, August 2019</w:t>
+      </w:r>
+    </w:p>
+    <w:p>
+      <w:pPr>
+        <w:spacing w:after="0" w:line="276" w:lineRule="auto"/>
+        <w:jc w:val="both"/>
+        <w:rPr>
+          <w:rFonts w:ascii="Times New Roman" w:eastAsia="Times New Roman" w:hAnsi="Times New Roman" w:cs="Times New Roman"/>
+          <w:color w:val="000000" w:themeColor="text1"/>
+          <w:sz w:val="24"/>
+          <w:szCs w:val="24"/>
+        </w:rPr>
+      </w:pPr>
+      <w:r>
+        <w:rPr>
+          <w:rFonts w:ascii="Times New Roman" w:eastAsia="Times New Roman" w:hAnsi="Times New Roman" w:cs="Times New Roman"/>
+          <w:color w:val="000000" w:themeColor="text1"/>
+          <w:sz w:val="24"/>
+          <w:szCs w:val="24"/>
+        </w:rPr>
+        <w:t>[</w:t>
+      </w:r>
+      <w:hyperlink r:id="rId16">
+        <w:r>
+          <w:rPr>
+            <w:rStyle w:val="a3"/>
+            <w:rFonts w:ascii="Times New Roman" w:eastAsia="Times New Roman" w:hAnsi="Times New Roman" w:cs="Times New Roman"/>
+            <w:sz w:val="24"/>
+            <w:szCs w:val="24"/>
+          </w:rPr>
+          <w:t>4</w:t>
+        </w:r>
+      </w:hyperlink>
+      <w:r>
+        <w:rPr>
+          <w:rFonts w:ascii="Times New Roman" w:eastAsia="Times New Roman" w:hAnsi="Times New Roman" w:cs="Times New Roman"/>
+          <w:color w:val="000000" w:themeColor="text1"/>
+          <w:sz w:val="24"/>
+          <w:szCs w:val="24"/>
+        </w:rPr>
+        <w:t>] Ralf D. Sommerfeld, Hans-Ju ̈</w:t>
+      </w:r>
+      <w:proofErr w:type="spellStart"/>
+      <w:r>
+        <w:rPr>
+          <w:rFonts w:ascii="Times New Roman" w:eastAsia="Times New Roman" w:hAnsi="Times New Roman" w:cs="Times New Roman"/>
+          <w:color w:val="000000" w:themeColor="text1"/>
+          <w:sz w:val="24"/>
+          <w:szCs w:val="24"/>
+        </w:rPr>
+        <w:t>rgen</w:t>
+      </w:r>
+      <w:proofErr w:type="spellEnd"/>
+      <w:r>
+        <w:rPr>
+          <w:rFonts w:ascii="Times New Roman" w:eastAsia="Times New Roman" w:hAnsi="Times New Roman" w:cs="Times New Roman"/>
+          <w:color w:val="000000" w:themeColor="text1"/>
+          <w:sz w:val="24"/>
+          <w:szCs w:val="24"/>
+        </w:rPr>
         <w:t xml:space="preserve"> </w:t>
       </w:r>
-    </w:p>
-    <w:p>
-      <w:pPr>
-        <w:spacing w:after="0" w:line="276" w:lineRule="auto"/>
+      <w:proofErr w:type="spellStart"/>
+      <w:r>
+        <w:rPr>
+          <w:rFonts w:ascii="Times New Roman" w:eastAsia="Times New Roman" w:hAnsi="Times New Roman" w:cs="Times New Roman"/>
+          <w:color w:val="000000" w:themeColor="text1"/>
+          <w:sz w:val="24"/>
+          <w:szCs w:val="24"/>
+        </w:rPr>
+        <w:t>Krambeck</w:t>
+      </w:r>
+      <w:proofErr w:type="spellEnd"/>
+      <w:r>
+        <w:rPr>
+          <w:rFonts w:ascii="Times New Roman" w:eastAsia="Times New Roman" w:hAnsi="Times New Roman" w:cs="Times New Roman"/>
+          <w:color w:val="000000" w:themeColor="text1"/>
+          <w:sz w:val="24"/>
+          <w:szCs w:val="24"/>
+        </w:rPr>
+        <w:t xml:space="preserve">, Dirk </w:t>
+      </w:r>
+      <w:proofErr w:type="spellStart"/>
+      <w:r>
+        <w:rPr>
+          <w:rFonts w:ascii="Times New Roman" w:eastAsia="Times New Roman" w:hAnsi="Times New Roman" w:cs="Times New Roman"/>
+          <w:color w:val="000000" w:themeColor="text1"/>
+          <w:sz w:val="24"/>
+          <w:szCs w:val="24"/>
+        </w:rPr>
+        <w:t>Semmann</w:t>
+      </w:r>
+      <w:proofErr w:type="spellEnd"/>
+      <w:r>
+        <w:rPr>
+          <w:rFonts w:ascii="Times New Roman" w:eastAsia="Times New Roman" w:hAnsi="Times New Roman" w:cs="Times New Roman"/>
+          <w:color w:val="000000" w:themeColor="text1"/>
+          <w:sz w:val="24"/>
+          <w:szCs w:val="24"/>
+        </w:rPr>
+        <w:t xml:space="preserve">, and Manfred </w:t>
+      </w:r>
+      <w:proofErr w:type="spellStart"/>
+      <w:r>
+        <w:rPr>
+          <w:rFonts w:ascii="Times New Roman" w:eastAsia="Times New Roman" w:hAnsi="Times New Roman" w:cs="Times New Roman"/>
+          <w:color w:val="000000" w:themeColor="text1"/>
+          <w:sz w:val="24"/>
+          <w:szCs w:val="24"/>
+        </w:rPr>
+        <w:t>Milinski</w:t>
+      </w:r>
+      <w:proofErr w:type="spellEnd"/>
+      <w:r>
+        <w:rPr>
+          <w:rFonts w:ascii="Times New Roman" w:eastAsia="Times New Roman" w:hAnsi="Times New Roman" w:cs="Times New Roman"/>
+          <w:color w:val="000000" w:themeColor="text1"/>
+          <w:sz w:val="24"/>
+          <w:szCs w:val="24"/>
+        </w:rPr>
+        <w:t xml:space="preserve">, Gossip as an alternative for direct observation in games of indirect reciprocity, August 2007 </w:t>
+      </w:r>
+    </w:p>
+    <w:p>
+      <w:pPr>
+        <w:spacing w:after="0" w:line="276" w:lineRule="auto"/>
+        <w:jc w:val="both"/>
         <w:rPr>
           <w:rFonts w:ascii="Times New Roman" w:eastAsia="Times New Roman" w:hAnsi="Times New Roman" w:cs="Times New Roman"/>
           <w:color w:val="000000" w:themeColor="text1"/>
@@ -5387,65 +5170,7 @@
         </w:rPr>
         <w:t>[</w:t>
       </w:r>
-      <w:r>
-        <w:rPr>
-          <w:rFonts w:ascii="Times New Roman" w:eastAsia="Times New Roman" w:hAnsi="Times New Roman" w:cs="Times New Roman"/>
-          <w:color w:val="000000" w:themeColor="text1"/>
-          <w:sz w:val="24"/>
-          <w:szCs w:val="24"/>
-        </w:rPr>
-        <w:t>4</w:t>
-      </w:r>
-      <w:r>
-        <w:rPr>
-          <w:rFonts w:ascii="Times New Roman" w:eastAsia="Times New Roman" w:hAnsi="Times New Roman" w:cs="Times New Roman"/>
-          <w:color w:val="000000" w:themeColor="text1"/>
-          <w:sz w:val="24"/>
-          <w:szCs w:val="24"/>
-        </w:rPr>
-        <w:t>] Josh McCoy, Mike Treanor, Ben Samuel, Noah Wardrip-Fruin, and Michael Mateas</w:t>
-      </w:r>
-      <w:r>
-        <w:rPr>
-          <w:rFonts w:ascii="Times New Roman" w:eastAsia="Times New Roman" w:hAnsi="Times New Roman" w:cs="Times New Roman"/>
-          <w:b/>
-          <w:bCs/>
-          <w:color w:val="000000" w:themeColor="text1"/>
-          <w:sz w:val="24"/>
-          <w:szCs w:val="24"/>
-        </w:rPr>
-        <w:t xml:space="preserve">, </w:t>
-      </w:r>
-      <w:r>
-        <w:rPr>
-          <w:rFonts w:ascii="Times New Roman" w:eastAsia="Times New Roman" w:hAnsi="Times New Roman" w:cs="Times New Roman"/>
-          <w:color w:val="000000" w:themeColor="text1"/>
-          <w:sz w:val="24"/>
-          <w:szCs w:val="24"/>
-        </w:rPr>
-        <w:t>Comme il Faut: A System for Authoring Playable Social Models</w:t>
-      </w:r>
-    </w:p>
-    <w:p>
-      <w:pPr>
-        <w:spacing w:after="0" w:line="276" w:lineRule="auto"/>
-        <w:rPr>
-          <w:rFonts w:ascii="Times New Roman" w:eastAsia="Times New Roman" w:hAnsi="Times New Roman" w:cs="Times New Roman"/>
-          <w:color w:val="000000" w:themeColor="text1"/>
-          <w:sz w:val="24"/>
-          <w:szCs w:val="24"/>
-        </w:rPr>
-      </w:pPr>
-      <w:r>
-        <w:rPr>
-          <w:rFonts w:ascii="Times New Roman" w:eastAsia="Times New Roman" w:hAnsi="Times New Roman" w:cs="Times New Roman"/>
-          <w:color w:val="000000" w:themeColor="text1"/>
-          <w:sz w:val="24"/>
-          <w:szCs w:val="24"/>
-        </w:rPr>
-        <w:t>[</w:t>
-      </w:r>
-      <w:hyperlink r:id="rId15">
+      <w:hyperlink r:id="rId17">
         <w:r>
           <w:rPr>
             <w:rStyle w:val="a3"/>
@@ -5463,14 +5188,27 @@
           <w:sz w:val="24"/>
           <w:szCs w:val="24"/>
         </w:rPr>
-        <w:t>] McCrae RR, John OP. An introduction to the five-factor model and its applications. J Pers. 1992 Jun;60(2):175-215. doi: 10.1111/j.1467-6494.1992.tb00970.x. PMID: 1635039.</w:t>
-      </w:r>
-    </w:p>
-    <w:p>
-      <w:pPr>
-        <w:spacing w:after="0" w:line="276" w:lineRule="auto"/>
-        <w:rPr>
-          <w:rFonts w:ascii="Times New Roman" w:eastAsia="Times New Roman" w:hAnsi="Times New Roman" w:cs="Times New Roman"/>
+        <w:t xml:space="preserve">] ABL-Assignment on </w:t>
+      </w:r>
+      <w:proofErr w:type="spellStart"/>
+      <w:r>
+        <w:rPr>
+          <w:rFonts w:ascii="Times New Roman" w:eastAsia="Times New Roman" w:hAnsi="Times New Roman" w:cs="Times New Roman"/>
+          <w:color w:val="000000" w:themeColor="text1"/>
+          <w:sz w:val="24"/>
+          <w:szCs w:val="24"/>
+        </w:rPr>
+        <w:t>Github</w:t>
+      </w:r>
+      <w:proofErr w:type="spellEnd"/>
+    </w:p>
+    <w:p>
+      <w:pPr>
+        <w:spacing w:after="0" w:line="276" w:lineRule="auto"/>
+        <w:jc w:val="both"/>
+        <w:rPr>
+          <w:rFonts w:ascii="Times New Roman" w:eastAsia="Times New Roman" w:hAnsi="Times New Roman" w:cs="Times New Roman"/>
+          <w:color w:val="000000" w:themeColor="text1"/>
           <w:sz w:val="24"/>
           <w:szCs w:val="24"/>
         </w:rPr>
@@ -5484,7 +5222,7 @@
         </w:rPr>
         <w:t>[</w:t>
       </w:r>
-      <w:hyperlink r:id="rId16">
+      <w:hyperlink r:id="rId18">
         <w:r>
           <w:rPr>
             <w:rStyle w:val="a3"/>
@@ -5502,25 +5240,27 @@
           <w:sz w:val="24"/>
           <w:szCs w:val="24"/>
         </w:rPr>
-        <w:t xml:space="preserve">] Erica Jurado, Kirsten Emma Gillam, and Joshua McCoy. 2019. Non-player character personality and social connection generation. In Proceedings of the 14th International Conference on the Foundations of Digital Games (FDG '19). Association for Computing Machinery, New York, NY, USA, Article 101, 1–7. </w:t>
-      </w:r>
-      <w:hyperlink r:id="rId17">
-        <w:r>
-          <w:rPr>
-            <w:rStyle w:val="a3"/>
-            <w:rFonts w:ascii="Times New Roman" w:eastAsia="Times New Roman" w:hAnsi="Times New Roman" w:cs="Times New Roman"/>
-            <w:sz w:val="24"/>
-            <w:szCs w:val="24"/>
-          </w:rPr>
-          <w:t>https://doi.org/10.1145/3337722.3341859</w:t>
-        </w:r>
-      </w:hyperlink>
-    </w:p>
-    <w:p>
-      <w:pPr>
-        <w:spacing w:after="0" w:line="276" w:lineRule="auto"/>
-        <w:rPr>
-          <w:rFonts w:ascii="Times New Roman" w:eastAsia="Times New Roman" w:hAnsi="Times New Roman" w:cs="Times New Roman"/>
+        <w:t xml:space="preserve">] Coding in Flow, Start &amp; Game Over Screen-Build Your First 3D Game in Unity, </w:t>
+      </w:r>
+      <w:proofErr w:type="spellStart"/>
+      <w:r>
+        <w:rPr>
+          <w:rFonts w:ascii="Times New Roman" w:eastAsia="Times New Roman" w:hAnsi="Times New Roman" w:cs="Times New Roman"/>
+          <w:color w:val="000000" w:themeColor="text1"/>
+          <w:sz w:val="24"/>
+          <w:szCs w:val="24"/>
+        </w:rPr>
+        <w:t>Youtube</w:t>
+      </w:r>
+      <w:proofErr w:type="spellEnd"/>
+    </w:p>
+    <w:p>
+      <w:pPr>
+        <w:spacing w:after="0" w:line="276" w:lineRule="auto"/>
+        <w:jc w:val="both"/>
+        <w:rPr>
+          <w:rFonts w:ascii="Times New Roman" w:eastAsia="Times New Roman" w:hAnsi="Times New Roman" w:cs="Times New Roman"/>
+          <w:color w:val="000000" w:themeColor="text1"/>
           <w:sz w:val="24"/>
           <w:szCs w:val="24"/>
         </w:rPr>
@@ -5534,7 +5274,7 @@
         </w:rPr>
         <w:t>[</w:t>
       </w:r>
-      <w:hyperlink r:id="rId18">
+      <w:hyperlink r:id="rId19">
         <w:r>
           <w:rPr>
             <w:rStyle w:val="a3"/>
@@ -5552,25 +5292,27 @@
           <w:sz w:val="24"/>
           <w:szCs w:val="24"/>
         </w:rPr>
-        <w:t xml:space="preserve">] Lai, K., Xiong, X., Jiang, X., Sun, M., &amp; He, L. (2020). Who falls for rumor? Influence of personality traits on false rumor belief. Personality and Individual Differences, 152, Article 109520. </w:t>
-      </w:r>
-      <w:hyperlink r:id="rId19">
-        <w:r>
-          <w:rPr>
-            <w:rStyle w:val="a3"/>
-            <w:rFonts w:ascii="Times New Roman" w:eastAsia="Times New Roman" w:hAnsi="Times New Roman" w:cs="Times New Roman"/>
-            <w:sz w:val="24"/>
-            <w:szCs w:val="24"/>
-          </w:rPr>
-          <w:t>https://doi.org/10.1016/j.paid.2019.109520</w:t>
-        </w:r>
-      </w:hyperlink>
-    </w:p>
-    <w:p>
-      <w:pPr>
-        <w:spacing w:after="0" w:line="276" w:lineRule="auto"/>
-        <w:rPr>
-          <w:rFonts w:ascii="Times New Roman" w:eastAsia="Times New Roman" w:hAnsi="Times New Roman" w:cs="Times New Roman"/>
+        <w:t xml:space="preserve">] Mike’s Code, 3D Survival Game Tutorial | Unity, </w:t>
+      </w:r>
+      <w:proofErr w:type="spellStart"/>
+      <w:r>
+        <w:rPr>
+          <w:rFonts w:ascii="Times New Roman" w:eastAsia="Times New Roman" w:hAnsi="Times New Roman" w:cs="Times New Roman"/>
+          <w:color w:val="000000" w:themeColor="text1"/>
+          <w:sz w:val="24"/>
+          <w:szCs w:val="24"/>
+        </w:rPr>
+        <w:t>Youtube</w:t>
+      </w:r>
+      <w:proofErr w:type="spellEnd"/>
+    </w:p>
+    <w:p>
+      <w:pPr>
+        <w:spacing w:after="0" w:line="276" w:lineRule="auto"/>
+        <w:jc w:val="both"/>
+        <w:rPr>
+          <w:rFonts w:ascii="Times New Roman" w:eastAsia="Times New Roman" w:hAnsi="Times New Roman" w:cs="Times New Roman"/>
+          <w:color w:val="000000" w:themeColor="text1"/>
           <w:sz w:val="24"/>
           <w:szCs w:val="24"/>
         </w:rPr>
@@ -5602,18 +5344,1037 @@
           <w:sz w:val="24"/>
           <w:szCs w:val="24"/>
         </w:rPr>
-        <w:t xml:space="preserve">] Rafienia, P., Azadfallah, P., Fathi-Ashtiani, A., &amp; Rasoulzadeh-Tabatabaiei, K. </w:t>
-      </w:r>
-      <w:r>
-        <w:rPr>
-          <w:rFonts w:ascii="Times New Roman" w:eastAsia="Times New Roman" w:hAnsi="Times New Roman" w:cs="Times New Roman"/>
-          <w:color w:val="000000" w:themeColor="text1"/>
-          <w:sz w:val="24"/>
-          <w:szCs w:val="24"/>
-        </w:rPr>
-        <w:t xml:space="preserve">(2008). The role of extraversion, neuroticism and positive and negative mood in emotional information processing. Personality and Individual Differences, 44(2), 392–402. </w:t>
+        <w:t>] Dave/</w:t>
+      </w:r>
+      <w:proofErr w:type="spellStart"/>
+      <w:r>
+        <w:rPr>
+          <w:rFonts w:ascii="Times New Roman" w:eastAsia="Times New Roman" w:hAnsi="Times New Roman" w:cs="Times New Roman"/>
+          <w:color w:val="000000" w:themeColor="text1"/>
+          <w:sz w:val="24"/>
+          <w:szCs w:val="24"/>
+        </w:rPr>
+        <w:t>GameDevelopment</w:t>
+      </w:r>
+      <w:proofErr w:type="spellEnd"/>
+      <w:r>
+        <w:rPr>
+          <w:rFonts w:ascii="Times New Roman" w:eastAsia="Times New Roman" w:hAnsi="Times New Roman" w:cs="Times New Roman"/>
+          <w:color w:val="000000" w:themeColor="text1"/>
+          <w:sz w:val="24"/>
+          <w:szCs w:val="24"/>
+        </w:rPr>
+        <w:t xml:space="preserve">, 3D Enemy Ai, </w:t>
+      </w:r>
+      <w:proofErr w:type="spellStart"/>
+      <w:r>
+        <w:rPr>
+          <w:rFonts w:ascii="Times New Roman" w:eastAsia="Times New Roman" w:hAnsi="Times New Roman" w:cs="Times New Roman"/>
+          <w:color w:val="000000" w:themeColor="text1"/>
+          <w:sz w:val="24"/>
+          <w:szCs w:val="24"/>
+        </w:rPr>
+        <w:t>Youtube</w:t>
+      </w:r>
+      <w:proofErr w:type="spellEnd"/>
+      <w:r>
+        <w:rPr>
+          <w:rFonts w:ascii="Times New Roman" w:eastAsia="Times New Roman" w:hAnsi="Times New Roman" w:cs="Times New Roman"/>
+          <w:color w:val="000000" w:themeColor="text1"/>
+          <w:sz w:val="24"/>
+          <w:szCs w:val="24"/>
+        </w:rPr>
+        <w:t xml:space="preserve"> </w:t>
+      </w:r>
+    </w:p>
+    <w:p>
+      <w:pPr>
+        <w:spacing w:after="0" w:line="276" w:lineRule="auto"/>
+        <w:jc w:val="both"/>
+        <w:rPr>
+          <w:rFonts w:ascii="Times New Roman" w:eastAsia="Times New Roman" w:hAnsi="Times New Roman" w:cs="Times New Roman"/>
+          <w:color w:val="000000" w:themeColor="text1"/>
+          <w:sz w:val="24"/>
+          <w:szCs w:val="24"/>
+        </w:rPr>
+      </w:pPr>
+      <w:r>
+        <w:rPr>
+          <w:rFonts w:ascii="Times New Roman" w:eastAsia="Times New Roman" w:hAnsi="Times New Roman" w:cs="Times New Roman"/>
+          <w:color w:val="000000" w:themeColor="text1"/>
+          <w:sz w:val="24"/>
+          <w:szCs w:val="24"/>
+        </w:rPr>
+        <w:t>[</w:t>
       </w:r>
       <w:hyperlink r:id="rId21">
+        <w:r>
+          <w:rPr>
+            <w:rStyle w:val="a3"/>
+            <w:rFonts w:ascii="Times New Roman" w:eastAsia="Times New Roman" w:hAnsi="Times New Roman" w:cs="Times New Roman"/>
+            <w:sz w:val="24"/>
+            <w:szCs w:val="24"/>
+          </w:rPr>
+          <w:t>9</w:t>
+        </w:r>
+      </w:hyperlink>
+      <w:r>
+        <w:rPr>
+          <w:rFonts w:ascii="Times New Roman" w:eastAsia="Times New Roman" w:hAnsi="Times New Roman" w:cs="Times New Roman"/>
+          <w:color w:val="000000" w:themeColor="text1"/>
+          <w:sz w:val="24"/>
+          <w:szCs w:val="24"/>
+        </w:rPr>
+        <w:t xml:space="preserve">] ergin3d, Third-person 3D controller with </w:t>
+      </w:r>
+      <w:proofErr w:type="spellStart"/>
+      <w:r>
+        <w:rPr>
+          <w:rFonts w:ascii="Times New Roman" w:eastAsia="Times New Roman" w:hAnsi="Times New Roman" w:cs="Times New Roman"/>
+          <w:color w:val="000000" w:themeColor="text1"/>
+          <w:sz w:val="24"/>
+          <w:szCs w:val="24"/>
+        </w:rPr>
+        <w:t>Mixamo</w:t>
+      </w:r>
+      <w:proofErr w:type="spellEnd"/>
+      <w:r>
+        <w:rPr>
+          <w:rFonts w:ascii="Times New Roman" w:eastAsia="Times New Roman" w:hAnsi="Times New Roman" w:cs="Times New Roman"/>
+          <w:color w:val="000000" w:themeColor="text1"/>
+          <w:sz w:val="24"/>
+          <w:szCs w:val="24"/>
+        </w:rPr>
+        <w:t xml:space="preserve"> and Unity, </w:t>
+      </w:r>
+      <w:proofErr w:type="spellStart"/>
+      <w:r>
+        <w:rPr>
+          <w:rFonts w:ascii="Times New Roman" w:eastAsia="Times New Roman" w:hAnsi="Times New Roman" w:cs="Times New Roman"/>
+          <w:color w:val="000000" w:themeColor="text1"/>
+          <w:sz w:val="24"/>
+          <w:szCs w:val="24"/>
+        </w:rPr>
+        <w:t>Youtube</w:t>
+      </w:r>
+      <w:proofErr w:type="spellEnd"/>
+    </w:p>
+    <w:p>
+      <w:pPr>
+        <w:spacing w:after="0" w:line="276" w:lineRule="auto"/>
+        <w:jc w:val="both"/>
+        <w:rPr>
+          <w:rFonts w:ascii="Times New Roman" w:eastAsia="Times New Roman" w:hAnsi="Times New Roman" w:cs="Times New Roman"/>
+          <w:color w:val="000000" w:themeColor="text1"/>
+          <w:sz w:val="24"/>
+          <w:szCs w:val="24"/>
+        </w:rPr>
+      </w:pPr>
+      <w:r>
+        <w:rPr>
+          <w:rFonts w:ascii="Times New Roman" w:eastAsia="Times New Roman" w:hAnsi="Times New Roman" w:cs="Times New Roman"/>
+          <w:color w:val="000000" w:themeColor="text1"/>
+          <w:sz w:val="24"/>
+          <w:szCs w:val="24"/>
+        </w:rPr>
+        <w:t>[</w:t>
+      </w:r>
+      <w:hyperlink r:id="rId22">
+        <w:r>
+          <w:rPr>
+            <w:rStyle w:val="a3"/>
+            <w:rFonts w:ascii="Times New Roman" w:eastAsia="Times New Roman" w:hAnsi="Times New Roman" w:cs="Times New Roman"/>
+            <w:sz w:val="24"/>
+            <w:szCs w:val="24"/>
+          </w:rPr>
+          <w:t>10</w:t>
+        </w:r>
+      </w:hyperlink>
+      <w:r>
+        <w:rPr>
+          <w:rFonts w:ascii="Times New Roman" w:eastAsia="Times New Roman" w:hAnsi="Times New Roman" w:cs="Times New Roman"/>
+          <w:color w:val="000000" w:themeColor="text1"/>
+          <w:sz w:val="24"/>
+          <w:szCs w:val="24"/>
+        </w:rPr>
+        <w:t xml:space="preserve">] ergin3d, Third-person 3D controller with </w:t>
+      </w:r>
+      <w:proofErr w:type="spellStart"/>
+      <w:r>
+        <w:rPr>
+          <w:rFonts w:ascii="Times New Roman" w:eastAsia="Times New Roman" w:hAnsi="Times New Roman" w:cs="Times New Roman"/>
+          <w:color w:val="000000" w:themeColor="text1"/>
+          <w:sz w:val="24"/>
+          <w:szCs w:val="24"/>
+        </w:rPr>
+        <w:t>NavMashAgent</w:t>
+      </w:r>
+      <w:proofErr w:type="spellEnd"/>
+      <w:r>
+        <w:rPr>
+          <w:rFonts w:ascii="Times New Roman" w:eastAsia="Times New Roman" w:hAnsi="Times New Roman" w:cs="Times New Roman"/>
+          <w:color w:val="000000" w:themeColor="text1"/>
+          <w:sz w:val="24"/>
+          <w:szCs w:val="24"/>
+        </w:rPr>
+        <w:t xml:space="preserve">, </w:t>
+      </w:r>
+      <w:proofErr w:type="spellStart"/>
+      <w:r>
+        <w:rPr>
+          <w:rFonts w:ascii="Times New Roman" w:eastAsia="Times New Roman" w:hAnsi="Times New Roman" w:cs="Times New Roman"/>
+          <w:color w:val="000000" w:themeColor="text1"/>
+          <w:sz w:val="24"/>
+          <w:szCs w:val="24"/>
+        </w:rPr>
+        <w:t>Youtube</w:t>
+      </w:r>
+      <w:proofErr w:type="spellEnd"/>
+    </w:p>
+    <w:p>
+      <w:pPr>
+        <w:spacing w:after="0" w:line="276" w:lineRule="auto"/>
+        <w:jc w:val="both"/>
+        <w:rPr>
+          <w:rFonts w:ascii="Times New Roman" w:eastAsia="Times New Roman" w:hAnsi="Times New Roman" w:cs="Times New Roman"/>
+          <w:color w:val="000000" w:themeColor="text1"/>
+          <w:sz w:val="24"/>
+          <w:szCs w:val="24"/>
+        </w:rPr>
+      </w:pPr>
+      <w:r>
+        <w:rPr>
+          <w:rFonts w:ascii="Times New Roman" w:eastAsia="Times New Roman" w:hAnsi="Times New Roman" w:cs="Times New Roman"/>
+          <w:color w:val="000000" w:themeColor="text1"/>
+          <w:sz w:val="24"/>
+          <w:szCs w:val="24"/>
+        </w:rPr>
+        <w:t>[</w:t>
+      </w:r>
+      <w:hyperlink r:id="rId23">
+        <w:r>
+          <w:rPr>
+            <w:rStyle w:val="a3"/>
+            <w:rFonts w:ascii="Times New Roman" w:eastAsia="Times New Roman" w:hAnsi="Times New Roman" w:cs="Times New Roman"/>
+            <w:sz w:val="24"/>
+            <w:szCs w:val="24"/>
+          </w:rPr>
+          <w:t>11</w:t>
+        </w:r>
+      </w:hyperlink>
+      <w:r>
+        <w:rPr>
+          <w:rFonts w:ascii="Times New Roman" w:eastAsia="Times New Roman" w:hAnsi="Times New Roman" w:cs="Times New Roman"/>
+          <w:color w:val="000000" w:themeColor="text1"/>
+          <w:sz w:val="24"/>
+          <w:szCs w:val="24"/>
+        </w:rPr>
+        <w:t xml:space="preserve">] Code Monkey, </w:t>
+      </w:r>
+      <w:proofErr w:type="gramStart"/>
+      <w:r>
+        <w:rPr>
+          <w:rFonts w:ascii="Times New Roman" w:eastAsia="Times New Roman" w:hAnsi="Times New Roman" w:cs="Times New Roman"/>
+          <w:color w:val="000000" w:themeColor="text1"/>
+          <w:sz w:val="24"/>
+          <w:szCs w:val="24"/>
+        </w:rPr>
+        <w:t>How</w:t>
+      </w:r>
+      <w:proofErr w:type="gramEnd"/>
+      <w:r>
+        <w:rPr>
+          <w:rFonts w:ascii="Times New Roman" w:eastAsia="Times New Roman" w:hAnsi="Times New Roman" w:cs="Times New Roman"/>
+          <w:color w:val="000000" w:themeColor="text1"/>
+          <w:sz w:val="24"/>
+          <w:szCs w:val="24"/>
+        </w:rPr>
+        <w:t xml:space="preserve"> to use unity </w:t>
+      </w:r>
+      <w:proofErr w:type="spellStart"/>
+      <w:r>
+        <w:rPr>
+          <w:rFonts w:ascii="Times New Roman" w:eastAsia="Times New Roman" w:hAnsi="Times New Roman" w:cs="Times New Roman"/>
+          <w:color w:val="000000" w:themeColor="text1"/>
+          <w:sz w:val="24"/>
+          <w:szCs w:val="24"/>
+        </w:rPr>
+        <w:t>NavMash</w:t>
+      </w:r>
+      <w:proofErr w:type="spellEnd"/>
+      <w:r>
+        <w:rPr>
+          <w:rFonts w:ascii="Times New Roman" w:eastAsia="Times New Roman" w:hAnsi="Times New Roman" w:cs="Times New Roman"/>
+          <w:color w:val="000000" w:themeColor="text1"/>
+          <w:sz w:val="24"/>
+          <w:szCs w:val="24"/>
+        </w:rPr>
+        <w:t xml:space="preserve"> pathfinding, </w:t>
+      </w:r>
+      <w:proofErr w:type="spellStart"/>
+      <w:r>
+        <w:rPr>
+          <w:rFonts w:ascii="Times New Roman" w:eastAsia="Times New Roman" w:hAnsi="Times New Roman" w:cs="Times New Roman"/>
+          <w:color w:val="000000" w:themeColor="text1"/>
+          <w:sz w:val="24"/>
+          <w:szCs w:val="24"/>
+        </w:rPr>
+        <w:t>Youtube</w:t>
+      </w:r>
+      <w:proofErr w:type="spellEnd"/>
+    </w:p>
+    <w:p>
+      <w:pPr>
+        <w:spacing w:after="0" w:line="276" w:lineRule="auto"/>
+        <w:jc w:val="both"/>
+        <w:rPr>
+          <w:rFonts w:ascii="Times New Roman" w:eastAsia="Times New Roman" w:hAnsi="Times New Roman" w:cs="Times New Roman"/>
+          <w:color w:val="000000" w:themeColor="text1"/>
+          <w:sz w:val="24"/>
+          <w:szCs w:val="24"/>
+        </w:rPr>
+      </w:pPr>
+      <w:r>
+        <w:rPr>
+          <w:rFonts w:ascii="Times New Roman" w:eastAsia="Times New Roman" w:hAnsi="Times New Roman" w:cs="Times New Roman"/>
+          <w:color w:val="000000" w:themeColor="text1"/>
+          <w:sz w:val="24"/>
+          <w:szCs w:val="24"/>
+        </w:rPr>
+        <w:t>[</w:t>
+      </w:r>
+      <w:hyperlink r:id="rId24">
+        <w:r>
+          <w:rPr>
+            <w:rStyle w:val="a3"/>
+            <w:rFonts w:ascii="Times New Roman" w:eastAsia="Times New Roman" w:hAnsi="Times New Roman" w:cs="Times New Roman"/>
+            <w:sz w:val="24"/>
+            <w:szCs w:val="24"/>
+          </w:rPr>
+          <w:t>12</w:t>
+        </w:r>
+      </w:hyperlink>
+      <w:r>
+        <w:rPr>
+          <w:rFonts w:ascii="Times New Roman" w:eastAsia="Times New Roman" w:hAnsi="Times New Roman" w:cs="Times New Roman"/>
+          <w:color w:val="000000" w:themeColor="text1"/>
+          <w:sz w:val="24"/>
+          <w:szCs w:val="24"/>
+        </w:rPr>
+        <w:t xml:space="preserve">] </w:t>
+      </w:r>
+      <w:proofErr w:type="spellStart"/>
+      <w:r>
+        <w:rPr>
+          <w:rFonts w:ascii="Times New Roman" w:eastAsia="Times New Roman" w:hAnsi="Times New Roman" w:cs="Times New Roman"/>
+          <w:color w:val="000000" w:themeColor="text1"/>
+          <w:sz w:val="24"/>
+          <w:szCs w:val="24"/>
+        </w:rPr>
+        <w:t>Mixamo</w:t>
+      </w:r>
+      <w:proofErr w:type="spellEnd"/>
+    </w:p>
+    <w:p>
+      <w:pPr>
+        <w:spacing w:after="0" w:line="276" w:lineRule="auto"/>
+        <w:jc w:val="both"/>
+        <w:rPr>
+          <w:rFonts w:ascii="Times New Roman" w:eastAsia="Times New Roman" w:hAnsi="Times New Roman" w:cs="Times New Roman"/>
+          <w:color w:val="000000" w:themeColor="text1"/>
+          <w:sz w:val="24"/>
+          <w:szCs w:val="24"/>
+        </w:rPr>
+      </w:pPr>
+      <w:r>
+        <w:rPr>
+          <w:rFonts w:ascii="Times New Roman" w:eastAsia="Times New Roman" w:hAnsi="Times New Roman" w:cs="Times New Roman"/>
+          <w:color w:val="000000" w:themeColor="text1"/>
+          <w:sz w:val="24"/>
+          <w:szCs w:val="24"/>
+        </w:rPr>
+        <w:t>[</w:t>
+      </w:r>
+      <w:hyperlink r:id="rId25">
+        <w:r>
+          <w:rPr>
+            <w:rStyle w:val="a3"/>
+            <w:rFonts w:ascii="Times New Roman" w:eastAsia="Times New Roman" w:hAnsi="Times New Roman" w:cs="Times New Roman"/>
+            <w:sz w:val="24"/>
+            <w:szCs w:val="24"/>
+          </w:rPr>
+          <w:t>13</w:t>
+        </w:r>
+      </w:hyperlink>
+      <w:r>
+        <w:rPr>
+          <w:rFonts w:ascii="Times New Roman" w:eastAsia="Times New Roman" w:hAnsi="Times New Roman" w:cs="Times New Roman"/>
+          <w:color w:val="000000" w:themeColor="text1"/>
+          <w:sz w:val="24"/>
+          <w:szCs w:val="24"/>
+        </w:rPr>
+        <w:t xml:space="preserve">] Trever Mock, How to persist variables across multiple Ink stories (Variable Observer) | Unity + Ink tutorial 2021, </w:t>
+      </w:r>
+      <w:proofErr w:type="spellStart"/>
+      <w:r>
+        <w:rPr>
+          <w:rFonts w:ascii="Times New Roman" w:eastAsia="Times New Roman" w:hAnsi="Times New Roman" w:cs="Times New Roman"/>
+          <w:color w:val="000000" w:themeColor="text1"/>
+          <w:sz w:val="24"/>
+          <w:szCs w:val="24"/>
+        </w:rPr>
+        <w:t>Youtube</w:t>
+      </w:r>
+      <w:proofErr w:type="spellEnd"/>
+    </w:p>
+    <w:p>
+      <w:pPr>
+        <w:spacing w:after="0" w:line="276" w:lineRule="auto"/>
+        <w:jc w:val="both"/>
+        <w:rPr>
+          <w:rFonts w:ascii="Times New Roman" w:eastAsia="Times New Roman" w:hAnsi="Times New Roman" w:cs="Times New Roman"/>
+          <w:color w:val="000000" w:themeColor="text1"/>
+          <w:sz w:val="24"/>
+          <w:szCs w:val="24"/>
+        </w:rPr>
+      </w:pPr>
+      <w:r>
+        <w:rPr>
+          <w:rFonts w:ascii="Times New Roman" w:eastAsia="Times New Roman" w:hAnsi="Times New Roman" w:cs="Times New Roman"/>
+          <w:color w:val="000000" w:themeColor="text1"/>
+          <w:sz w:val="24"/>
+          <w:szCs w:val="24"/>
+        </w:rPr>
+        <w:t>[</w:t>
+      </w:r>
+      <w:hyperlink r:id="rId26">
+        <w:r>
+          <w:rPr>
+            <w:rStyle w:val="a3"/>
+            <w:rFonts w:ascii="Times New Roman" w:eastAsia="Times New Roman" w:hAnsi="Times New Roman" w:cs="Times New Roman"/>
+            <w:sz w:val="24"/>
+            <w:szCs w:val="24"/>
+          </w:rPr>
+          <w:t>14</w:t>
+        </w:r>
+      </w:hyperlink>
+      <w:r>
+        <w:rPr>
+          <w:rFonts w:ascii="Times New Roman" w:eastAsia="Times New Roman" w:hAnsi="Times New Roman" w:cs="Times New Roman"/>
+          <w:color w:val="000000" w:themeColor="text1"/>
+          <w:sz w:val="24"/>
+          <w:szCs w:val="24"/>
+        </w:rPr>
+        <w:t xml:space="preserve">] </w:t>
+      </w:r>
+    </w:p>
+    <w:p>
+      <w:pPr>
+        <w:spacing w:after="0" w:line="276" w:lineRule="auto"/>
+        <w:jc w:val="both"/>
+        <w:rPr>
+          <w:rFonts w:ascii="Times New Roman" w:eastAsia="Times New Roman" w:hAnsi="Times New Roman" w:cs="Times New Roman"/>
+          <w:color w:val="000000" w:themeColor="text1"/>
+          <w:sz w:val="24"/>
+          <w:szCs w:val="24"/>
+        </w:rPr>
+      </w:pPr>
+      <w:r>
+        <w:rPr>
+          <w:rFonts w:ascii="Times New Roman" w:eastAsia="Times New Roman" w:hAnsi="Times New Roman" w:cs="Times New Roman"/>
+          <w:color w:val="000000" w:themeColor="text1"/>
+          <w:sz w:val="24"/>
+          <w:szCs w:val="24"/>
+        </w:rPr>
+        <w:t xml:space="preserve">[15] Ana </w:t>
+      </w:r>
+      <w:proofErr w:type="spellStart"/>
+      <w:r>
+        <w:rPr>
+          <w:rFonts w:ascii="Times New Roman" w:eastAsia="Times New Roman" w:hAnsi="Times New Roman" w:cs="Times New Roman"/>
+          <w:color w:val="000000" w:themeColor="text1"/>
+          <w:sz w:val="24"/>
+          <w:szCs w:val="24"/>
+        </w:rPr>
+        <w:t>Bilinović</w:t>
+      </w:r>
+      <w:proofErr w:type="spellEnd"/>
+      <w:r>
+        <w:rPr>
+          <w:rFonts w:ascii="Times New Roman" w:eastAsia="Times New Roman" w:hAnsi="Times New Roman" w:cs="Times New Roman"/>
+          <w:color w:val="000000" w:themeColor="text1"/>
+          <w:sz w:val="24"/>
+          <w:szCs w:val="24"/>
+        </w:rPr>
+        <w:t xml:space="preserve"> </w:t>
+      </w:r>
+      <w:proofErr w:type="spellStart"/>
+      <w:r>
+        <w:rPr>
+          <w:rFonts w:ascii="Times New Roman" w:eastAsia="Times New Roman" w:hAnsi="Times New Roman" w:cs="Times New Roman"/>
+          <w:color w:val="000000" w:themeColor="text1"/>
+          <w:sz w:val="24"/>
+          <w:szCs w:val="24"/>
+        </w:rPr>
+        <w:t>Rajačić</w:t>
+      </w:r>
+      <w:proofErr w:type="spellEnd"/>
+      <w:r>
+        <w:rPr>
+          <w:rFonts w:ascii="Times New Roman" w:eastAsia="Times New Roman" w:hAnsi="Times New Roman" w:cs="Times New Roman"/>
+          <w:color w:val="000000" w:themeColor="text1"/>
+          <w:sz w:val="24"/>
+          <w:szCs w:val="24"/>
+        </w:rPr>
+        <w:t xml:space="preserve">, </w:t>
+      </w:r>
+      <w:proofErr w:type="spellStart"/>
+      <w:r>
+        <w:rPr>
+          <w:rFonts w:ascii="Times New Roman" w:eastAsia="Times New Roman" w:hAnsi="Times New Roman" w:cs="Times New Roman"/>
+          <w:color w:val="000000" w:themeColor="text1"/>
+          <w:sz w:val="24"/>
+          <w:szCs w:val="24"/>
+        </w:rPr>
+        <w:t>Aleksej</w:t>
+      </w:r>
+      <w:proofErr w:type="spellEnd"/>
+      <w:r>
+        <w:rPr>
+          <w:rFonts w:ascii="Times New Roman" w:eastAsia="Times New Roman" w:hAnsi="Times New Roman" w:cs="Times New Roman"/>
+          <w:color w:val="000000" w:themeColor="text1"/>
+          <w:sz w:val="24"/>
+          <w:szCs w:val="24"/>
+        </w:rPr>
+        <w:t xml:space="preserve"> </w:t>
+      </w:r>
+      <w:proofErr w:type="spellStart"/>
+      <w:r>
+        <w:rPr>
+          <w:rFonts w:ascii="Times New Roman" w:eastAsia="Times New Roman" w:hAnsi="Times New Roman" w:cs="Times New Roman"/>
+          <w:color w:val="000000" w:themeColor="text1"/>
+          <w:sz w:val="24"/>
+          <w:szCs w:val="24"/>
+        </w:rPr>
+        <w:t>Kišjuhas</w:t>
+      </w:r>
+      <w:proofErr w:type="spellEnd"/>
+      <w:r>
+        <w:rPr>
+          <w:rFonts w:ascii="Times New Roman" w:eastAsia="Times New Roman" w:hAnsi="Times New Roman" w:cs="Times New Roman"/>
+          <w:color w:val="000000" w:themeColor="text1"/>
+          <w:sz w:val="24"/>
+          <w:szCs w:val="24"/>
+        </w:rPr>
+        <w:t xml:space="preserve">, Marko </w:t>
+      </w:r>
+      <w:proofErr w:type="spellStart"/>
+      <w:r>
+        <w:rPr>
+          <w:rFonts w:ascii="Times New Roman" w:eastAsia="Times New Roman" w:hAnsi="Times New Roman" w:cs="Times New Roman"/>
+          <w:color w:val="000000" w:themeColor="text1"/>
+          <w:sz w:val="24"/>
+          <w:szCs w:val="24"/>
+        </w:rPr>
+        <w:t>Škorić</w:t>
+      </w:r>
+      <w:proofErr w:type="spellEnd"/>
+      <w:r>
+        <w:rPr>
+          <w:rFonts w:ascii="Times New Roman" w:eastAsia="Times New Roman" w:hAnsi="Times New Roman" w:cs="Times New Roman"/>
+          <w:color w:val="000000" w:themeColor="text1"/>
+          <w:sz w:val="24"/>
+          <w:szCs w:val="24"/>
+        </w:rPr>
+        <w:t xml:space="preserve">, </w:t>
+      </w:r>
+      <w:hyperlink r:id="rId27">
+        <w:r>
+          <w:rPr>
+            <w:rStyle w:val="a3"/>
+            <w:rFonts w:ascii="Times New Roman" w:eastAsia="Times New Roman" w:hAnsi="Times New Roman" w:cs="Times New Roman"/>
+            <w:sz w:val="24"/>
+            <w:szCs w:val="24"/>
+          </w:rPr>
+          <w:t>The Sociology of Gossip and Small Talk: A Metatheory</w:t>
+        </w:r>
+      </w:hyperlink>
+      <w:r>
+        <w:rPr>
+          <w:rFonts w:ascii="Times New Roman" w:eastAsia="Times New Roman" w:hAnsi="Times New Roman" w:cs="Times New Roman"/>
+          <w:color w:val="000000" w:themeColor="text1"/>
+          <w:sz w:val="24"/>
+          <w:szCs w:val="24"/>
+        </w:rPr>
+        <w:t xml:space="preserve"> </w:t>
+      </w:r>
+    </w:p>
+    <w:p>
+      <w:pPr>
+        <w:spacing w:after="0" w:line="276" w:lineRule="auto"/>
+        <w:rPr>
+          <w:rFonts w:ascii="Times New Roman" w:eastAsia="Times New Roman" w:hAnsi="Times New Roman" w:cs="Times New Roman"/>
+          <w:color w:val="000000" w:themeColor="text1"/>
+          <w:sz w:val="24"/>
+          <w:szCs w:val="24"/>
+        </w:rPr>
+      </w:pPr>
+      <w:r>
+        <w:rPr>
+          <w:rFonts w:ascii="Times New Roman" w:eastAsia="Times New Roman" w:hAnsi="Times New Roman" w:cs="Times New Roman"/>
+          <w:color w:val="000000" w:themeColor="text1"/>
+          <w:sz w:val="24"/>
+          <w:szCs w:val="24"/>
+        </w:rPr>
+        <w:t xml:space="preserve">[16] Josh McCoy, Mike Treanor, Ben Samuel, Noah </w:t>
+      </w:r>
+      <w:proofErr w:type="spellStart"/>
+      <w:r>
+        <w:rPr>
+          <w:rFonts w:ascii="Times New Roman" w:eastAsia="Times New Roman" w:hAnsi="Times New Roman" w:cs="Times New Roman"/>
+          <w:color w:val="000000" w:themeColor="text1"/>
+          <w:sz w:val="24"/>
+          <w:szCs w:val="24"/>
+        </w:rPr>
+        <w:t>Wardrip-Fruin</w:t>
+      </w:r>
+      <w:proofErr w:type="spellEnd"/>
+      <w:r>
+        <w:rPr>
+          <w:rFonts w:ascii="Times New Roman" w:eastAsia="Times New Roman" w:hAnsi="Times New Roman" w:cs="Times New Roman"/>
+          <w:color w:val="000000" w:themeColor="text1"/>
+          <w:sz w:val="24"/>
+          <w:szCs w:val="24"/>
+        </w:rPr>
+        <w:t xml:space="preserve">, and Michael </w:t>
+      </w:r>
+      <w:proofErr w:type="spellStart"/>
+      <w:r>
+        <w:rPr>
+          <w:rFonts w:ascii="Times New Roman" w:eastAsia="Times New Roman" w:hAnsi="Times New Roman" w:cs="Times New Roman"/>
+          <w:color w:val="000000" w:themeColor="text1"/>
+          <w:sz w:val="24"/>
+          <w:szCs w:val="24"/>
+        </w:rPr>
+        <w:t>Mateas</w:t>
+      </w:r>
+      <w:proofErr w:type="spellEnd"/>
+      <w:r>
+        <w:rPr>
+          <w:rFonts w:ascii="Times New Roman" w:eastAsia="Times New Roman" w:hAnsi="Times New Roman" w:cs="Times New Roman"/>
+          <w:b/>
+          <w:bCs/>
+          <w:color w:val="000000" w:themeColor="text1"/>
+          <w:sz w:val="24"/>
+          <w:szCs w:val="24"/>
+        </w:rPr>
+        <w:t xml:space="preserve">, </w:t>
+      </w:r>
+      <w:r>
+        <w:rPr>
+          <w:rFonts w:ascii="Times New Roman" w:eastAsia="Times New Roman" w:hAnsi="Times New Roman" w:cs="Times New Roman"/>
+          <w:color w:val="000000" w:themeColor="text1"/>
+          <w:sz w:val="24"/>
+          <w:szCs w:val="24"/>
+        </w:rPr>
+        <w:t>Comme il Faut: A System for Authoring Playable Social Models</w:t>
+      </w:r>
+    </w:p>
+    <w:p>
+      <w:pPr>
+        <w:spacing w:after="0" w:line="276" w:lineRule="auto"/>
+        <w:rPr>
+          <w:rFonts w:ascii="Times New Roman" w:eastAsia="Times New Roman" w:hAnsi="Times New Roman" w:cs="Times New Roman"/>
+          <w:color w:val="000000" w:themeColor="text1"/>
+          <w:sz w:val="24"/>
+          <w:szCs w:val="24"/>
+        </w:rPr>
+      </w:pPr>
+      <w:r>
+        <w:rPr>
+          <w:rFonts w:ascii="Times New Roman" w:eastAsia="Times New Roman" w:hAnsi="Times New Roman" w:cs="Times New Roman"/>
+          <w:color w:val="000000" w:themeColor="text1"/>
+          <w:sz w:val="24"/>
+          <w:szCs w:val="24"/>
+        </w:rPr>
+        <w:t>[17] some reference to ABL</w:t>
+      </w:r>
+    </w:p>
+    <w:p>
+      <w:pPr>
+        <w:spacing w:after="0" w:line="276" w:lineRule="auto"/>
+        <w:rPr>
+          <w:rFonts w:ascii="Times New Roman" w:eastAsia="Times New Roman" w:hAnsi="Times New Roman" w:cs="Times New Roman"/>
+          <w:sz w:val="24"/>
+          <w:szCs w:val="24"/>
+        </w:rPr>
+      </w:pPr>
+      <w:r>
+        <w:rPr>
+          <w:rFonts w:ascii="Times New Roman" w:hAnsi="Times New Roman" w:cs="Times New Roman"/>
+        </w:rPr>
+        <w:br/>
+      </w:r>
+    </w:p>
+    <w:p>
+      <w:pPr>
+        <w:spacing w:after="0" w:line="276" w:lineRule="auto"/>
+        <w:rPr>
+          <w:rFonts w:ascii="Times New Roman" w:eastAsia="Times New Roman" w:hAnsi="Times New Roman" w:cs="Times New Roman"/>
+          <w:color w:val="000000" w:themeColor="text1"/>
+          <w:sz w:val="24"/>
+          <w:szCs w:val="24"/>
+        </w:rPr>
+      </w:pPr>
+      <w:r>
+        <w:rPr>
+          <w:rFonts w:ascii="Times New Roman" w:eastAsia="Times New Roman" w:hAnsi="Times New Roman" w:cs="Times New Roman"/>
+          <w:color w:val="000000" w:themeColor="text1"/>
+          <w:sz w:val="24"/>
+          <w:szCs w:val="24"/>
+        </w:rPr>
+        <w:t>— below is paper reference added by Eric</w:t>
+      </w:r>
+    </w:p>
+    <w:p>
+      <w:pPr>
+        <w:spacing w:after="0" w:line="276" w:lineRule="auto"/>
+        <w:rPr>
+          <w:rFonts w:ascii="Times New Roman" w:eastAsia="Times New Roman" w:hAnsi="Times New Roman" w:cs="Times New Roman"/>
+          <w:color w:val="000000" w:themeColor="text1"/>
+          <w:sz w:val="24"/>
+          <w:szCs w:val="24"/>
+        </w:rPr>
+      </w:pPr>
+      <w:r>
+        <w:rPr>
+          <w:rFonts w:ascii="Times New Roman" w:eastAsia="Times New Roman" w:hAnsi="Times New Roman" w:cs="Times New Roman"/>
+          <w:color w:val="000000" w:themeColor="text1"/>
+          <w:sz w:val="24"/>
+          <w:szCs w:val="24"/>
+        </w:rPr>
+        <w:t>[</w:t>
+      </w:r>
+      <w:hyperlink r:id="rId28">
+        <w:r>
+          <w:rPr>
+            <w:rStyle w:val="a3"/>
+            <w:rFonts w:ascii="Times New Roman" w:eastAsia="Times New Roman" w:hAnsi="Times New Roman" w:cs="Times New Roman"/>
+            <w:sz w:val="24"/>
+            <w:szCs w:val="24"/>
+          </w:rPr>
+          <w:t>19</w:t>
+        </w:r>
+      </w:hyperlink>
+      <w:r>
+        <w:rPr>
+          <w:rFonts w:ascii="Times New Roman" w:eastAsia="Times New Roman" w:hAnsi="Times New Roman" w:cs="Times New Roman"/>
+          <w:color w:val="000000" w:themeColor="text1"/>
+          <w:sz w:val="24"/>
+          <w:szCs w:val="24"/>
+        </w:rPr>
+        <w:t xml:space="preserve">] McCrae RR, John OP. An introduction to the five-factor model and its applications. J Pers. 1992 Jun;60(2):175-215. </w:t>
+      </w:r>
+      <w:proofErr w:type="spellStart"/>
+      <w:r>
+        <w:rPr>
+          <w:rFonts w:ascii="Times New Roman" w:eastAsia="Times New Roman" w:hAnsi="Times New Roman" w:cs="Times New Roman"/>
+          <w:color w:val="000000" w:themeColor="text1"/>
+          <w:sz w:val="24"/>
+          <w:szCs w:val="24"/>
+        </w:rPr>
+        <w:t>doi</w:t>
+      </w:r>
+      <w:proofErr w:type="spellEnd"/>
+      <w:r>
+        <w:rPr>
+          <w:rFonts w:ascii="Times New Roman" w:eastAsia="Times New Roman" w:hAnsi="Times New Roman" w:cs="Times New Roman"/>
+          <w:color w:val="000000" w:themeColor="text1"/>
+          <w:sz w:val="24"/>
+          <w:szCs w:val="24"/>
+        </w:rPr>
+        <w:t>: 10.1111/j.1467-</w:t>
+      </w:r>
+      <w:proofErr w:type="gramStart"/>
+      <w:r>
+        <w:rPr>
+          <w:rFonts w:ascii="Times New Roman" w:eastAsia="Times New Roman" w:hAnsi="Times New Roman" w:cs="Times New Roman"/>
+          <w:color w:val="000000" w:themeColor="text1"/>
+          <w:sz w:val="24"/>
+          <w:szCs w:val="24"/>
+        </w:rPr>
+        <w:t>6494.1992.tb</w:t>
+      </w:r>
+      <w:proofErr w:type="gramEnd"/>
+      <w:r>
+        <w:rPr>
+          <w:rFonts w:ascii="Times New Roman" w:eastAsia="Times New Roman" w:hAnsi="Times New Roman" w:cs="Times New Roman"/>
+          <w:color w:val="000000" w:themeColor="text1"/>
+          <w:sz w:val="24"/>
+          <w:szCs w:val="24"/>
+        </w:rPr>
+        <w:t>00970.x. PMID: 1635039.</w:t>
+      </w:r>
+    </w:p>
+    <w:p>
+      <w:pPr>
+        <w:spacing w:after="0" w:line="276" w:lineRule="auto"/>
+        <w:rPr>
+          <w:rFonts w:ascii="Times New Roman" w:eastAsia="Times New Roman" w:hAnsi="Times New Roman" w:cs="Times New Roman"/>
+          <w:sz w:val="24"/>
+          <w:szCs w:val="24"/>
+        </w:rPr>
+      </w:pPr>
+      <w:r>
+        <w:rPr>
+          <w:rFonts w:ascii="Times New Roman" w:eastAsia="Times New Roman" w:hAnsi="Times New Roman" w:cs="Times New Roman"/>
+          <w:color w:val="000000" w:themeColor="text1"/>
+          <w:sz w:val="24"/>
+          <w:szCs w:val="24"/>
+        </w:rPr>
+        <w:t>[</w:t>
+      </w:r>
+      <w:hyperlink r:id="rId29">
+        <w:r>
+          <w:rPr>
+            <w:rStyle w:val="a3"/>
+            <w:rFonts w:ascii="Times New Roman" w:eastAsia="Times New Roman" w:hAnsi="Times New Roman" w:cs="Times New Roman"/>
+            <w:sz w:val="24"/>
+            <w:szCs w:val="24"/>
+          </w:rPr>
+          <w:t>20</w:t>
+        </w:r>
+      </w:hyperlink>
+      <w:r>
+        <w:rPr>
+          <w:rFonts w:ascii="Times New Roman" w:eastAsia="Times New Roman" w:hAnsi="Times New Roman" w:cs="Times New Roman"/>
+          <w:color w:val="000000" w:themeColor="text1"/>
+          <w:sz w:val="24"/>
+          <w:szCs w:val="24"/>
+        </w:rPr>
+        <w:t xml:space="preserve">] Erica Jurado, Kirsten Emma Gillam, and Joshua McCoy. 2019. </w:t>
+      </w:r>
+      <w:proofErr w:type="gramStart"/>
+      <w:r>
+        <w:rPr>
+          <w:rFonts w:ascii="Times New Roman" w:eastAsia="Times New Roman" w:hAnsi="Times New Roman" w:cs="Times New Roman"/>
+          <w:color w:val="000000" w:themeColor="text1"/>
+          <w:sz w:val="24"/>
+          <w:szCs w:val="24"/>
+        </w:rPr>
+        <w:t>Non-player</w:t>
+      </w:r>
+      <w:proofErr w:type="gramEnd"/>
+      <w:r>
+        <w:rPr>
+          <w:rFonts w:ascii="Times New Roman" w:eastAsia="Times New Roman" w:hAnsi="Times New Roman" w:cs="Times New Roman"/>
+          <w:color w:val="000000" w:themeColor="text1"/>
+          <w:sz w:val="24"/>
+          <w:szCs w:val="24"/>
+        </w:rPr>
+        <w:t xml:space="preserve"> character personality and social connection generation. In Proceedings of the 14th International Conference on the Foundations of Digital Games (FDG '19). Association for Computing Machinery, New York, NY, USA, Article 101, 1–7. </w:t>
+      </w:r>
+      <w:hyperlink r:id="rId30">
+        <w:r>
+          <w:rPr>
+            <w:rStyle w:val="a3"/>
+            <w:rFonts w:ascii="Times New Roman" w:eastAsia="Times New Roman" w:hAnsi="Times New Roman" w:cs="Times New Roman"/>
+            <w:sz w:val="24"/>
+            <w:szCs w:val="24"/>
+          </w:rPr>
+          <w:t>https://doi.org/10.1145/3337722.3341859</w:t>
+        </w:r>
+      </w:hyperlink>
+    </w:p>
+    <w:p>
+      <w:pPr>
+        <w:spacing w:after="0" w:line="276" w:lineRule="auto"/>
+        <w:rPr>
+          <w:rFonts w:ascii="Times New Roman" w:eastAsia="Times New Roman" w:hAnsi="Times New Roman" w:cs="Times New Roman"/>
+          <w:sz w:val="24"/>
+          <w:szCs w:val="24"/>
+        </w:rPr>
+      </w:pPr>
+      <w:r>
+        <w:rPr>
+          <w:rFonts w:ascii="Times New Roman" w:eastAsia="Times New Roman" w:hAnsi="Times New Roman" w:cs="Times New Roman"/>
+          <w:color w:val="000000" w:themeColor="text1"/>
+          <w:sz w:val="24"/>
+          <w:szCs w:val="24"/>
+        </w:rPr>
+        <w:t>[</w:t>
+      </w:r>
+      <w:hyperlink r:id="rId31">
+        <w:r>
+          <w:rPr>
+            <w:rStyle w:val="a3"/>
+            <w:rFonts w:ascii="Times New Roman" w:eastAsia="Times New Roman" w:hAnsi="Times New Roman" w:cs="Times New Roman"/>
+            <w:sz w:val="24"/>
+            <w:szCs w:val="24"/>
+          </w:rPr>
+          <w:t>21</w:t>
+        </w:r>
+      </w:hyperlink>
+      <w:r>
+        <w:rPr>
+          <w:rFonts w:ascii="Times New Roman" w:eastAsia="Times New Roman" w:hAnsi="Times New Roman" w:cs="Times New Roman"/>
+          <w:color w:val="000000" w:themeColor="text1"/>
+          <w:sz w:val="24"/>
+          <w:szCs w:val="24"/>
+        </w:rPr>
+        <w:t xml:space="preserve">] Lai, K., </w:t>
+      </w:r>
+      <w:proofErr w:type="spellStart"/>
+      <w:r>
+        <w:rPr>
+          <w:rFonts w:ascii="Times New Roman" w:eastAsia="Times New Roman" w:hAnsi="Times New Roman" w:cs="Times New Roman"/>
+          <w:color w:val="000000" w:themeColor="text1"/>
+          <w:sz w:val="24"/>
+          <w:szCs w:val="24"/>
+        </w:rPr>
+        <w:t>Xiong</w:t>
+      </w:r>
+      <w:proofErr w:type="spellEnd"/>
+      <w:r>
+        <w:rPr>
+          <w:rFonts w:ascii="Times New Roman" w:eastAsia="Times New Roman" w:hAnsi="Times New Roman" w:cs="Times New Roman"/>
+          <w:color w:val="000000" w:themeColor="text1"/>
+          <w:sz w:val="24"/>
+          <w:szCs w:val="24"/>
+        </w:rPr>
+        <w:t xml:space="preserve">, X., Jiang, X., Sun, M., &amp; He, L. (2020). Who falls for rumor? Influence of personality traits on false rumor belief. Personality and Individual Differences, 152, Article 109520. </w:t>
+      </w:r>
+      <w:hyperlink r:id="rId32">
+        <w:r>
+          <w:rPr>
+            <w:rStyle w:val="a3"/>
+            <w:rFonts w:ascii="Times New Roman" w:eastAsia="Times New Roman" w:hAnsi="Times New Roman" w:cs="Times New Roman"/>
+            <w:sz w:val="24"/>
+            <w:szCs w:val="24"/>
+          </w:rPr>
+          <w:t>https://doi.org/10.1016/j.paid.2019.109520</w:t>
+        </w:r>
+      </w:hyperlink>
+    </w:p>
+    <w:p>
+      <w:pPr>
+        <w:spacing w:after="0" w:line="276" w:lineRule="auto"/>
+        <w:rPr>
+          <w:rFonts w:ascii="Times New Roman" w:eastAsia="Times New Roman" w:hAnsi="Times New Roman" w:cs="Times New Roman"/>
+          <w:sz w:val="24"/>
+          <w:szCs w:val="24"/>
+        </w:rPr>
+      </w:pPr>
+      <w:r>
+        <w:rPr>
+          <w:rFonts w:ascii="Times New Roman" w:eastAsia="Times New Roman" w:hAnsi="Times New Roman" w:cs="Times New Roman"/>
+          <w:color w:val="000000" w:themeColor="text1"/>
+          <w:sz w:val="24"/>
+          <w:szCs w:val="24"/>
+        </w:rPr>
+        <w:t>[</w:t>
+      </w:r>
+      <w:hyperlink r:id="rId33">
+        <w:r>
+          <w:rPr>
+            <w:rStyle w:val="a3"/>
+            <w:rFonts w:ascii="Times New Roman" w:eastAsia="Times New Roman" w:hAnsi="Times New Roman" w:cs="Times New Roman"/>
+            <w:sz w:val="24"/>
+            <w:szCs w:val="24"/>
+          </w:rPr>
+          <w:t>22</w:t>
+        </w:r>
+      </w:hyperlink>
+      <w:r>
+        <w:rPr>
+          <w:rFonts w:ascii="Times New Roman" w:eastAsia="Times New Roman" w:hAnsi="Times New Roman" w:cs="Times New Roman"/>
+          <w:color w:val="000000" w:themeColor="text1"/>
+          <w:sz w:val="24"/>
+          <w:szCs w:val="24"/>
+        </w:rPr>
+        <w:t xml:space="preserve">] </w:t>
+      </w:r>
+      <w:proofErr w:type="spellStart"/>
+      <w:r>
+        <w:rPr>
+          <w:rFonts w:ascii="Times New Roman" w:eastAsia="Times New Roman" w:hAnsi="Times New Roman" w:cs="Times New Roman"/>
+          <w:color w:val="000000" w:themeColor="text1"/>
+          <w:sz w:val="24"/>
+          <w:szCs w:val="24"/>
+        </w:rPr>
+        <w:t>Rafienia</w:t>
+      </w:r>
+      <w:proofErr w:type="spellEnd"/>
+      <w:r>
+        <w:rPr>
+          <w:rFonts w:ascii="Times New Roman" w:eastAsia="Times New Roman" w:hAnsi="Times New Roman" w:cs="Times New Roman"/>
+          <w:color w:val="000000" w:themeColor="text1"/>
+          <w:sz w:val="24"/>
+          <w:szCs w:val="24"/>
+        </w:rPr>
+        <w:t xml:space="preserve">, P., </w:t>
+      </w:r>
+      <w:proofErr w:type="spellStart"/>
+      <w:r>
+        <w:rPr>
+          <w:rFonts w:ascii="Times New Roman" w:eastAsia="Times New Roman" w:hAnsi="Times New Roman" w:cs="Times New Roman"/>
+          <w:color w:val="000000" w:themeColor="text1"/>
+          <w:sz w:val="24"/>
+          <w:szCs w:val="24"/>
+        </w:rPr>
+        <w:t>Azadfallah</w:t>
+      </w:r>
+      <w:proofErr w:type="spellEnd"/>
+      <w:r>
+        <w:rPr>
+          <w:rFonts w:ascii="Times New Roman" w:eastAsia="Times New Roman" w:hAnsi="Times New Roman" w:cs="Times New Roman"/>
+          <w:color w:val="000000" w:themeColor="text1"/>
+          <w:sz w:val="24"/>
+          <w:szCs w:val="24"/>
+        </w:rPr>
+        <w:t xml:space="preserve">, P., </w:t>
+      </w:r>
+      <w:proofErr w:type="spellStart"/>
+      <w:r>
+        <w:rPr>
+          <w:rFonts w:ascii="Times New Roman" w:eastAsia="Times New Roman" w:hAnsi="Times New Roman" w:cs="Times New Roman"/>
+          <w:color w:val="000000" w:themeColor="text1"/>
+          <w:sz w:val="24"/>
+          <w:szCs w:val="24"/>
+        </w:rPr>
+        <w:t>Fathi-Ashtiani</w:t>
+      </w:r>
+      <w:proofErr w:type="spellEnd"/>
+      <w:r>
+        <w:rPr>
+          <w:rFonts w:ascii="Times New Roman" w:eastAsia="Times New Roman" w:hAnsi="Times New Roman" w:cs="Times New Roman"/>
+          <w:color w:val="000000" w:themeColor="text1"/>
+          <w:sz w:val="24"/>
+          <w:szCs w:val="24"/>
+        </w:rPr>
+        <w:t xml:space="preserve">, A., &amp; </w:t>
+      </w:r>
+      <w:proofErr w:type="spellStart"/>
+      <w:r>
+        <w:rPr>
+          <w:rFonts w:ascii="Times New Roman" w:eastAsia="Times New Roman" w:hAnsi="Times New Roman" w:cs="Times New Roman"/>
+          <w:color w:val="000000" w:themeColor="text1"/>
+          <w:sz w:val="24"/>
+          <w:szCs w:val="24"/>
+        </w:rPr>
+        <w:t>Rasoulzadeh-Tabatabaiei</w:t>
+      </w:r>
+      <w:proofErr w:type="spellEnd"/>
+      <w:r>
+        <w:rPr>
+          <w:rFonts w:ascii="Times New Roman" w:eastAsia="Times New Roman" w:hAnsi="Times New Roman" w:cs="Times New Roman"/>
+          <w:color w:val="000000" w:themeColor="text1"/>
+          <w:sz w:val="24"/>
+          <w:szCs w:val="24"/>
+        </w:rPr>
+        <w:t xml:space="preserve">, K. (2008). The role of extraversion, neuroticism and positive and negative mood in emotional information processing. Personality and Individual Differences, 44(2), 392–402. </w:t>
+      </w:r>
+      <w:hyperlink r:id="rId34">
         <w:r>
           <w:rPr>
             <w:rStyle w:val="a3"/>
@@ -5644,7 +6405,7 @@
         </w:rPr>
         <w:t>[</w:t>
       </w:r>
-      <w:hyperlink r:id="rId22">
+      <w:hyperlink r:id="rId35">
         <w:r>
           <w:rPr>
             <w:rStyle w:val="a3"/>
@@ -5652,7 +6413,7 @@
             <w:sz w:val="24"/>
             <w:szCs w:val="24"/>
           </w:rPr>
-          <w:t>9</w:t>
+          <w:t>23</w:t>
         </w:r>
       </w:hyperlink>
       <w:r>
@@ -5662,7 +6423,37 @@
           <w:sz w:val="24"/>
           <w:szCs w:val="24"/>
         </w:rPr>
-        <w:t>] Li K, Li J, Zhou F. The Effects of Personality Traits on Online Rumor Sharing: The Mediating Role of Fear of COVID-19. Int J Environ Res Public Health. 2022 May 18;19(10):6157. doi: 10.3390/ijerph19106157. PMID: 35627694; PMCID: PMC9140700.</w:t>
+        <w:t xml:space="preserve">] Li K, Li J, Zhou F. The Effects of Personality Traits on Online Rumor Sharing: The Mediating Role of Fear of COVID-19. Int J Environ Res Public Health. 2022 May 18;19(10):6157. </w:t>
+      </w:r>
+      <w:proofErr w:type="spellStart"/>
+      <w:r>
+        <w:rPr>
+          <w:rFonts w:ascii="Times New Roman" w:eastAsia="Times New Roman" w:hAnsi="Times New Roman" w:cs="Times New Roman"/>
+          <w:color w:val="000000" w:themeColor="text1"/>
+          <w:sz w:val="24"/>
+          <w:szCs w:val="24"/>
+        </w:rPr>
+        <w:t>doi</w:t>
+      </w:r>
+      <w:proofErr w:type="spellEnd"/>
+      <w:r>
+        <w:rPr>
+          <w:rFonts w:ascii="Times New Roman" w:eastAsia="Times New Roman" w:hAnsi="Times New Roman" w:cs="Times New Roman"/>
+          <w:color w:val="000000" w:themeColor="text1"/>
+          <w:sz w:val="24"/>
+          <w:szCs w:val="24"/>
+        </w:rPr>
+        <w:t xml:space="preserve">: </w:t>
+      </w:r>
+      <w:r>
+        <w:rPr>
+          <w:rFonts w:ascii="Times New Roman" w:eastAsia="Times New Roman" w:hAnsi="Times New Roman" w:cs="Times New Roman"/>
+          <w:color w:val="000000" w:themeColor="text1"/>
+          <w:sz w:val="24"/>
+          <w:szCs w:val="24"/>
+        </w:rPr>
+        <w:lastRenderedPageBreak/>
+        <w:t>10.3390/ijerph19106157. PMID: 35627694; PMCID: PMC9140700.</w:t>
       </w:r>
     </w:p>
     <w:p>
@@ -5684,7 +6475,7 @@
         </w:rPr>
         <w:t>[</w:t>
       </w:r>
-      <w:hyperlink r:id="rId23">
+      <w:hyperlink r:id="rId36">
         <w:r>
           <w:rPr>
             <w:rStyle w:val="a3"/>
@@ -5692,7 +6483,7 @@
             <w:sz w:val="24"/>
             <w:szCs w:val="24"/>
           </w:rPr>
-          <w:t>10</w:t>
+          <w:t>24</w:t>
         </w:r>
       </w:hyperlink>
       <w:r>
@@ -5702,7 +6493,107 @@
           <w:sz w:val="24"/>
           <w:szCs w:val="24"/>
         </w:rPr>
-        <w:t>] Funda Durupinar, Jan Allbeck, Nuria Pelechano, and Norman Badler. 2008. Creating crowd variation with the OCEAN personality model. In Proceedings of the 7th international joint conference on Autonomous agents and multiagent systems - Volume 3 (AAMAS '08). International Foundation for Autonomous Agents and Multiagent Systems, Richland, SC, 1217–1220.</w:t>
+        <w:t xml:space="preserve">] </w:t>
+      </w:r>
+      <w:proofErr w:type="spellStart"/>
+      <w:r>
+        <w:rPr>
+          <w:rFonts w:ascii="Times New Roman" w:eastAsia="Times New Roman" w:hAnsi="Times New Roman" w:cs="Times New Roman"/>
+          <w:color w:val="000000" w:themeColor="text1"/>
+          <w:sz w:val="24"/>
+          <w:szCs w:val="24"/>
+        </w:rPr>
+        <w:t>Funda</w:t>
+      </w:r>
+      <w:proofErr w:type="spellEnd"/>
+      <w:r>
+        <w:rPr>
+          <w:rFonts w:ascii="Times New Roman" w:eastAsia="Times New Roman" w:hAnsi="Times New Roman" w:cs="Times New Roman"/>
+          <w:color w:val="000000" w:themeColor="text1"/>
+          <w:sz w:val="24"/>
+          <w:szCs w:val="24"/>
+        </w:rPr>
+        <w:t xml:space="preserve"> </w:t>
+      </w:r>
+      <w:proofErr w:type="spellStart"/>
+      <w:r>
+        <w:rPr>
+          <w:rFonts w:ascii="Times New Roman" w:eastAsia="Times New Roman" w:hAnsi="Times New Roman" w:cs="Times New Roman"/>
+          <w:color w:val="000000" w:themeColor="text1"/>
+          <w:sz w:val="24"/>
+          <w:szCs w:val="24"/>
+        </w:rPr>
+        <w:t>Durupinar</w:t>
+      </w:r>
+      <w:proofErr w:type="spellEnd"/>
+      <w:r>
+        <w:rPr>
+          <w:rFonts w:ascii="Times New Roman" w:eastAsia="Times New Roman" w:hAnsi="Times New Roman" w:cs="Times New Roman"/>
+          <w:color w:val="000000" w:themeColor="text1"/>
+          <w:sz w:val="24"/>
+          <w:szCs w:val="24"/>
+        </w:rPr>
+        <w:t xml:space="preserve">, Jan </w:t>
+      </w:r>
+      <w:proofErr w:type="spellStart"/>
+      <w:r>
+        <w:rPr>
+          <w:rFonts w:ascii="Times New Roman" w:eastAsia="Times New Roman" w:hAnsi="Times New Roman" w:cs="Times New Roman"/>
+          <w:color w:val="000000" w:themeColor="text1"/>
+          <w:sz w:val="24"/>
+          <w:szCs w:val="24"/>
+        </w:rPr>
+        <w:t>Allbeck</w:t>
+      </w:r>
+      <w:proofErr w:type="spellEnd"/>
+      <w:r>
+        <w:rPr>
+          <w:rFonts w:ascii="Times New Roman" w:eastAsia="Times New Roman" w:hAnsi="Times New Roman" w:cs="Times New Roman"/>
+          <w:color w:val="000000" w:themeColor="text1"/>
+          <w:sz w:val="24"/>
+          <w:szCs w:val="24"/>
+        </w:rPr>
+        <w:t xml:space="preserve">, Nuria </w:t>
+      </w:r>
+      <w:proofErr w:type="spellStart"/>
+      <w:r>
+        <w:rPr>
+          <w:rFonts w:ascii="Times New Roman" w:eastAsia="Times New Roman" w:hAnsi="Times New Roman" w:cs="Times New Roman"/>
+          <w:color w:val="000000" w:themeColor="text1"/>
+          <w:sz w:val="24"/>
+          <w:szCs w:val="24"/>
+        </w:rPr>
+        <w:t>Pelechano</w:t>
+      </w:r>
+      <w:proofErr w:type="spellEnd"/>
+      <w:r>
+        <w:rPr>
+          <w:rFonts w:ascii="Times New Roman" w:eastAsia="Times New Roman" w:hAnsi="Times New Roman" w:cs="Times New Roman"/>
+          <w:color w:val="000000" w:themeColor="text1"/>
+          <w:sz w:val="24"/>
+          <w:szCs w:val="24"/>
+        </w:rPr>
+        <w:t xml:space="preserve">, and Norman </w:t>
+      </w:r>
+      <w:proofErr w:type="spellStart"/>
+      <w:r>
+        <w:rPr>
+          <w:rFonts w:ascii="Times New Roman" w:eastAsia="Times New Roman" w:hAnsi="Times New Roman" w:cs="Times New Roman"/>
+          <w:color w:val="000000" w:themeColor="text1"/>
+          <w:sz w:val="24"/>
+          <w:szCs w:val="24"/>
+        </w:rPr>
+        <w:t>Badler</w:t>
+      </w:r>
+      <w:proofErr w:type="spellEnd"/>
+      <w:r>
+        <w:rPr>
+          <w:rFonts w:ascii="Times New Roman" w:eastAsia="Times New Roman" w:hAnsi="Times New Roman" w:cs="Times New Roman"/>
+          <w:color w:val="000000" w:themeColor="text1"/>
+          <w:sz w:val="24"/>
+          <w:szCs w:val="24"/>
+        </w:rPr>
+        <w:t>. 2008. Creating crowd variation with the OCEAN personality model. In Proceedings of the 7th international joint conference on Autonomous agents and multiagent systems - Volume 3 (AAMAS '08). International Foundation for Autonomous Agents and Multiagent Systems, Richland, SC, 1217–1220.</w:t>
       </w:r>
     </w:p>
     <w:p>
@@ -5724,7 +6615,7 @@
         </w:rPr>
         <w:t>[</w:t>
       </w:r>
-      <w:hyperlink r:id="rId24">
+      <w:hyperlink r:id="rId37">
         <w:r>
           <w:rPr>
             <w:rStyle w:val="a3"/>
@@ -5732,7 +6623,7 @@
             <w:sz w:val="24"/>
             <w:szCs w:val="24"/>
           </w:rPr>
-          <w:t>11</w:t>
+          <w:t>25</w:t>
         </w:r>
       </w:hyperlink>
       <w:r>
@@ -5742,19 +6633,39 @@
           <w:sz w:val="24"/>
           <w:szCs w:val="24"/>
         </w:rPr>
-        <w:t>] Chua, S. and Uy, K. (2014) The Psychological Anatomy of Gossip. North American Business Press.</w:t>
-      </w:r>
-    </w:p>
-    <w:p>
-      <w:pPr>
-        <w:spacing w:after="0" w:line="276" w:lineRule="auto"/>
-        <w:rPr>
-          <w:rFonts w:ascii="Times New Roman" w:eastAsia="Times New Roman" w:hAnsi="Times New Roman" w:cs="Times New Roman"/>
-          <w:sz w:val="24"/>
-          <w:szCs w:val="24"/>
-        </w:rPr>
-      </w:pPr>
-      <w:hyperlink r:id="rId25">
+        <w:t xml:space="preserve">] Chua, S. and </w:t>
+      </w:r>
+      <w:proofErr w:type="spellStart"/>
+      <w:r>
+        <w:rPr>
+          <w:rFonts w:ascii="Times New Roman" w:eastAsia="Times New Roman" w:hAnsi="Times New Roman" w:cs="Times New Roman"/>
+          <w:color w:val="000000" w:themeColor="text1"/>
+          <w:sz w:val="24"/>
+          <w:szCs w:val="24"/>
+        </w:rPr>
+        <w:t>Uy</w:t>
+      </w:r>
+      <w:proofErr w:type="spellEnd"/>
+      <w:r>
+        <w:rPr>
+          <w:rFonts w:ascii="Times New Roman" w:eastAsia="Times New Roman" w:hAnsi="Times New Roman" w:cs="Times New Roman"/>
+          <w:color w:val="000000" w:themeColor="text1"/>
+          <w:sz w:val="24"/>
+          <w:szCs w:val="24"/>
+        </w:rPr>
+        <w:t>, K. (2014) The Psychological Anatomy of Gossip. North American Business Press.</w:t>
+      </w:r>
+    </w:p>
+    <w:p>
+      <w:pPr>
+        <w:spacing w:after="0" w:line="276" w:lineRule="auto"/>
+        <w:rPr>
+          <w:rFonts w:ascii="Times New Roman" w:eastAsia="Times New Roman" w:hAnsi="Times New Roman" w:cs="Times New Roman"/>
+          <w:sz w:val="24"/>
+          <w:szCs w:val="24"/>
+        </w:rPr>
+      </w:pPr>
+      <w:hyperlink r:id="rId38">
         <w:r>
           <w:rPr>
             <w:rStyle w:val="a3"/>
@@ -5782,27 +6693,19 @@
           <w:sz w:val="24"/>
           <w:szCs w:val="24"/>
         </w:rPr>
-        <w:t>[</w:t>
-      </w:r>
-      <w:r>
-        <w:rPr>
-          <w:rFonts w:ascii="Times New Roman" w:eastAsia="Times New Roman" w:hAnsi="Times New Roman" w:cs="Times New Roman"/>
-          <w:color w:val="000000" w:themeColor="text1"/>
-          <w:sz w:val="24"/>
-          <w:szCs w:val="24"/>
-        </w:rPr>
-        <w:t>12</w:t>
-      </w:r>
-      <w:r>
-        <w:rPr>
-          <w:rFonts w:ascii="Times New Roman" w:eastAsia="Times New Roman" w:hAnsi="Times New Roman" w:cs="Times New Roman"/>
-          <w:color w:val="000000" w:themeColor="text1"/>
-          <w:sz w:val="24"/>
-          <w:szCs w:val="24"/>
-        </w:rPr>
-        <w:t>] Paul T. Costa Jr. and Robert R. McCrae. 1995. Domains and Facets: Hierarchical Personality Assessment Using the Revised NEO Personality Inventory. J. Pers. Assess. 64, 1 (February 1995), 21–50. DOI:</w:t>
-      </w:r>
-      <w:hyperlink r:id="rId26">
+        <w:t xml:space="preserve">[26] Paul T. Costa Jr. and Robert R. McCrae. 1995. Domains and Facets: Hierarchical Personality Assessment Using the Revised NEO Personality Inventory. J. Pers. Assess. 64, 1 (February 1995), 21–50. </w:t>
+      </w:r>
+      <w:proofErr w:type="spellStart"/>
+      <w:r>
+        <w:rPr>
+          <w:rFonts w:ascii="Times New Roman" w:eastAsia="Times New Roman" w:hAnsi="Times New Roman" w:cs="Times New Roman"/>
+          <w:color w:val="000000" w:themeColor="text1"/>
+          <w:sz w:val="24"/>
+          <w:szCs w:val="24"/>
+        </w:rPr>
+        <w:t>DOI:</w:t>
+      </w:r>
+      <w:hyperlink r:id="rId39">
         <w:r>
           <w:rPr>
             <w:rStyle w:val="a3"/>
@@ -5810,7 +6713,17 @@
             <w:sz w:val="24"/>
             <w:szCs w:val="24"/>
           </w:rPr>
-          <w:t>https://doi.org/10.1207/s15327752jpa6401_2</w:t>
+          <w:t>https</w:t>
+        </w:r>
+        <w:proofErr w:type="spellEnd"/>
+        <w:r>
+          <w:rPr>
+            <w:rStyle w:val="a3"/>
+            <w:rFonts w:ascii="Times New Roman" w:eastAsia="Times New Roman" w:hAnsi="Times New Roman" w:cs="Times New Roman"/>
+            <w:sz w:val="24"/>
+            <w:szCs w:val="24"/>
+          </w:rPr>
+          <w:t>://doi.org/10.1207/s15327752jpa6401_2</w:t>
         </w:r>
       </w:hyperlink>
     </w:p>
@@ -5830,27 +6743,9 @@
           <w:sz w:val="24"/>
           <w:szCs w:val="24"/>
         </w:rPr>
-        <w:t>[</w:t>
-      </w:r>
-      <w:r>
-        <w:rPr>
-          <w:rFonts w:ascii="Times New Roman" w:eastAsia="Times New Roman" w:hAnsi="Times New Roman" w:cs="Times New Roman"/>
-          <w:color w:val="000000" w:themeColor="text1"/>
-          <w:sz w:val="24"/>
-          <w:szCs w:val="24"/>
-        </w:rPr>
-        <w:t>13</w:t>
-      </w:r>
-      <w:r>
-        <w:rPr>
-          <w:rFonts w:ascii="Times New Roman" w:eastAsia="Times New Roman" w:hAnsi="Times New Roman" w:cs="Times New Roman"/>
-          <w:color w:val="000000" w:themeColor="text1"/>
-          <w:sz w:val="24"/>
-          <w:szCs w:val="24"/>
-        </w:rPr>
-        <w:t xml:space="preserve">] </w:t>
-      </w:r>
-      <w:hyperlink r:id="rId27">
+        <w:t xml:space="preserve">[27] </w:t>
+      </w:r>
+      <w:hyperlink r:id="rId40">
         <w:r>
           <w:rPr>
             <w:rStyle w:val="a3"/>
@@ -5878,27 +6773,9 @@
           <w:sz w:val="24"/>
           <w:szCs w:val="24"/>
         </w:rPr>
-        <w:t>[</w:t>
-      </w:r>
-      <w:r>
-        <w:rPr>
-          <w:rFonts w:ascii="Times New Roman" w:eastAsia="Times New Roman" w:hAnsi="Times New Roman" w:cs="Times New Roman"/>
-          <w:color w:val="000000" w:themeColor="text1"/>
-          <w:sz w:val="24"/>
-          <w:szCs w:val="24"/>
-        </w:rPr>
-        <w:t>14</w:t>
-      </w:r>
-      <w:r>
-        <w:rPr>
-          <w:rFonts w:ascii="Times New Roman" w:eastAsia="Times New Roman" w:hAnsi="Times New Roman" w:cs="Times New Roman"/>
-          <w:color w:val="000000" w:themeColor="text1"/>
-          <w:sz w:val="24"/>
-          <w:szCs w:val="24"/>
-        </w:rPr>
-        <w:t xml:space="preserve">] </w:t>
-      </w:r>
-      <w:hyperlink r:id="rId28">
+        <w:t xml:space="preserve">[28] </w:t>
+      </w:r>
+      <w:hyperlink r:id="rId41">
         <w:r>
           <w:rPr>
             <w:rStyle w:val="a3"/>
@@ -5929,63 +6806,37 @@
         </w:rPr>
         <w:t>[</w:t>
       </w:r>
-      <w:r>
-        <w:rPr>
-          <w:rFonts w:ascii="Times New Roman" w:eastAsia="Times New Roman" w:hAnsi="Times New Roman" w:cs="Times New Roman"/>
-          <w:color w:val="000000" w:themeColor="text1"/>
-          <w:sz w:val="24"/>
-          <w:szCs w:val="24"/>
-        </w:rPr>
-        <w:t>15</w:t>
-      </w:r>
-      <w:r>
-        <w:rPr>
-          <w:rFonts w:ascii="Times New Roman" w:eastAsia="Times New Roman" w:hAnsi="Times New Roman" w:cs="Times New Roman"/>
-          <w:color w:val="000000" w:themeColor="text1"/>
-          <w:sz w:val="24"/>
-          <w:szCs w:val="24"/>
-        </w:rPr>
-        <w:t>]https://www.ea.com/games/the-sims/the-sims-4</w:t>
-      </w:r>
-    </w:p>
-    <w:p>
-      <w:pPr>
-        <w:spacing w:after="0" w:line="276" w:lineRule="auto"/>
-        <w:rPr>
-          <w:rFonts w:ascii="Times New Roman" w:eastAsia="Times New Roman" w:hAnsi="Times New Roman" w:cs="Times New Roman"/>
-          <w:sz w:val="24"/>
-          <w:szCs w:val="24"/>
-        </w:rPr>
-      </w:pPr>
-      <w:r>
-        <w:rPr>
-          <w:rFonts w:ascii="Times New Roman" w:eastAsia="Times New Roman" w:hAnsi="Times New Roman" w:cs="Times New Roman"/>
-          <w:color w:val="000000" w:themeColor="text1"/>
-          <w:sz w:val="24"/>
-          <w:szCs w:val="24"/>
-        </w:rPr>
-        <w:lastRenderedPageBreak/>
-        <w:t>[</w:t>
-      </w:r>
-      <w:r>
-        <w:rPr>
-          <w:rFonts w:ascii="Times New Roman" w:eastAsia="Times New Roman" w:hAnsi="Times New Roman" w:cs="Times New Roman"/>
-          <w:color w:val="000000" w:themeColor="text1"/>
-          <w:sz w:val="24"/>
-          <w:szCs w:val="24"/>
-        </w:rPr>
-        <w:t>16</w:t>
-      </w:r>
-      <w:r>
-        <w:rPr>
-          <w:rFonts w:ascii="Times New Roman" w:eastAsia="Times New Roman" w:hAnsi="Times New Roman" w:cs="Times New Roman"/>
-          <w:color w:val="000000" w:themeColor="text1"/>
-          <w:sz w:val="24"/>
-          <w:szCs w:val="24"/>
-        </w:rPr>
-        <w:t xml:space="preserve">] </w:t>
-      </w:r>
-      <w:hyperlink r:id="rId29">
+      <w:proofErr w:type="gramStart"/>
+      <w:r>
+        <w:rPr>
+          <w:rFonts w:ascii="Times New Roman" w:eastAsia="Times New Roman" w:hAnsi="Times New Roman" w:cs="Times New Roman"/>
+          <w:color w:val="000000" w:themeColor="text1"/>
+          <w:sz w:val="24"/>
+          <w:szCs w:val="24"/>
+        </w:rPr>
+        <w:t>29]https://www.ea.com/games/the-sims/the-sims-4</w:t>
+      </w:r>
+      <w:proofErr w:type="gramEnd"/>
+    </w:p>
+    <w:p>
+      <w:pPr>
+        <w:spacing w:after="0" w:line="276" w:lineRule="auto"/>
+        <w:rPr>
+          <w:rFonts w:ascii="Times New Roman" w:eastAsia="Times New Roman" w:hAnsi="Times New Roman" w:cs="Times New Roman"/>
+          <w:sz w:val="24"/>
+          <w:szCs w:val="24"/>
+        </w:rPr>
+      </w:pPr>
+      <w:r>
+        <w:rPr>
+          <w:rFonts w:ascii="Times New Roman" w:eastAsia="Times New Roman" w:hAnsi="Times New Roman" w:cs="Times New Roman"/>
+          <w:color w:val="000000" w:themeColor="text1"/>
+          <w:sz w:val="24"/>
+          <w:szCs w:val="24"/>
+        </w:rPr>
+        <w:t xml:space="preserve">[30] </w:t>
+      </w:r>
+      <w:hyperlink r:id="rId42">
         <w:r>
           <w:rPr>
             <w:rStyle w:val="a3"/>
@@ -6014,37 +6865,19 @@
           <w:sz w:val="24"/>
           <w:szCs w:val="24"/>
         </w:rPr>
-        <w:t>[</w:t>
-      </w:r>
-      <w:r>
-        <w:rPr>
-          <w:rFonts w:ascii="Times New Roman" w:eastAsia="Times New Roman" w:hAnsi="Times New Roman" w:cs="Times New Roman"/>
-          <w:color w:val="000000" w:themeColor="text1"/>
-          <w:sz w:val="24"/>
-          <w:szCs w:val="24"/>
-        </w:rPr>
-        <w:t>17</w:t>
-      </w:r>
-      <w:r>
-        <w:rPr>
-          <w:rFonts w:ascii="Times New Roman" w:eastAsia="Times New Roman" w:hAnsi="Times New Roman" w:cs="Times New Roman"/>
-          <w:color w:val="000000" w:themeColor="text1"/>
-          <w:sz w:val="24"/>
-          <w:szCs w:val="24"/>
-        </w:rPr>
-        <w:t>]</w:t>
-      </w:r>
-    </w:p>
-    <w:p>
-      <w:pPr>
-        <w:spacing w:after="0" w:line="276" w:lineRule="auto"/>
-        <w:rPr>
-          <w:rFonts w:ascii="Times New Roman" w:eastAsia="Times New Roman" w:hAnsi="Times New Roman" w:cs="Times New Roman"/>
-          <w:sz w:val="24"/>
-          <w:szCs w:val="24"/>
-        </w:rPr>
-      </w:pPr>
-      <w:hyperlink r:id="rId30" w:history="1">
+        <w:t>[31]</w:t>
+      </w:r>
+    </w:p>
+    <w:p>
+      <w:pPr>
+        <w:spacing w:after="0" w:line="276" w:lineRule="auto"/>
+        <w:rPr>
+          <w:rFonts w:ascii="Times New Roman" w:eastAsia="Times New Roman" w:hAnsi="Times New Roman" w:cs="Times New Roman"/>
+          <w:sz w:val="24"/>
+          <w:szCs w:val="24"/>
+        </w:rPr>
+      </w:pPr>
+      <w:hyperlink r:id="rId43" w:history="1">
         <w:r>
           <w:rPr>
             <w:rStyle w:val="a3"/>
@@ -6052,7 +6885,25 @@
             <w:sz w:val="24"/>
             <w:szCs w:val="24"/>
           </w:rPr>
-          <w:t>https://journals.sagepub.com/doi/abs/10.1037/1089-2680.8.2.100?journalCode=rgpa</w:t>
+          <w:t>h</w:t>
+        </w:r>
+        <w:r>
+          <w:rPr>
+            <w:rStyle w:val="a3"/>
+            <w:rFonts w:ascii="Times New Roman" w:eastAsia="Times New Roman" w:hAnsi="Times New Roman" w:cs="Times New Roman"/>
+            <w:sz w:val="24"/>
+            <w:szCs w:val="24"/>
+          </w:rPr>
+          <w:t>t</w:t>
+        </w:r>
+        <w:r>
+          <w:rPr>
+            <w:rStyle w:val="a3"/>
+            <w:rFonts w:ascii="Times New Roman" w:eastAsia="Times New Roman" w:hAnsi="Times New Roman" w:cs="Times New Roman"/>
+            <w:sz w:val="24"/>
+            <w:szCs w:val="24"/>
+          </w:rPr>
+          <w:t>tps://journals.sagepub.com/doi/abs/10.1037/1089-2680.8.2.100?journalCode=rgpa</w:t>
         </w:r>
       </w:hyperlink>
     </w:p>
@@ -6073,38 +6924,20 @@
           <w:sz w:val="24"/>
           <w:szCs w:val="24"/>
         </w:rPr>
-        <w:t>[</w:t>
-      </w:r>
-      <w:r>
-        <w:rPr>
-          <w:rFonts w:ascii="Times New Roman" w:eastAsia="Times New Roman" w:hAnsi="Times New Roman" w:cs="Times New Roman"/>
-          <w:color w:val="000000" w:themeColor="text1"/>
-          <w:sz w:val="24"/>
-          <w:szCs w:val="24"/>
-        </w:rPr>
-        <w:t>18</w:t>
-      </w:r>
-      <w:r>
-        <w:rPr>
-          <w:rFonts w:ascii="Times New Roman" w:eastAsia="Times New Roman" w:hAnsi="Times New Roman" w:cs="Times New Roman"/>
-          <w:color w:val="000000" w:themeColor="text1"/>
-          <w:sz w:val="24"/>
-          <w:szCs w:val="24"/>
-        </w:rPr>
-        <w:t>]</w:t>
-      </w:r>
-    </w:p>
-    <w:p>
-      <w:pPr>
-        <w:spacing w:after="0" w:line="276" w:lineRule="auto"/>
-        <w:rPr>
-          <w:rFonts w:ascii="Times New Roman" w:eastAsia="Times New Roman" w:hAnsi="Times New Roman" w:cs="Times New Roman"/>
-          <w:color w:val="000000" w:themeColor="text1"/>
-          <w:sz w:val="24"/>
-          <w:szCs w:val="24"/>
-        </w:rPr>
-      </w:pPr>
-      <w:hyperlink r:id="rId31">
+        <w:t>[32]</w:t>
+      </w:r>
+    </w:p>
+    <w:p>
+      <w:pPr>
+        <w:spacing w:after="0" w:line="276" w:lineRule="auto"/>
+        <w:rPr>
+          <w:rFonts w:ascii="Times New Roman" w:eastAsia="Times New Roman" w:hAnsi="Times New Roman" w:cs="Times New Roman"/>
+          <w:color w:val="000000" w:themeColor="text1"/>
+          <w:sz w:val="24"/>
+          <w:szCs w:val="24"/>
+        </w:rPr>
+      </w:pPr>
+      <w:hyperlink r:id="rId44">
         <w:r>
           <w:rPr>
             <w:rStyle w:val="a3"/>
@@ -6134,7 +6967,7 @@
 </file>
 
 <file path=word/numbering.xml><?xml version="1.0" encoding="utf-8"?>
-<w:numbering xmlns:wpc="http://schemas.microsoft.com/office/word/2010/wordprocessingCanvas" xmlns:cx="http://schemas.microsoft.com/office/drawing/2014/chartex" xmlns:cx1="http://schemas.microsoft.com/office/drawing/2015/9/8/chartex" xmlns:cx2="http://schemas.microsoft.com/office/drawing/2015/10/21/chartex" xmlns:cx3="http://schemas.microsoft.com/office/drawing/2016/5/9/chartex" xmlns:cx4="http://schemas.microsoft.com/office/drawing/2016/5/10/chartex" xmlns:cx5="http://schemas.microsoft.com/office/drawing/2016/5/11/chartex" xmlns:cx6="http://schemas.microsoft.com/office/drawing/2016/5/12/chartex" xmlns:cx7="http://schemas.microsoft.com/office/drawing/2016/5/13/chartex" xmlns:cx8="http://schemas.microsoft.com/office/drawing/2016/5/14/chartex" xmlns:mc="http://schemas.openxmlformats.org/markup-compatibility/2006" xmlns:aink="http://schemas.microsoft.com/office/drawing/2016/ink" xmlns:am3d="http://schemas.microsoft.com/office/drawing/2017/model3d" xmlns:o="urn:schemas-microsoft-com:office:office" xmlns:oel="http://schemas.microsoft.com/office/2019/extlst" xmlns:r="http://schemas.openxmlformats.org/officeDocument/2006/relationships" xmlns:m="http://schemas.openxmlformats.org/officeDocument/2006/math" xmlns:v="urn:schemas-microsoft-com:vml" xmlns:wp14="http://schemas.microsoft.com/office/word/2010/wordprocessingDrawing" xmlns:wp="http://schemas.openxmlformats.org/drawingml/2006/wordprocessingDrawing" xmlns:w10="urn:schemas-microsoft-com:office:word" xmlns:w="http://schemas.openxmlformats.org/wordprocessingml/2006/main" xmlns:w14="http://schemas.microsoft.com/office/word/2010/wordml" xmlns:w15="http://schemas.microsoft.com/office/word/2012/wordml" xmlns:w16cex="http://schemas.microsoft.com/office/word/2018/wordml/cex" xmlns:w16cid="http://schemas.microsoft.com/office/word/2016/wordml/cid" xmlns:w16="http://schemas.microsoft.com/office/word/2018/wordml" xmlns:w16sdtdh="http://schemas.microsoft.com/office/word/2020/wordml/sdtdatahash" xmlns:w16se="http://schemas.microsoft.com/office/word/2015/wordml/symex" xmlns:wpg="http://schemas.microsoft.com/office/word/2010/wordprocessingGroup" xmlns:wpi="http://schemas.microsoft.com/office/word/2010/wordprocessingInk" xmlns:wne="http://schemas.microsoft.com/office/word/2006/wordml" xmlns:wps="http://schemas.microsoft.com/office/word/2010/wordprocessingShape" mc:Ignorable="w14 w15 w16se w16cid w16 w16cex w16sdtdh wp14">
+<w:numbering xmlns:wpc="http://schemas.microsoft.com/office/word/2010/wordprocessingCanvas" xmlns:cx="http://schemas.microsoft.com/office/drawing/2014/chartex" xmlns:cx1="http://schemas.microsoft.com/office/drawing/2015/9/8/chartex" xmlns:cx2="http://schemas.microsoft.com/office/drawing/2015/10/21/chartex" xmlns:cx3="http://schemas.microsoft.com/office/drawing/2016/5/9/chartex" xmlns:cx4="http://schemas.microsoft.com/office/drawing/2016/5/10/chartex" xmlns:cx5="http://schemas.microsoft.com/office/drawing/2016/5/11/chartex" xmlns:cx6="http://schemas.microsoft.com/office/drawing/2016/5/12/chartex" xmlns:cx7="http://schemas.microsoft.com/office/drawing/2016/5/13/chartex" xmlns:cx8="http://schemas.microsoft.com/office/drawing/2016/5/14/chartex" xmlns:mc="http://schemas.openxmlformats.org/markup-compatibility/2006" xmlns:aink="http://schemas.microsoft.com/office/drawing/2016/ink" xmlns:am3d="http://schemas.microsoft.com/office/drawing/2017/model3d" xmlns:o="urn:schemas-microsoft-com:office:office" xmlns:oel="http://schemas.microsoft.com/office/2019/extlst" xmlns:r="http://schemas.openxmlformats.org/officeDocument/2006/relationships" xmlns:m="http://schemas.openxmlformats.org/officeDocument/2006/math" xmlns:v="urn:schemas-microsoft-com:vml" xmlns:wp14="http://schemas.microsoft.com/office/word/2010/wordprocessingDrawing" xmlns:wp="http://schemas.openxmlformats.org/drawingml/2006/wordprocessingDrawing" xmlns:w10="urn:schemas-microsoft-com:office:word" xmlns:w="http://schemas.openxmlformats.org/wordprocessingml/2006/main" xmlns:w14="http://schemas.microsoft.com/office/word/2010/wordml" xmlns:w15="http://schemas.microsoft.com/office/word/2012/wordml" xmlns:w16cex="http://schemas.microsoft.com/office/word/2018/wordml/cex" xmlns:w16cid="http://schemas.microsoft.com/office/word/2016/wordml/cid" xmlns:w16="http://schemas.microsoft.com/office/word/2018/wordml" xmlns:w16du="http://schemas.microsoft.com/office/word/2023/wordml/word16du" xmlns:w16sdtdh="http://schemas.microsoft.com/office/word/2020/wordml/sdtdatahash" xmlns:w16se="http://schemas.microsoft.com/office/word/2015/wordml/symex" xmlns:wpg="http://schemas.microsoft.com/office/word/2010/wordprocessingGroup" xmlns:wpi="http://schemas.microsoft.com/office/word/2010/wordprocessingInk" xmlns:wne="http://schemas.microsoft.com/office/word/2006/wordml" xmlns:wps="http://schemas.microsoft.com/office/word/2010/wordprocessingShape" mc:Ignorable="w14 w15 w16se w16cid w16 w16cex w16sdtdh wp14">
   <w:abstractNum w:abstractNumId="0" w15:restartNumberingAfterBreak="0">
     <w:nsid w:val="0A77DCC9"/>
     <w:multiLevelType w:val="hybridMultilevel"/>
@@ -6439,7 +7272,6 @@
     <w:lsdException w:name="HTML Sample" w:semiHidden="1" w:unhideWhenUsed="1"/>
     <w:lsdException w:name="HTML Typewriter" w:semiHidden="1" w:unhideWhenUsed="1"/>
     <w:lsdException w:name="HTML Variable" w:semiHidden="1" w:unhideWhenUsed="1"/>
-    <w:lsdException w:name="Normal Table" w:semiHidden="1" w:unhideWhenUsed="1"/>
     <w:lsdException w:name="annotation subject" w:semiHidden="1" w:unhideWhenUsed="1"/>
     <w:lsdException w:name="No List" w:semiHidden="1" w:unhideWhenUsed="1"/>
     <w:lsdException w:name="Outline List 1" w:semiHidden="1" w:unhideWhenUsed="1"/>
@@ -6482,11 +7314,8 @@
     <w:lsdException w:name="Table Contemporary" w:semiHidden="1" w:unhideWhenUsed="1"/>
     <w:lsdException w:name="Table Elegant" w:semiHidden="1" w:unhideWhenUsed="1"/>
     <w:lsdException w:name="Table Professional" w:semiHidden="1" w:unhideWhenUsed="1"/>
-    <w:lsdException w:name="Table Subtle 1" w:semiHidden="1" w:unhideWhenUsed="1"/>
     <w:lsdException w:name="Table Subtle 2" w:semiHidden="1" w:unhideWhenUsed="1"/>
     <w:lsdException w:name="Table Web 1" w:semiHidden="1" w:unhideWhenUsed="1"/>
-    <w:lsdException w:name="Table Web 2" w:semiHidden="1" w:unhideWhenUsed="1"/>
-    <w:lsdException w:name="Table Web 3" w:semiHidden="1" w:unhideWhenUsed="1"/>
     <w:lsdException w:name="Balloon Text" w:semiHidden="1" w:unhideWhenUsed="1"/>
     <w:lsdException w:name="Table Grid" w:uiPriority="39"/>
     <w:lsdException w:name="Table Theme" w:semiHidden="1" w:unhideWhenUsed="1"/>

</xml_diff>